<commit_message>
[Upload][Project Plan]: Fix Quality Management QuyenNV
</commit_message>
<xml_diff>
--- a/Develop/Users/QuyenNV/Quality Management.docx
+++ b/Develop/Users/QuyenNV/Quality Management.docx
@@ -1,6 +1,6 @@
 
 <file path=word/document.xml><?xml version="1.0" encoding="utf-8"?>
-<w:document xmlns:wpc="http://schemas.microsoft.com/office/word/2010/wordprocessingCanvas" xmlns:mc="http://schemas.openxmlformats.org/markup-compatibility/2006" xmlns:o="urn:schemas-microsoft-com:office:office" xmlns:r="http://schemas.openxmlformats.org/officeDocument/2006/relationships" xmlns:m="http://schemas.openxmlformats.org/officeDocument/2006/math" xmlns:v="urn:schemas-microsoft-com:vml" xmlns:wp14="http://schemas.microsoft.com/office/word/2010/wordprocessingDrawing" xmlns:wp="http://schemas.openxmlformats.org/drawingml/2006/wordprocessingDrawing" xmlns:w10="urn:schemas-microsoft-com:office:word" xmlns:w="http://schemas.openxmlformats.org/wordprocessingml/2006/main" xmlns:w14="http://schemas.microsoft.com/office/word/2010/wordml" xmlns:w15="http://schemas.microsoft.com/office/word/2012/wordml" xmlns:wpg="http://schemas.microsoft.com/office/word/2010/wordprocessingGroup" xmlns:wpi="http://schemas.microsoft.com/office/word/2010/wordprocessingInk" xmlns:wne="http://schemas.microsoft.com/office/word/2006/wordml" xmlns:wps="http://schemas.microsoft.com/office/word/2010/wordprocessingShape" mc:Ignorable="w14 w15 wp14">
+<w:document xmlns:wpc="http://schemas.microsoft.com/office/word/2010/wordprocessingCanvas" xmlns:mo="http://schemas.microsoft.com/office/mac/office/2008/main" xmlns:mc="http://schemas.openxmlformats.org/markup-compatibility/2006" xmlns:mv="urn:schemas-microsoft-com:mac:vml" xmlns:o="urn:schemas-microsoft-com:office:office" xmlns:r="http://schemas.openxmlformats.org/officeDocument/2006/relationships" xmlns:m="http://schemas.openxmlformats.org/officeDocument/2006/math" xmlns:v="urn:schemas-microsoft-com:vml" xmlns:wp14="http://schemas.microsoft.com/office/word/2010/wordprocessingDrawing" xmlns:wp="http://schemas.openxmlformats.org/drawingml/2006/wordprocessingDrawing" xmlns:w10="urn:schemas-microsoft-com:office:word" xmlns:w="http://schemas.openxmlformats.org/wordprocessingml/2006/main" xmlns:w14="http://schemas.microsoft.com/office/word/2010/wordml" xmlns:wpg="http://schemas.microsoft.com/office/word/2010/wordprocessingGroup" xmlns:wpi="http://schemas.microsoft.com/office/word/2010/wordprocessingInk" xmlns:wne="http://schemas.microsoft.com/office/word/2006/wordml" xmlns:wps="http://schemas.microsoft.com/office/word/2010/wordprocessingShape" mc:Ignorable="w14 wp14">
   <w:body>
     <w:p>
       <w:pPr>
@@ -268,7 +268,7 @@
                 <w:sz w:val="24"/>
                 <w:szCs w:val="24"/>
               </w:rPr>
-              <w:t xml:space="preserve">Helps define product quality expectations. </w:t>
+              <w:t>Helps define product quality expectations.</w:t>
             </w:r>
           </w:p>
           <w:p>
@@ -386,7 +386,23 @@
                 <w:sz w:val="24"/>
                 <w:szCs w:val="24"/>
               </w:rPr>
-              <w:t>Create quality plan</w:t>
+              <w:t>Create</w:t>
+            </w:r>
+            <w:r>
+              <w:rPr>
+                <w:rFonts w:ascii="Times New Roman" w:hAnsi="Times New Roman" w:cs="Times New Roman"/>
+                <w:sz w:val="24"/>
+                <w:szCs w:val="24"/>
+              </w:rPr>
+              <w:t>s</w:t>
+            </w:r>
+            <w:r>
+              <w:rPr>
+                <w:rFonts w:ascii="Times New Roman" w:hAnsi="Times New Roman" w:cs="Times New Roman"/>
+                <w:sz w:val="24"/>
+                <w:szCs w:val="24"/>
+              </w:rPr>
+              <w:t xml:space="preserve"> quality plan</w:t>
             </w:r>
           </w:p>
           <w:p>
@@ -410,7 +426,23 @@
                 <w:sz w:val="24"/>
                 <w:szCs w:val="24"/>
               </w:rPr>
-              <w:t xml:space="preserve"> Facilitate resolution of quality issues, escalating as needed</w:t>
+              <w:t>Facilitate</w:t>
+            </w:r>
+            <w:r>
+              <w:rPr>
+                <w:rFonts w:ascii="Times New Roman" w:hAnsi="Times New Roman" w:cs="Times New Roman"/>
+                <w:sz w:val="24"/>
+                <w:szCs w:val="24"/>
+              </w:rPr>
+              <w:t>s</w:t>
+            </w:r>
+            <w:r>
+              <w:rPr>
+                <w:rFonts w:ascii="Times New Roman" w:hAnsi="Times New Roman" w:cs="Times New Roman"/>
+                <w:sz w:val="24"/>
+                <w:szCs w:val="24"/>
+              </w:rPr>
+              <w:t xml:space="preserve"> resolution of quality issues, escalating as needed</w:t>
             </w:r>
           </w:p>
         </w:tc>
@@ -506,7 +538,31 @@
                 <w:sz w:val="24"/>
                 <w:szCs w:val="24"/>
               </w:rPr>
-              <w:t>Provide test and test management</w:t>
+              <w:t xml:space="preserve">-    </w:t>
+            </w:r>
+            <w:r>
+              <w:rPr>
+                <w:rFonts w:ascii="Times New Roman" w:hAnsi="Times New Roman" w:cs="Times New Roman"/>
+                <w:sz w:val="24"/>
+                <w:szCs w:val="24"/>
+              </w:rPr>
+              <w:t>Provide</w:t>
+            </w:r>
+            <w:r>
+              <w:rPr>
+                <w:rFonts w:ascii="Times New Roman" w:hAnsi="Times New Roman" w:cs="Times New Roman"/>
+                <w:sz w:val="24"/>
+                <w:szCs w:val="24"/>
+              </w:rPr>
+              <w:t>s</w:t>
+            </w:r>
+            <w:r>
+              <w:rPr>
+                <w:rFonts w:ascii="Times New Roman" w:hAnsi="Times New Roman" w:cs="Times New Roman"/>
+                <w:sz w:val="24"/>
+                <w:szCs w:val="24"/>
+              </w:rPr>
+              <w:t xml:space="preserve"> test and test management</w:t>
             </w:r>
           </w:p>
           <w:p>
@@ -563,7 +619,7 @@
                 <w:sz w:val="24"/>
                 <w:szCs w:val="24"/>
               </w:rPr>
-              <w:t xml:space="preserve">Tran </w:t>
+              <w:t xml:space="preserve">Le Van </w:t>
             </w:r>
             <w:proofErr w:type="spellStart"/>
             <w:r>
@@ -572,7 +628,7 @@
                 <w:sz w:val="24"/>
                 <w:szCs w:val="24"/>
               </w:rPr>
-              <w:t>Dinh</w:t>
+              <w:t>Quy</w:t>
             </w:r>
             <w:proofErr w:type="spellEnd"/>
             <w:r>
@@ -581,18 +637,8 @@
                 <w:sz w:val="24"/>
                 <w:szCs w:val="24"/>
               </w:rPr>
-              <w:t xml:space="preserve"> Hoang </w:t>
-            </w:r>
-            <w:proofErr w:type="spellStart"/>
-            <w:r>
-              <w:rPr>
-                <w:rFonts w:ascii="Times New Roman" w:hAnsi="Times New Roman" w:cs="Times New Roman"/>
-                <w:sz w:val="24"/>
-                <w:szCs w:val="24"/>
-              </w:rPr>
-              <w:t>Huy</w:t>
-            </w:r>
-            <w:proofErr w:type="spellEnd"/>
+              <w:t xml:space="preserve"> Hoang</w:t>
+            </w:r>
           </w:p>
           <w:p>
             <w:pPr>
@@ -615,8 +661,36 @@
                 <w:sz w:val="24"/>
                 <w:szCs w:val="24"/>
               </w:rPr>
-              <w:t>Nguyen Van Quyen</w:t>
-            </w:r>
+              <w:t xml:space="preserve">Tran </w:t>
+            </w:r>
+            <w:proofErr w:type="spellStart"/>
+            <w:r>
+              <w:rPr>
+                <w:rFonts w:ascii="Times New Roman" w:hAnsi="Times New Roman" w:cs="Times New Roman"/>
+                <w:sz w:val="24"/>
+                <w:szCs w:val="24"/>
+              </w:rPr>
+              <w:t>Dinh</w:t>
+            </w:r>
+            <w:proofErr w:type="spellEnd"/>
+            <w:r>
+              <w:rPr>
+                <w:rFonts w:ascii="Times New Roman" w:hAnsi="Times New Roman" w:cs="Times New Roman"/>
+                <w:sz w:val="24"/>
+                <w:szCs w:val="24"/>
+              </w:rPr>
+              <w:t xml:space="preserve"> Hoang </w:t>
+            </w:r>
+            <w:proofErr w:type="spellStart"/>
+            <w:r>
+              <w:rPr>
+                <w:rFonts w:ascii="Times New Roman" w:hAnsi="Times New Roman" w:cs="Times New Roman"/>
+                <w:sz w:val="24"/>
+                <w:szCs w:val="24"/>
+              </w:rPr>
+              <w:t>Huy</w:t>
+            </w:r>
+            <w:proofErr w:type="spellEnd"/>
           </w:p>
           <w:p>
             <w:pPr>
@@ -639,25 +713,7 @@
                 <w:sz w:val="24"/>
                 <w:szCs w:val="24"/>
               </w:rPr>
-              <w:t xml:space="preserve">Nguyen </w:t>
-            </w:r>
-            <w:proofErr w:type="spellStart"/>
-            <w:r>
-              <w:rPr>
-                <w:rFonts w:ascii="Times New Roman" w:hAnsi="Times New Roman" w:cs="Times New Roman"/>
-                <w:sz w:val="24"/>
-                <w:szCs w:val="24"/>
-              </w:rPr>
-              <w:t>Khac</w:t>
-            </w:r>
-            <w:proofErr w:type="spellEnd"/>
-            <w:r>
-              <w:rPr>
-                <w:rFonts w:ascii="Times New Roman" w:hAnsi="Times New Roman" w:cs="Times New Roman"/>
-                <w:sz w:val="24"/>
-                <w:szCs w:val="24"/>
-              </w:rPr>
-              <w:t xml:space="preserve"> Hoang</w:t>
+              <w:t>Nguyen Van Quyen</w:t>
             </w:r>
           </w:p>
           <w:p>
@@ -675,6 +731,14 @@
                 <w:szCs w:val="24"/>
               </w:rPr>
             </w:pPr>
+            <w:r>
+              <w:rPr>
+                <w:rFonts w:ascii="Times New Roman" w:hAnsi="Times New Roman" w:cs="Times New Roman"/>
+                <w:sz w:val="24"/>
+                <w:szCs w:val="24"/>
+              </w:rPr>
+              <w:t xml:space="preserve">Nguyen </w:t>
+            </w:r>
             <w:proofErr w:type="spellStart"/>
             <w:r>
               <w:rPr>
@@ -682,7 +746,7 @@
                 <w:sz w:val="24"/>
                 <w:szCs w:val="24"/>
               </w:rPr>
-              <w:t>Kieu</w:t>
+              <w:t>Khac</w:t>
             </w:r>
             <w:proofErr w:type="spellEnd"/>
             <w:r>
@@ -691,18 +755,8 @@
                 <w:sz w:val="24"/>
                 <w:szCs w:val="24"/>
               </w:rPr>
-              <w:t xml:space="preserve"> Cao </w:t>
-            </w:r>
-            <w:proofErr w:type="spellStart"/>
-            <w:r>
-              <w:rPr>
-                <w:rFonts w:ascii="Times New Roman" w:hAnsi="Times New Roman" w:cs="Times New Roman"/>
-                <w:sz w:val="24"/>
-                <w:szCs w:val="24"/>
-              </w:rPr>
-              <w:t>Khanh</w:t>
-            </w:r>
-            <w:proofErr w:type="spellEnd"/>
+              <w:t xml:space="preserve"> Hoang</w:t>
+            </w:r>
           </w:p>
           <w:p>
             <w:pPr>
@@ -719,13 +773,23 @@
                 <w:szCs w:val="24"/>
               </w:rPr>
             </w:pPr>
+            <w:proofErr w:type="spellStart"/>
             <w:r>
               <w:rPr>
                 <w:rFonts w:ascii="Times New Roman" w:hAnsi="Times New Roman" w:cs="Times New Roman"/>
                 <w:sz w:val="24"/>
                 <w:szCs w:val="24"/>
               </w:rPr>
-              <w:t xml:space="preserve">Le Van </w:t>
+              <w:t>Kieu</w:t>
+            </w:r>
+            <w:proofErr w:type="spellEnd"/>
+            <w:r>
+              <w:rPr>
+                <w:rFonts w:ascii="Times New Roman" w:hAnsi="Times New Roman" w:cs="Times New Roman"/>
+                <w:sz w:val="24"/>
+                <w:szCs w:val="24"/>
+              </w:rPr>
+              <w:t xml:space="preserve"> Cao </w:t>
             </w:r>
             <w:proofErr w:type="spellStart"/>
             <w:r>
@@ -734,17 +798,9 @@
                 <w:sz w:val="24"/>
                 <w:szCs w:val="24"/>
               </w:rPr>
-              <w:t>Quy</w:t>
+              <w:t>Khanh</w:t>
             </w:r>
             <w:proofErr w:type="spellEnd"/>
-            <w:r>
-              <w:rPr>
-                <w:rFonts w:ascii="Times New Roman" w:hAnsi="Times New Roman" w:cs="Times New Roman"/>
-                <w:sz w:val="24"/>
-                <w:szCs w:val="24"/>
-              </w:rPr>
-              <w:t xml:space="preserve"> Hoang</w:t>
-            </w:r>
           </w:p>
         </w:tc>
         <w:tc>
@@ -794,8 +850,36 @@
                 <w:sz w:val="24"/>
                 <w:szCs w:val="24"/>
               </w:rPr>
-              <w:t>Provide feedback on quality plan, help determine metrics and criteria for this project</w:t>
-            </w:r>
+              <w:t>Provide</w:t>
+            </w:r>
+            <w:r>
+              <w:rPr>
+                <w:rFonts w:ascii="Times New Roman" w:hAnsi="Times New Roman" w:cs="Times New Roman"/>
+                <w:sz w:val="24"/>
+                <w:szCs w:val="24"/>
+              </w:rPr>
+              <w:t>s</w:t>
+            </w:r>
+            <w:r>
+              <w:rPr>
+                <w:rFonts w:ascii="Times New Roman" w:hAnsi="Times New Roman" w:cs="Times New Roman"/>
+                <w:sz w:val="24"/>
+                <w:szCs w:val="24"/>
+              </w:rPr>
+              <w:t xml:space="preserve"> feedback on quality plan, help determine metrics and criteria for this project</w:t>
+            </w:r>
+          </w:p>
+          <w:p>
+            <w:pPr>
+              <w:pStyle w:val="ListParagraph"/>
+              <w:spacing w:after="0" w:line="240" w:lineRule="auto"/>
+              <w:ind w:left="317"/>
+              <w:rPr>
+                <w:rFonts w:ascii="Times New Roman" w:hAnsi="Times New Roman" w:cs="Times New Roman"/>
+                <w:sz w:val="24"/>
+                <w:szCs w:val="24"/>
+              </w:rPr>
+            </w:pPr>
           </w:p>
           <w:p>
             <w:pPr>
@@ -821,9 +905,30 @@
               <w:t>Be a part of quality reviews and provide feedback on deliverables</w:t>
             </w:r>
           </w:p>
+          <w:p>
+            <w:pPr>
+              <w:spacing w:after="0" w:line="240" w:lineRule="auto"/>
+              <w:rPr>
+                <w:rFonts w:ascii="Times New Roman" w:hAnsi="Times New Roman" w:cs="Times New Roman"/>
+                <w:sz w:val="24"/>
+                <w:szCs w:val="24"/>
+              </w:rPr>
+            </w:pPr>
+          </w:p>
         </w:tc>
       </w:tr>
     </w:tbl>
+    <w:p>
+      <w:pPr>
+        <w:pStyle w:val="Heading3"/>
+        <w:ind w:left="720"/>
+        <w:rPr>
+          <w:rFonts w:ascii="Times New Roman" w:hAnsi="Times New Roman" w:cs="Times New Roman"/>
+          <w:sz w:val="28"/>
+          <w:szCs w:val="28"/>
+        </w:rPr>
+      </w:pPr>
+    </w:p>
     <w:p>
       <w:pPr>
         <w:pStyle w:val="Heading3"/>
@@ -846,6 +951,7 @@
         <w:t>Tools, Environment, and Interfaces</w:t>
       </w:r>
     </w:p>
+    <w:p/>
     <w:tbl>
       <w:tblPr>
         <w:tblW w:w="0" w:type="auto"/>
@@ -982,7 +1088,6 @@
               </w:rPr>
               <w:t xml:space="preserve">root cause problem when </w:t>
             </w:r>
-            <w:proofErr w:type="spellStart"/>
             <w:proofErr w:type="gramStart"/>
             <w:r>
               <w:rPr>
@@ -992,7 +1097,6 @@
               </w:rPr>
               <w:t>their are</w:t>
             </w:r>
-            <w:proofErr w:type="spellEnd"/>
             <w:proofErr w:type="gramEnd"/>
             <w:r>
               <w:rPr>
@@ -1000,7 +1104,15 @@
                 <w:sz w:val="24"/>
                 <w:szCs w:val="24"/>
               </w:rPr>
-              <w:t xml:space="preserve"> a complaint about quality problem.</w:t>
+              <w:t xml:space="preserve"> a complaint about quality problem</w:t>
+            </w:r>
+            <w:r>
+              <w:rPr>
+                <w:rFonts w:ascii="Times New Roman" w:hAnsi="Times New Roman" w:cs="Times New Roman"/>
+                <w:sz w:val="24"/>
+                <w:szCs w:val="24"/>
+              </w:rPr>
+              <w:t>s.</w:t>
             </w:r>
           </w:p>
         </w:tc>
@@ -1074,6 +1186,7 @@
                 <w:sz w:val="24"/>
                 <w:szCs w:val="24"/>
               </w:rPr>
+              <w:lastRenderedPageBreak/>
               <w:t>Flowchart</w:t>
             </w:r>
           </w:p>
@@ -1102,6 +1215,17 @@
         </w:tc>
       </w:tr>
     </w:tbl>
+    <w:p>
+      <w:pPr>
+        <w:pStyle w:val="Heading2"/>
+        <w:ind w:left="720"/>
+        <w:rPr>
+          <w:rFonts w:ascii="Times New Roman" w:hAnsi="Times New Roman" w:cs="Times New Roman"/>
+          <w:sz w:val="28"/>
+          <w:szCs w:val="28"/>
+        </w:rPr>
+      </w:pPr>
+    </w:p>
     <w:p>
       <w:pPr>
         <w:pStyle w:val="Heading2"/>
@@ -1121,7 +1245,6 @@
           <w:sz w:val="28"/>
           <w:szCs w:val="28"/>
         </w:rPr>
-        <w:lastRenderedPageBreak/>
         <w:t>Quality Planning</w:t>
       </w:r>
     </w:p>
@@ -1170,7 +1293,6 @@
         </w:rPr>
         <w:t>System output</w:t>
       </w:r>
-      <w:proofErr w:type="gramStart"/>
       <w:r>
         <w:rPr>
           <w:b/>
@@ -1180,7 +1302,6 @@
         </w:rPr>
         <w:t>:</w:t>
       </w:r>
-      <w:proofErr w:type="gramEnd"/>
       <w:r>
         <w:rPr>
           <w:b/>
@@ -1194,35 +1315,63 @@
           <w:sz w:val="24"/>
           <w:szCs w:val="24"/>
         </w:rPr>
-        <w:t>+ An</w:t>
+        <w:t xml:space="preserve">+ </w:t>
       </w:r>
       <w:r>
         <w:rPr>
           <w:sz w:val="24"/>
           <w:szCs w:val="24"/>
         </w:rPr>
-        <w:t xml:space="preserve"> W</w:t>
+        <w:t>A</w:t>
       </w:r>
       <w:r>
         <w:rPr>
           <w:sz w:val="24"/>
           <w:szCs w:val="24"/>
         </w:rPr>
-        <w:t>eb appli</w:t>
+        <w:t xml:space="preserve"> W</w:t>
       </w:r>
       <w:r>
         <w:rPr>
           <w:sz w:val="24"/>
           <w:szCs w:val="24"/>
         </w:rPr>
-        <w:t xml:space="preserve">cation to manage shipper, order for admin and </w:t>
+        <w:t>eb appli</w:t>
       </w:r>
       <w:r>
         <w:rPr>
           <w:sz w:val="24"/>
           <w:szCs w:val="24"/>
         </w:rPr>
-        <w:t>tracking order for Store.</w:t>
+        <w:t xml:space="preserve">cation to </w:t>
+      </w:r>
+      <w:r>
+        <w:rPr>
+          <w:sz w:val="24"/>
+          <w:szCs w:val="24"/>
+        </w:rPr>
+        <w:t xml:space="preserve">support admin manages </w:t>
+      </w:r>
+      <w:r>
+        <w:rPr>
+          <w:sz w:val="24"/>
+          <w:szCs w:val="24"/>
+        </w:rPr>
+        <w:t xml:space="preserve">entity </w:t>
+      </w:r>
+      <w:r>
+        <w:rPr>
+          <w:sz w:val="24"/>
+          <w:szCs w:val="24"/>
+        </w:rPr>
+        <w:t>ship system</w:t>
+      </w:r>
+      <w:r>
+        <w:rPr>
+          <w:sz w:val="24"/>
+          <w:szCs w:val="24"/>
+        </w:rPr>
+        <w:t>.</w:t>
       </w:r>
     </w:p>
     <w:p>
@@ -1235,31 +1384,92 @@
       </w:pPr>
       <w:r>
         <w:rPr>
+          <w:rFonts w:ascii="Cambria" w:hAnsi="Cambria" w:cs="Arial"/>
+          <w:b/>
+          <w:i/>
+          <w:iCs/>
+        </w:rPr>
+        <w:t xml:space="preserve">+ </w:t>
+      </w:r>
+      <w:r>
+        <w:rPr>
+          <w:rFonts w:ascii="Cambria" w:hAnsi="Cambria" w:cs="Arial"/>
+          <w:iCs/>
+        </w:rPr>
+        <w:t>A Web application</w:t>
+      </w:r>
+      <w:r>
+        <w:rPr>
+          <w:rFonts w:ascii="Cambria" w:hAnsi="Cambria" w:cs="Arial"/>
+          <w:b/>
+          <w:iCs/>
+        </w:rPr>
+        <w:t xml:space="preserve"> </w:t>
+      </w:r>
+      <w:r>
+        <w:rPr>
+          <w:rFonts w:ascii="Cambria" w:hAnsi="Cambria" w:cs="Arial"/>
+          <w:iCs/>
+        </w:rPr>
+        <w:t>t</w:t>
+      </w:r>
+      <w:r>
+        <w:rPr>
           <w:sz w:val="24"/>
           <w:szCs w:val="24"/>
         </w:rPr>
-        <w:t>+ An Android application</w:t>
+        <w:t>o</w:t>
       </w:r>
       <w:r>
         <w:rPr>
           <w:sz w:val="24"/>
           <w:szCs w:val="24"/>
         </w:rPr>
-        <w:t xml:space="preserve"> to tracking order and </w:t>
-      </w:r>
-      <w:r>
+        <w:t xml:space="preserve"> support store manages own orders fast and convenient.</w:t>
+      </w:r>
+    </w:p>
+    <w:p>
+      <w:pPr>
+        <w:pStyle w:val="ListParagraph"/>
         <w:rPr>
           <w:sz w:val="24"/>
           <w:szCs w:val="24"/>
         </w:rPr>
-        <w:t>pick</w:t>
-      </w:r>
+      </w:pPr>
       <w:r>
         <w:rPr>
           <w:sz w:val="24"/>
           <w:szCs w:val="24"/>
         </w:rPr>
-        <w:t xml:space="preserve"> order for shipper.</w:t>
+        <w:t>+ An Android application</w:t>
+      </w:r>
+      <w:r>
+        <w:rPr>
+          <w:sz w:val="24"/>
+          <w:szCs w:val="24"/>
+        </w:rPr>
+        <w:t xml:space="preserve"> to </w:t>
+      </w:r>
+      <w:r>
+        <w:rPr>
+          <w:sz w:val="24"/>
+          <w:szCs w:val="24"/>
+        </w:rPr>
+        <w:t xml:space="preserve">support shipper’s business </w:t>
+      </w:r>
+      <w:r>
+        <w:rPr>
+          <w:sz w:val="24"/>
+          <w:szCs w:val="24"/>
+        </w:rPr>
+        <w:t>(find the best way of transfer, grad</w:t>
+      </w:r>
+      <w:r>
+        <w:rPr>
+          <w:sz w:val="24"/>
+          <w:szCs w:val="24"/>
+        </w:rPr>
+        <w:t xml:space="preserve"> order...)</w:t>
       </w:r>
     </w:p>
     <w:p>
@@ -1315,68 +1525,141 @@
           <w:sz w:val="24"/>
           <w:szCs w:val="24"/>
         </w:rPr>
-        <w:t xml:space="preserve">+ Web application. For Admin, </w:t>
+        <w:t>+ Web application:</w:t>
       </w:r>
       <w:r>
         <w:rPr>
           <w:sz w:val="24"/>
           <w:szCs w:val="24"/>
         </w:rPr>
-        <w:t xml:space="preserve">allow admin to login, </w:t>
-      </w:r>
-      <w:r>
+        <w:t xml:space="preserve"> </w:t>
+      </w:r>
+    </w:p>
+    <w:p>
+      <w:pPr>
+        <w:pStyle w:val="ListParagraph"/>
+        <w:numPr>
+          <w:ilvl w:val="2"/>
+          <w:numId w:val="7"/>
+        </w:numPr>
         <w:rPr>
           <w:sz w:val="24"/>
           <w:szCs w:val="24"/>
         </w:rPr>
-        <w:t>add</w:t>
-      </w:r>
+      </w:pPr>
       <w:r>
         <w:rPr>
           <w:sz w:val="24"/>
           <w:szCs w:val="24"/>
         </w:rPr>
-        <w:t xml:space="preserve">/ </w:t>
+        <w:t xml:space="preserve">For Admin: </w:t>
       </w:r>
       <w:r>
         <w:rPr>
           <w:sz w:val="24"/>
           <w:szCs w:val="24"/>
         </w:rPr>
-        <w:t>block</w:t>
+        <w:t xml:space="preserve">allow admin to login, </w:t>
       </w:r>
       <w:r>
         <w:rPr>
           <w:sz w:val="24"/>
           <w:szCs w:val="24"/>
         </w:rPr>
-        <w:t xml:space="preserve">/ </w:t>
+        <w:t>add</w:t>
       </w:r>
       <w:r>
         <w:rPr>
           <w:sz w:val="24"/>
           <w:szCs w:val="24"/>
         </w:rPr>
-        <w:t>update</w:t>
+        <w:t xml:space="preserve">/ </w:t>
       </w:r>
       <w:r>
         <w:rPr>
           <w:sz w:val="24"/>
           <w:szCs w:val="24"/>
         </w:rPr>
-        <w:t xml:space="preserve"> </w:t>
+        <w:t>block</w:t>
       </w:r>
       <w:r>
         <w:rPr>
           <w:sz w:val="24"/>
           <w:szCs w:val="24"/>
         </w:rPr>
-        <w:t>shipper and analyze and report. For Store, allow login to system, create order, tracking state of shipper, feedback for each shipper and view report.</w:t>
+        <w:t xml:space="preserve">/ </w:t>
+      </w:r>
+      <w:r>
+        <w:rPr>
+          <w:sz w:val="24"/>
+          <w:szCs w:val="24"/>
+        </w:rPr>
+        <w:t>update</w:t>
+      </w:r>
+      <w:r>
+        <w:rPr>
+          <w:sz w:val="24"/>
+          <w:szCs w:val="24"/>
+        </w:rPr>
+        <w:t xml:space="preserve"> </w:t>
+      </w:r>
+      <w:r>
+        <w:rPr>
+          <w:sz w:val="24"/>
+          <w:szCs w:val="24"/>
+        </w:rPr>
+        <w:t>shipper</w:t>
+      </w:r>
+      <w:r>
+        <w:rPr>
+          <w:sz w:val="24"/>
+          <w:szCs w:val="24"/>
+        </w:rPr>
+        <w:t xml:space="preserve"> or orders</w:t>
+      </w:r>
+      <w:r>
+        <w:rPr>
+          <w:sz w:val="24"/>
+          <w:szCs w:val="24"/>
+        </w:rPr>
+        <w:t xml:space="preserve"> and analyze and </w:t>
+      </w:r>
+      <w:r>
+        <w:rPr>
+          <w:sz w:val="24"/>
+          <w:szCs w:val="24"/>
+        </w:rPr>
+        <w:t xml:space="preserve">export </w:t>
+      </w:r>
+      <w:r>
+        <w:rPr>
+          <w:sz w:val="24"/>
+          <w:szCs w:val="24"/>
+        </w:rPr>
+        <w:t>report</w:t>
+      </w:r>
+      <w:r>
+        <w:rPr>
+          <w:sz w:val="24"/>
+          <w:szCs w:val="24"/>
+        </w:rPr>
+        <w:t>s</w:t>
+      </w:r>
+      <w:r>
+        <w:rPr>
+          <w:sz w:val="24"/>
+          <w:szCs w:val="24"/>
+        </w:rPr>
+        <w:t xml:space="preserve">. </w:t>
       </w:r>
     </w:p>
     <w:p>
       <w:pPr>
         <w:pStyle w:val="ListParagraph"/>
+        <w:numPr>
+          <w:ilvl w:val="2"/>
+          <w:numId w:val="7"/>
+        </w:numPr>
         <w:rPr>
           <w:sz w:val="24"/>
           <w:szCs w:val="24"/>
@@ -1387,21 +1670,65 @@
           <w:sz w:val="24"/>
           <w:szCs w:val="24"/>
         </w:rPr>
-        <w:t>+ Android</w:t>
+        <w:t xml:space="preserve">For Store: </w:t>
       </w:r>
       <w:r>
         <w:rPr>
           <w:sz w:val="24"/>
           <w:szCs w:val="24"/>
         </w:rPr>
-        <w:t xml:space="preserve"> applicati</w:t>
+        <w:t>allow login to system, create order, tracking state of shipper, feedback f</w:t>
       </w:r>
       <w:r>
         <w:rPr>
           <w:sz w:val="24"/>
           <w:szCs w:val="24"/>
         </w:rPr>
-        <w:t xml:space="preserve">on has main function: </w:t>
+        <w:t>or each shipper and view reports.</w:t>
+      </w:r>
+    </w:p>
+    <w:p>
+      <w:pPr>
+        <w:pStyle w:val="ListParagraph"/>
+        <w:rPr>
+          <w:sz w:val="24"/>
+          <w:szCs w:val="24"/>
+        </w:rPr>
+      </w:pPr>
+      <w:r>
+        <w:rPr>
+          <w:sz w:val="24"/>
+          <w:szCs w:val="24"/>
+        </w:rPr>
+        <w:t>+ Android</w:t>
+      </w:r>
+      <w:r>
+        <w:rPr>
+          <w:sz w:val="24"/>
+          <w:szCs w:val="24"/>
+        </w:rPr>
+        <w:t xml:space="preserve"> applicati</w:t>
+      </w:r>
+      <w:r>
+        <w:rPr>
+          <w:sz w:val="24"/>
+          <w:szCs w:val="24"/>
+        </w:rPr>
+        <w:t>on has main function</w:t>
+      </w:r>
+      <w:r>
+        <w:rPr>
+          <w:sz w:val="24"/>
+          <w:szCs w:val="24"/>
+        </w:rPr>
+        <w:t>s</w:t>
+      </w:r>
+      <w:r>
+        <w:rPr>
+          <w:sz w:val="24"/>
+          <w:szCs w:val="24"/>
+        </w:rPr>
+        <w:t xml:space="preserve">: </w:t>
       </w:r>
       <w:r>
         <w:rPr>
@@ -1550,7 +1877,6 @@
         <w:rPr>
           <w:rFonts w:ascii="Cambria" w:hAnsi="Cambria" w:cs="Arial"/>
           <w:iCs/>
-          <w:color w:val="FF0000"/>
           <w:sz w:val="24"/>
         </w:rPr>
       </w:pPr>
@@ -1565,151 +1891,131 @@
       </w:r>
       <w:r>
         <w:rPr>
-          <w:rFonts w:ascii="Cambria" w:hAnsi="Cambria"/>
-          <w:color w:val="70AD47" w:themeColor="accent6"/>
+          <w:rFonts w:ascii="Cambria" w:hAnsi="Cambria" w:cs="Arial"/>
+          <w:iCs/>
           <w:sz w:val="24"/>
-          <w:szCs w:val="24"/>
-        </w:rPr>
-        <w:t>[</w:t>
-      </w:r>
-      <w:r>
-        <w:rPr>
-          <w:rFonts w:ascii="Cambria" w:hAnsi="Cambria"/>
-          <w:color w:val="70AD47" w:themeColor="accent6"/>
+        </w:rPr>
+        <w:t>Time delay</w:t>
+      </w:r>
+      <w:r>
+        <w:rPr>
+          <w:rFonts w:ascii="Cambria" w:hAnsi="Cambria" w:cs="Arial"/>
+          <w:iCs/>
           <w:sz w:val="24"/>
-          <w:szCs w:val="24"/>
-        </w:rPr>
-        <w:t>TODO</w:t>
-      </w:r>
-      <w:r>
-        <w:rPr>
-          <w:rFonts w:ascii="Cambria" w:hAnsi="Cambria"/>
-          <w:color w:val="70AD47" w:themeColor="accent6"/>
+        </w:rPr>
+        <w:t xml:space="preserve"> on web application</w:t>
+      </w:r>
+      <w:r>
+        <w:rPr>
+          <w:rFonts w:ascii="Cambria" w:hAnsi="Cambria" w:cs="Arial"/>
+          <w:iCs/>
           <w:sz w:val="24"/>
-          <w:szCs w:val="24"/>
-        </w:rPr>
-        <w:t>]</w:t>
-      </w:r>
-      <w:r>
+        </w:rPr>
+        <w:t xml:space="preserve"> for tracking state of shipper on map is less than 5m</w:t>
+      </w:r>
+      <w:r>
+        <w:rPr>
+          <w:rFonts w:ascii="Cambria" w:hAnsi="Cambria" w:cs="Arial"/>
+          <w:iCs/>
+          <w:sz w:val="24"/>
+        </w:rPr>
+        <w:t>.</w:t>
+      </w:r>
+    </w:p>
+    <w:p>
+      <w:pPr>
+        <w:pStyle w:val="ListParagraph"/>
+        <w:rPr>
+          <w:rFonts w:ascii="Cambria" w:hAnsi="Cambria" w:cs="Arial"/>
+          <w:iCs/>
+          <w:sz w:val="24"/>
+        </w:rPr>
+      </w:pPr>
+      <w:r>
+        <w:t xml:space="preserve">+ </w:t>
+      </w:r>
+      <w:r>
+        <w:t xml:space="preserve"> </w:t>
+      </w:r>
+      <w:r>
+        <w:rPr>
+          <w:rFonts w:ascii="Cambria" w:hAnsi="Cambria" w:cs="Arial"/>
+          <w:iCs/>
+          <w:sz w:val="24"/>
+        </w:rPr>
+        <w:t>Se</w:t>
+      </w:r>
+      <w:r>
+        <w:rPr>
+          <w:rFonts w:ascii="Cambria" w:hAnsi="Cambria" w:cs="Arial"/>
+          <w:iCs/>
+          <w:sz w:val="24"/>
+        </w:rPr>
+        <w:t>r</w:t>
+      </w:r>
+      <w:r>
+        <w:rPr>
+          <w:rFonts w:ascii="Cambria" w:hAnsi="Cambria" w:cs="Arial"/>
+          <w:iCs/>
+          <w:sz w:val="24"/>
+        </w:rPr>
+        <w:t xml:space="preserve">ver can handle </w:t>
+      </w:r>
+      <w:r>
+        <w:rPr>
+          <w:rFonts w:ascii="Cambria" w:hAnsi="Cambria" w:cs="Arial"/>
+          <w:iCs/>
+          <w:sz w:val="24"/>
+        </w:rPr>
+        <w:t>least 2000 clients</w:t>
+      </w:r>
+      <w:r>
+        <w:rPr>
+          <w:rFonts w:ascii="Cambria" w:hAnsi="Cambria" w:cs="Arial"/>
+          <w:iCs/>
+          <w:sz w:val="24"/>
+        </w:rPr>
+        <w:t xml:space="preserve"> concurrently</w:t>
+      </w:r>
+      <w:r>
+        <w:rPr>
+          <w:rFonts w:ascii="Cambria" w:hAnsi="Cambria" w:cs="Arial"/>
+          <w:iCs/>
+          <w:sz w:val="24"/>
+        </w:rPr>
+        <w:t>.</w:t>
+      </w:r>
+    </w:p>
+    <w:p>
+      <w:pPr>
+        <w:pStyle w:val="ListParagraph"/>
         <w:rPr>
           <w:rFonts w:ascii="Cambria" w:hAnsi="Cambria" w:cs="Arial"/>
           <w:iCs/>
           <w:color w:val="FF0000"/>
           <w:sz w:val="24"/>
         </w:rPr>
-        <w:t xml:space="preserve"> </w:t>
-      </w:r>
+      </w:pPr>
       <w:r>
         <w:rPr>
           <w:rFonts w:ascii="Cambria" w:hAnsi="Cambria" w:cs="Arial"/>
           <w:iCs/>
-          <w:color w:val="FF0000"/>
-          <w:sz w:val="24"/>
-        </w:rPr>
-        <w:t>Time delay</w:t>
+        </w:rPr>
+        <w:t>+</w:t>
       </w:r>
       <w:r>
         <w:rPr>
           <w:rFonts w:ascii="Cambria" w:hAnsi="Cambria" w:cs="Arial"/>
           <w:iCs/>
-          <w:color w:val="FF0000"/>
-          <w:sz w:val="24"/>
-        </w:rPr>
-        <w:t xml:space="preserve"> on web application</w:t>
+        </w:rPr>
+        <w:t xml:space="preserve"> </w:t>
       </w:r>
       <w:r>
         <w:rPr>
           <w:rFonts w:ascii="Cambria" w:hAnsi="Cambria" w:cs="Arial"/>
           <w:iCs/>
-          <w:color w:val="FF0000"/>
-          <w:sz w:val="24"/>
-        </w:rPr>
-        <w:t xml:space="preserve"> for tracking state of shipper on map is less than 5m</w:t>
-      </w:r>
-      <w:r>
-        <w:rPr>
-          <w:rFonts w:ascii="Cambria" w:hAnsi="Cambria" w:cs="Arial"/>
-          <w:iCs/>
-          <w:color w:val="FF0000"/>
-          <w:sz w:val="24"/>
-        </w:rPr>
-        <w:t>.</w:t>
-      </w:r>
-    </w:p>
-    <w:p>
-      <w:pPr>
-        <w:pStyle w:val="ListParagraph"/>
-        <w:rPr>
-          <w:rFonts w:ascii="Cambria" w:hAnsi="Cambria" w:cs="Arial"/>
-          <w:iCs/>
-          <w:sz w:val="24"/>
-        </w:rPr>
-      </w:pPr>
-      <w:proofErr w:type="gramStart"/>
-      <w:r>
-        <w:t xml:space="preserve">+ </w:t>
-      </w:r>
-      <w:r>
+        </w:rPr>
         <w:t xml:space="preserve"> </w:t>
-      </w:r>
-      <w:r>
-        <w:rPr>
-          <w:rFonts w:ascii="Cambria" w:hAnsi="Cambria" w:cs="Arial"/>
-          <w:iCs/>
-          <w:sz w:val="24"/>
-        </w:rPr>
-        <w:t>Se</w:t>
-      </w:r>
-      <w:r>
-        <w:rPr>
-          <w:rFonts w:ascii="Cambria" w:hAnsi="Cambria" w:cs="Arial"/>
-          <w:iCs/>
-          <w:sz w:val="24"/>
-        </w:rPr>
-        <w:t>r</w:t>
-      </w:r>
-      <w:r>
-        <w:rPr>
-          <w:rFonts w:ascii="Cambria" w:hAnsi="Cambria" w:cs="Arial"/>
-          <w:iCs/>
-          <w:sz w:val="24"/>
-        </w:rPr>
-        <w:t>ver</w:t>
-      </w:r>
-      <w:proofErr w:type="gramEnd"/>
-      <w:r>
-        <w:rPr>
-          <w:rFonts w:ascii="Cambria" w:hAnsi="Cambria" w:cs="Arial"/>
-          <w:iCs/>
-          <w:sz w:val="24"/>
-        </w:rPr>
-        <w:t xml:space="preserve"> can handle a least 2000 clients concurrently</w:t>
-      </w:r>
-      <w:r>
-        <w:rPr>
-          <w:rFonts w:ascii="Cambria" w:hAnsi="Cambria" w:cs="Arial"/>
-          <w:iCs/>
-          <w:sz w:val="24"/>
-        </w:rPr>
-        <w:t>.</w:t>
-      </w:r>
-    </w:p>
-    <w:p>
-      <w:pPr>
-        <w:pStyle w:val="ListParagraph"/>
-        <w:rPr>
-          <w:rFonts w:ascii="Cambria" w:hAnsi="Cambria" w:cs="Arial"/>
-          <w:iCs/>
-          <w:color w:val="FF0000"/>
-          <w:sz w:val="24"/>
-        </w:rPr>
-      </w:pPr>
-      <w:r>
-        <w:rPr>
-          <w:rFonts w:ascii="Cambria" w:hAnsi="Cambria" w:cs="Arial"/>
-          <w:iCs/>
-        </w:rPr>
-        <w:t xml:space="preserve">+ </w:t>
       </w:r>
       <w:r>
         <w:rPr>
@@ -1887,6 +2193,104 @@
           <w:iCs/>
         </w:rPr>
       </w:pPr>
+      <w:r>
+        <w:rPr>
+          <w:rFonts w:ascii="Cambria" w:hAnsi="Cambria" w:cs="Arial"/>
+          <w:iCs/>
+        </w:rPr>
+        <w:t xml:space="preserve">+ Web application is easily to </w:t>
+      </w:r>
+      <w:r>
+        <w:rPr>
+          <w:rFonts w:ascii="Cambria" w:hAnsi="Cambria" w:cs="Arial"/>
+          <w:iCs/>
+        </w:rPr>
+        <w:t xml:space="preserve">maintain </w:t>
+      </w:r>
+      <w:r>
+        <w:rPr>
+          <w:rFonts w:ascii="Cambria" w:hAnsi="Cambria" w:cs="Arial"/>
+          <w:iCs/>
+        </w:rPr>
+        <w:t>without</w:t>
+      </w:r>
+      <w:r>
+        <w:rPr>
+          <w:rFonts w:ascii="Cambria" w:hAnsi="Cambria" w:cs="Arial"/>
+          <w:iCs/>
+        </w:rPr>
+        <w:t xml:space="preserve"> </w:t>
+      </w:r>
+      <w:r>
+        <w:rPr>
+          <w:rFonts w:ascii="Cambria" w:hAnsi="Cambria" w:cs="Arial"/>
+          <w:iCs/>
+        </w:rPr>
+        <w:t xml:space="preserve">any </w:t>
+      </w:r>
+      <w:r>
+        <w:rPr>
+          <w:rFonts w:ascii="Cambria" w:hAnsi="Cambria" w:cs="Arial"/>
+          <w:iCs/>
+        </w:rPr>
+        <w:t>cras</w:t>
+      </w:r>
+      <w:r>
+        <w:rPr>
+          <w:rFonts w:ascii="Cambria" w:hAnsi="Cambria" w:cs="Arial"/>
+          <w:iCs/>
+        </w:rPr>
+        <w:t>hes.</w:t>
+      </w:r>
+      <w:r>
+        <w:rPr>
+          <w:rFonts w:ascii="Cambria" w:hAnsi="Cambria" w:cs="Arial"/>
+          <w:iCs/>
+        </w:rPr>
+        <w:t xml:space="preserve"> Source code is readability,</w:t>
+      </w:r>
+      <w:r>
+        <w:rPr>
+          <w:rFonts w:ascii="Cambria" w:hAnsi="Cambria" w:cs="Arial"/>
+          <w:iCs/>
+        </w:rPr>
+        <w:t xml:space="preserve"> organized into groups of</w:t>
+      </w:r>
+      <w:r>
+        <w:rPr>
+          <w:rFonts w:ascii="Cambria" w:hAnsi="Cambria"/>
+          <w:iCs/>
+        </w:rPr>
+        <w:t xml:space="preserve"> skeleton</w:t>
+      </w:r>
+      <w:r>
+        <w:rPr>
+          <w:rFonts w:ascii="Cambria" w:hAnsi="Cambria" w:cs="Arial"/>
+          <w:iCs/>
+        </w:rPr>
+        <w:t xml:space="preserve"> </w:t>
+      </w:r>
+      <w:r>
+        <w:rPr>
+          <w:rFonts w:ascii="Cambria" w:hAnsi="Cambria" w:cs="Arial"/>
+          <w:iCs/>
+        </w:rPr>
+        <w:t xml:space="preserve">(modules) </w:t>
+      </w:r>
+      <w:r>
+        <w:rPr>
+          <w:rFonts w:ascii="Cambria" w:hAnsi="Cambria" w:cs="Arial"/>
+          <w:iCs/>
+        </w:rPr>
+        <w:t xml:space="preserve">and </w:t>
+      </w:r>
+      <w:r>
+        <w:rPr>
+          <w:rFonts w:ascii="Cambria" w:hAnsi="Cambria" w:cs="Arial"/>
+          <w:iCs/>
+        </w:rPr>
+        <w:t>complies with coding convention.</w:t>
+      </w:r>
     </w:p>
     <w:p>
       <w:pPr>
@@ -1904,98 +2308,65 @@
           <w:rFonts w:ascii="Cambria" w:hAnsi="Cambria" w:cs="Arial"/>
           <w:iCs/>
         </w:rPr>
-        <w:t xml:space="preserve">+ Web application is easily to be create order, tracking shipper and </w:t>
+        <w:t>+</w:t>
+      </w:r>
+      <w:r>
+        <w:rPr>
+          <w:rFonts w:ascii="Cambria" w:hAnsi="Cambria" w:cs="Arial"/>
+          <w:b/>
+          <w:i/>
+          <w:iCs/>
+        </w:rPr>
+        <w:t xml:space="preserve"> </w:t>
       </w:r>
       <w:r>
         <w:rPr>
           <w:rFonts w:ascii="Cambria" w:hAnsi="Cambria" w:cs="Arial"/>
           <w:iCs/>
         </w:rPr>
-        <w:t>synchronize</w:t>
+        <w:t>Android application is easily to be updated</w:t>
       </w:r>
       <w:r>
         <w:rPr>
           <w:rFonts w:ascii="Cambria" w:hAnsi="Cambria" w:cs="Arial"/>
           <w:iCs/>
         </w:rPr>
-        <w:t xml:space="preserve"> </w:t>
+        <w:t xml:space="preserve"> and </w:t>
       </w:r>
       <w:r>
         <w:rPr>
           <w:rFonts w:ascii="Cambria" w:hAnsi="Cambria" w:cs="Arial"/>
           <w:iCs/>
         </w:rPr>
-        <w:t>with Android application without</w:t>
+        <w:t>synchronize</w:t>
       </w:r>
       <w:r>
         <w:rPr>
           <w:rFonts w:ascii="Cambria" w:hAnsi="Cambria" w:cs="Arial"/>
           <w:iCs/>
         </w:rPr>
-        <w:t xml:space="preserve"> cras</w:t>
+        <w:t xml:space="preserve"> with Web application</w:t>
       </w:r>
       <w:r>
         <w:rPr>
           <w:rFonts w:ascii="Cambria" w:hAnsi="Cambria" w:cs="Arial"/>
           <w:iCs/>
         </w:rPr>
-        <w:t>hes.</w:t>
+        <w:t xml:space="preserve"> without any crashes.</w:t>
       </w:r>
       <w:r>
         <w:rPr>
           <w:rFonts w:ascii="Cambria" w:hAnsi="Cambria" w:cs="Arial"/>
           <w:iCs/>
         </w:rPr>
-        <w:t xml:space="preserve"> Source code is </w:t>
+        <w:t xml:space="preserve"> </w:t>
       </w:r>
       <w:r>
         <w:rPr>
           <w:rFonts w:ascii="Cambria" w:hAnsi="Cambria" w:cs="Arial"/>
           <w:iCs/>
         </w:rPr>
-        <w:t>readability</w:t>
-      </w:r>
-      <w:r>
-        <w:rPr>
-          <w:rFonts w:ascii="Cambria" w:hAnsi="Cambria" w:cs="Arial"/>
-          <w:iCs/>
-        </w:rPr>
-        <w:t>,</w:t>
-      </w:r>
-      <w:r>
-        <w:rPr>
-          <w:rFonts w:ascii="Cambria" w:hAnsi="Cambria" w:cs="Arial"/>
-          <w:iCs/>
-        </w:rPr>
-        <w:t xml:space="preserve"> </w:t>
-      </w:r>
-      <w:r>
-        <w:rPr>
-          <w:rFonts w:ascii="Cambria" w:hAnsi="Cambria" w:cs="Arial"/>
-          <w:iCs/>
-        </w:rPr>
-        <w:t>organized into groups of</w:t>
-      </w:r>
-      <w:r>
-        <w:rPr>
-          <w:rFonts w:ascii="Cambria" w:hAnsi="Cambria"/>
-          <w:iCs/>
-        </w:rPr>
-        <w:t xml:space="preserve"> skeleton</w:t>
-      </w:r>
-      <w:r>
-        <w:rPr>
-          <w:rFonts w:ascii="Cambria" w:hAnsi="Cambria" w:cs="Arial"/>
-          <w:iCs/>
-        </w:rPr>
-        <w:t xml:space="preserve"> and </w:t>
-      </w:r>
-      <w:r>
-        <w:rPr>
-          <w:rFonts w:ascii="Cambria" w:hAnsi="Cambria" w:cs="Arial"/>
-          <w:iCs/>
-        </w:rPr>
-        <w:t>complies with coding convention.</w:t>
+        <w:t xml:space="preserve">Source code is readability, complies with coding convention. </w:t>
       </w:r>
     </w:p>
     <w:p>
@@ -2014,109 +2385,22 @@
           <w:rFonts w:ascii="Cambria" w:hAnsi="Cambria" w:cs="Arial"/>
           <w:iCs/>
         </w:rPr>
-        <w:t>+</w:t>
-      </w:r>
-      <w:r>
-        <w:rPr>
-          <w:rFonts w:ascii="Cambria" w:hAnsi="Cambria" w:cs="Arial"/>
-          <w:b/>
-          <w:i/>
-          <w:iCs/>
-        </w:rPr>
-        <w:t xml:space="preserve"> </w:t>
+        <w:t>+ System</w:t>
       </w:r>
       <w:r>
         <w:rPr>
           <w:rFonts w:ascii="Cambria" w:hAnsi="Cambria" w:cs="Arial"/>
           <w:iCs/>
         </w:rPr>
-        <w:t>Android application is easily to be updated</w:t>
+        <w:t>’s architecture</w:t>
       </w:r>
       <w:r>
         <w:rPr>
           <w:rFonts w:ascii="Cambria" w:hAnsi="Cambria" w:cs="Arial"/>
           <w:iCs/>
         </w:rPr>
-        <w:t xml:space="preserve"> and </w:t>
-      </w:r>
-      <w:r>
-        <w:rPr>
-          <w:rFonts w:ascii="Cambria" w:hAnsi="Cambria" w:cs="Arial"/>
-          <w:iCs/>
-        </w:rPr>
-        <w:t>synchronize</w:t>
-      </w:r>
-      <w:r>
-        <w:rPr>
-          <w:rFonts w:ascii="Cambria" w:hAnsi="Cambria" w:cs="Arial"/>
-          <w:iCs/>
-        </w:rPr>
-        <w:t xml:space="preserve"> with Web application</w:t>
-      </w:r>
-      <w:r>
-        <w:rPr>
-          <w:rFonts w:ascii="Cambria" w:hAnsi="Cambria" w:cs="Arial"/>
-          <w:iCs/>
-        </w:rPr>
-        <w:t xml:space="preserve"> without any crashes.</w:t>
-      </w:r>
-      <w:r>
-        <w:rPr>
-          <w:rFonts w:ascii="Cambria" w:hAnsi="Cambria" w:cs="Arial"/>
-          <w:iCs/>
-        </w:rPr>
-        <w:t xml:space="preserve"> </w:t>
-      </w:r>
-      <w:r>
-        <w:rPr>
-          <w:rFonts w:ascii="Cambria" w:hAnsi="Cambria" w:cs="Arial"/>
-          <w:iCs/>
-        </w:rPr>
-        <w:t xml:space="preserve">Source code is readability, complies with coding convention. </w:t>
-      </w:r>
-    </w:p>
-    <w:p>
-      <w:pPr>
-        <w:pStyle w:val="BodyText"/>
-        <w:spacing w:line="276" w:lineRule="auto"/>
-        <w:ind w:left="720"/>
-        <w:jc w:val="left"/>
-        <w:rPr>
-          <w:rFonts w:ascii="Cambria" w:hAnsi="Cambria" w:cs="Arial"/>
-          <w:iCs/>
-        </w:rPr>
-      </w:pPr>
-      <w:r>
-        <w:rPr>
-          <w:rFonts w:ascii="Cambria" w:hAnsi="Cambria" w:cs="Arial"/>
-          <w:iCs/>
-        </w:rPr>
-        <w:t>+ System has to be design to be easy to extend.</w:t>
-      </w:r>
-    </w:p>
-    <w:p>
-      <w:pPr>
-        <w:pStyle w:val="BodyText"/>
-        <w:spacing w:line="276" w:lineRule="auto"/>
-        <w:ind w:left="720"/>
-        <w:jc w:val="left"/>
-        <w:rPr>
-          <w:rFonts w:ascii="Cambria" w:hAnsi="Cambria" w:cs="Arial"/>
-          <w:iCs/>
-        </w:rPr>
-      </w:pPr>
-    </w:p>
-    <w:p>
-      <w:pPr>
-        <w:pStyle w:val="BodyText"/>
-        <w:spacing w:line="276" w:lineRule="auto"/>
-        <w:ind w:left="720"/>
-        <w:jc w:val="left"/>
-        <w:rPr>
-          <w:rFonts w:ascii="Cambria" w:hAnsi="Cambria" w:cs="Arial"/>
-          <w:iCs/>
-        </w:rPr>
-      </w:pPr>
+        <w:t xml:space="preserve"> has to be design to be easy to extend.</w:t>
+      </w:r>
     </w:p>
     <w:p>
       <w:pPr>
@@ -2159,7 +2443,6 @@
           <w:szCs w:val="22"/>
           <w:lang w:eastAsia="ja-JP"/>
         </w:rPr>
-        <w:lastRenderedPageBreak/>
         <w:t>Se</w:t>
       </w:r>
       <w:r>
@@ -2198,7 +2481,21 @@
           <w:rFonts w:ascii="Cambria" w:hAnsi="Cambria" w:cs="Arial"/>
           <w:iCs/>
         </w:rPr>
-        <w:t>Information of admin/ root admin on server is secured.</w:t>
+        <w:t xml:space="preserve">Information of admin/ root admin </w:t>
+      </w:r>
+      <w:r>
+        <w:rPr>
+          <w:rFonts w:ascii="Cambria" w:hAnsi="Cambria" w:cs="Arial"/>
+          <w:iCs/>
+        </w:rPr>
+        <w:t xml:space="preserve">/ data </w:t>
+      </w:r>
+      <w:r>
+        <w:rPr>
+          <w:rFonts w:ascii="Cambria" w:hAnsi="Cambria" w:cs="Arial"/>
+          <w:iCs/>
+        </w:rPr>
+        <w:t>on server is secured.</w:t>
       </w:r>
     </w:p>
     <w:p>
@@ -2231,21 +2528,28 @@
           <w:rFonts w:ascii="Cambria" w:hAnsi="Cambria" w:cs="Arial"/>
           <w:iCs/>
         </w:rPr>
-        <w:t>Information of shopkeep</w:t>
+        <w:t xml:space="preserve">Information of </w:t>
       </w:r>
       <w:r>
         <w:rPr>
           <w:rFonts w:ascii="Cambria" w:hAnsi="Cambria" w:cs="Arial"/>
           <w:iCs/>
         </w:rPr>
-        <w:t>er</w:t>
+        <w:t xml:space="preserve">store </w:t>
       </w:r>
       <w:r>
         <w:rPr>
           <w:rFonts w:ascii="Cambria" w:hAnsi="Cambria" w:cs="Arial"/>
           <w:iCs/>
         </w:rPr>
-        <w:t xml:space="preserve"> and shipper on server are</w:t>
+        <w:t xml:space="preserve">and shipper on server </w:t>
+      </w:r>
+      <w:r>
+        <w:rPr>
+          <w:rFonts w:ascii="Cambria" w:hAnsi="Cambria" w:cs="Arial"/>
+          <w:iCs/>
+        </w:rPr>
+        <w:t>is</w:t>
       </w:r>
       <w:r>
         <w:rPr>
@@ -2299,6 +2603,7 @@
         <w:t>1.2.2 Measure Project Quality</w:t>
       </w:r>
     </w:p>
+    <w:p/>
     <w:tbl>
       <w:tblPr>
         <w:tblW w:w="8743" w:type="dxa"/>
@@ -2414,8 +2719,28 @@
           <w:p>
             <w:pPr>
               <w:pStyle w:val="BodyText"/>
+              <w:numPr>
+                <w:ilvl w:val="0"/>
+                <w:numId w:val="7"/>
+              </w:numPr>
               <w:spacing w:before="0" w:after="0"/>
-              <w:ind w:left="0"/>
+              <w:jc w:val="left"/>
+            </w:pPr>
+            <w:r>
+              <w:t>Find the way to go to places of receive and place of delivery are at least 90%</w:t>
+            </w:r>
+            <w:r>
+              <w:t>.</w:t>
+            </w:r>
+          </w:p>
+          <w:p>
+            <w:pPr>
+              <w:pStyle w:val="BodyText"/>
+              <w:numPr>
+                <w:ilvl w:val="0"/>
+                <w:numId w:val="7"/>
+              </w:numPr>
+              <w:spacing w:before="0" w:after="0"/>
               <w:jc w:val="left"/>
               <w:rPr>
                 <w:rFonts w:ascii="Cambria" w:hAnsi="Cambria" w:cs="Arial"/>
@@ -2423,7 +2748,13 @@
               </w:rPr>
             </w:pPr>
             <w:r>
-              <w:t>- Find the way to go to places of receive and place of delivery are at least 90%</w:t>
+              <w:t xml:space="preserve">Display the current </w:t>
+            </w:r>
+            <w:r>
+              <w:t xml:space="preserve">position </w:t>
+            </w:r>
+            <w:r>
+              <w:t xml:space="preserve">of shipper on map exactly. </w:t>
             </w:r>
           </w:p>
         </w:tc>
@@ -2475,6 +2806,11 @@
           </w:tcPr>
           <w:p>
             <w:pPr>
+              <w:pStyle w:val="ListParagraph"/>
+              <w:numPr>
+                <w:ilvl w:val="0"/>
+                <w:numId w:val="22"/>
+              </w:numPr>
               <w:rPr>
                 <w:rFonts w:ascii="Cambria" w:hAnsi="Cambria"/>
                 <w:sz w:val="24"/>
@@ -2525,6 +2861,11 @@
           </w:tcPr>
           <w:p>
             <w:pPr>
+              <w:pStyle w:val="ListParagraph"/>
+              <w:numPr>
+                <w:ilvl w:val="0"/>
+                <w:numId w:val="22"/>
+              </w:numPr>
               <w:rPr>
                 <w:rFonts w:ascii="Cambria" w:hAnsi="Cambria"/>
                 <w:bCs/>
@@ -2544,6 +2885,11 @@
           </w:p>
           <w:p>
             <w:pPr>
+              <w:pStyle w:val="ListParagraph"/>
+              <w:numPr>
+                <w:ilvl w:val="0"/>
+                <w:numId w:val="22"/>
+              </w:numPr>
               <w:rPr>
                 <w:rFonts w:ascii="Cambria" w:hAnsi="Cambria"/>
                 <w:bCs/>
@@ -2563,6 +2909,15 @@
           </w:p>
           <w:p>
             <w:pPr>
+              <w:pStyle w:val="ListParagraph"/>
+              <w:rPr>
+                <w:rFonts w:ascii="Cambria" w:hAnsi="Cambria"/>
+                <w:bCs/>
+                <w:sz w:val="24"/>
+                <w:szCs w:val="24"/>
+              </w:rPr>
+            </w:pPr>
+            <w:r>
               <w:rPr>
                 <w:rFonts w:ascii="Cambria" w:hAnsi="Cambria"/>
                 <w:bCs/>
@@ -2570,7 +2925,9 @@
                 <w:sz w:val="24"/>
                 <w:szCs w:val="24"/>
               </w:rPr>
-            </w:pPr>
+              <w:t>(</w:t>
+            </w:r>
+            <w:proofErr w:type="gramStart"/>
             <w:r>
               <w:rPr>
                 <w:rFonts w:ascii="Cambria" w:hAnsi="Cambria"/>
@@ -2579,7 +2936,18 @@
                 <w:sz w:val="24"/>
                 <w:szCs w:val="24"/>
               </w:rPr>
-              <w:t xml:space="preserve">( based on </w:t>
+              <w:t>based</w:t>
+            </w:r>
+            <w:proofErr w:type="gramEnd"/>
+            <w:r>
+              <w:rPr>
+                <w:rFonts w:ascii="Cambria" w:hAnsi="Cambria"/>
+                <w:bCs/>
+                <w:i/>
+                <w:sz w:val="24"/>
+                <w:szCs w:val="24"/>
+              </w:rPr>
+              <w:t xml:space="preserve"> on </w:t>
             </w:r>
             <w:proofErr w:type="spellStart"/>
             <w:r>
@@ -3342,24 +3710,14 @@
               </w:rPr>
               <w:t xml:space="preserve">Cover all functions specified in </w:t>
             </w:r>
-            <w:proofErr w:type="gramStart"/>
-            <w:r>
-              <w:rPr>
-                <w:rFonts w:ascii="Cambria" w:hAnsi="Cambria"/>
-                <w:sz w:val="24"/>
-                <w:szCs w:val="24"/>
-              </w:rPr>
-              <w:t xml:space="preserve">SRS </w:t>
-            </w:r>
-            <w:r>
-              <w:rPr>
-                <w:rFonts w:ascii="Cambria" w:hAnsi="Cambria"/>
-                <w:sz w:val="24"/>
-                <w:szCs w:val="24"/>
-              </w:rPr>
-              <w:t>.</w:t>
-            </w:r>
-            <w:proofErr w:type="gramEnd"/>
+            <w:r>
+              <w:rPr>
+                <w:rFonts w:ascii="Cambria" w:hAnsi="Cambria"/>
+                <w:sz w:val="24"/>
+                <w:szCs w:val="24"/>
+              </w:rPr>
+              <w:t xml:space="preserve">SRS. </w:t>
+            </w:r>
           </w:p>
         </w:tc>
         <w:tc>
@@ -3697,27 +4055,7 @@
                 <w:sz w:val="24"/>
                 <w:szCs w:val="24"/>
               </w:rPr>
-              <w:t xml:space="preserve">Time delay for searching </w:t>
-            </w:r>
-            <w:proofErr w:type="spellStart"/>
-            <w:proofErr w:type="gramStart"/>
-            <w:r>
-              <w:rPr>
-                <w:rFonts w:ascii="Cambria" w:hAnsi="Cambria"/>
-                <w:sz w:val="24"/>
-                <w:szCs w:val="24"/>
-              </w:rPr>
-              <w:t>a</w:t>
-            </w:r>
-            <w:proofErr w:type="spellEnd"/>
-            <w:proofErr w:type="gramEnd"/>
-            <w:r>
-              <w:rPr>
-                <w:rFonts w:ascii="Cambria" w:hAnsi="Cambria"/>
-                <w:sz w:val="24"/>
-                <w:szCs w:val="24"/>
-              </w:rPr>
-              <w:t xml:space="preserve"> order &lt;=3s</w:t>
+              <w:t>Time delay for searching a order &lt;=3s</w:t>
             </w:r>
             <w:r>
               <w:rPr>
@@ -4263,15 +4601,7 @@
                 <w:sz w:val="24"/>
                 <w:szCs w:val="24"/>
               </w:rPr>
-              <w:t>Weekly report, team work 6</w:t>
-            </w:r>
-            <w:r>
-              <w:rPr>
-                <w:rFonts w:ascii="Cambria" w:hAnsi="Cambria"/>
-                <w:sz w:val="24"/>
-                <w:szCs w:val="24"/>
-              </w:rPr>
-              <w:t xml:space="preserve"> days / week</w:t>
+              <w:t>Submit weekly report to supervisor</w:t>
             </w:r>
           </w:p>
           <w:p>
@@ -4295,6 +4625,154 @@
                 <w:sz w:val="24"/>
                 <w:szCs w:val="24"/>
               </w:rPr>
+              <w:t>Meeting up team member everyday (</w:t>
+            </w:r>
+            <w:r>
+              <w:rPr>
+                <w:rFonts w:ascii="Cambria" w:hAnsi="Cambria"/>
+                <w:sz w:val="24"/>
+                <w:szCs w:val="24"/>
+              </w:rPr>
+              <w:t>work 6</w:t>
+            </w:r>
+            <w:r>
+              <w:rPr>
+                <w:rFonts w:ascii="Cambria" w:hAnsi="Cambria"/>
+                <w:sz w:val="24"/>
+                <w:szCs w:val="24"/>
+              </w:rPr>
+              <w:t xml:space="preserve"> days / </w:t>
+            </w:r>
+            <w:r>
+              <w:rPr>
+                <w:rFonts w:ascii="Cambria" w:hAnsi="Cambria"/>
+                <w:sz w:val="24"/>
+                <w:szCs w:val="24"/>
+              </w:rPr>
+              <w:lastRenderedPageBreak/>
+              <w:t>week</w:t>
+            </w:r>
+            <w:r>
+              <w:rPr>
+                <w:rFonts w:ascii="Cambria" w:hAnsi="Cambria"/>
+                <w:sz w:val="24"/>
+                <w:szCs w:val="24"/>
+              </w:rPr>
+              <w:t>)</w:t>
+            </w:r>
+            <w:r>
+              <w:rPr>
+                <w:rFonts w:ascii="Cambria" w:hAnsi="Cambria"/>
+                <w:sz w:val="24"/>
+                <w:szCs w:val="24"/>
+              </w:rPr>
+              <w:t>. Sometime extending the last days to keep deadline and fix bugs.</w:t>
+            </w:r>
+          </w:p>
+          <w:p>
+            <w:pPr>
+              <w:pStyle w:val="ListParagraph"/>
+              <w:numPr>
+                <w:ilvl w:val="0"/>
+                <w:numId w:val="15"/>
+              </w:numPr>
+              <w:spacing w:after="0" w:line="276" w:lineRule="auto"/>
+              <w:ind w:left="175" w:hanging="175"/>
+              <w:rPr>
+                <w:rFonts w:ascii="Cambria" w:hAnsi="Cambria"/>
+                <w:sz w:val="24"/>
+                <w:szCs w:val="24"/>
+              </w:rPr>
+            </w:pPr>
+            <w:r>
+              <w:rPr>
+                <w:rFonts w:ascii="Cambria" w:hAnsi="Cambria"/>
+                <w:sz w:val="24"/>
+                <w:szCs w:val="24"/>
+              </w:rPr>
+              <w:t>Using kanbanflow</w:t>
+            </w:r>
+            <w:r>
+              <w:rPr>
+                <w:rFonts w:ascii="Cambria" w:hAnsi="Cambria"/>
+                <w:sz w:val="24"/>
+                <w:szCs w:val="24"/>
+              </w:rPr>
+              <w:t xml:space="preserve"> </w:t>
+            </w:r>
+            <w:r>
+              <w:rPr>
+                <w:rFonts w:ascii="Cambria" w:hAnsi="Cambria"/>
+                <w:sz w:val="24"/>
+                <w:szCs w:val="24"/>
+              </w:rPr>
+              <w:t xml:space="preserve">tool </w:t>
+            </w:r>
+            <w:r>
+              <w:rPr>
+                <w:rFonts w:ascii="Cambria" w:hAnsi="Cambria"/>
+                <w:sz w:val="24"/>
+                <w:szCs w:val="24"/>
+              </w:rPr>
+              <w:t>to track team members’ work</w:t>
+            </w:r>
+            <w:r>
+              <w:rPr>
+                <w:rFonts w:ascii="Cambria" w:hAnsi="Cambria"/>
+                <w:sz w:val="24"/>
+                <w:szCs w:val="24"/>
+              </w:rPr>
+              <w:t xml:space="preserve"> </w:t>
+            </w:r>
+            <w:r>
+              <w:rPr>
+                <w:rFonts w:ascii="Cambria" w:hAnsi="Cambria"/>
+                <w:sz w:val="24"/>
+                <w:szCs w:val="24"/>
+              </w:rPr>
+              <w:t>(</w:t>
+            </w:r>
+            <w:hyperlink r:id="rId6" w:history="1">
+              <w:r>
+                <w:rPr>
+                  <w:rStyle w:val="Hyperlink"/>
+                  <w:rFonts w:ascii="Cambria" w:hAnsi="Cambria"/>
+                  <w:sz w:val="24"/>
+                  <w:szCs w:val="24"/>
+                </w:rPr>
+                <w:t>www.kanbanflow</w:t>
+              </w:r>
+            </w:hyperlink>
+            <w:r>
+              <w:rPr>
+                <w:rFonts w:ascii="Cambria" w:hAnsi="Cambria"/>
+                <w:sz w:val="24"/>
+                <w:szCs w:val="24"/>
+              </w:rPr>
+              <w:t>)</w:t>
+            </w:r>
+          </w:p>
+          <w:p>
+            <w:pPr>
+              <w:pStyle w:val="ListParagraph"/>
+              <w:numPr>
+                <w:ilvl w:val="0"/>
+                <w:numId w:val="15"/>
+              </w:numPr>
+              <w:spacing w:after="0" w:line="276" w:lineRule="auto"/>
+              <w:ind w:left="175" w:hanging="175"/>
+              <w:rPr>
+                <w:rFonts w:ascii="Cambria" w:hAnsi="Cambria"/>
+                <w:sz w:val="24"/>
+                <w:szCs w:val="24"/>
+              </w:rPr>
+            </w:pPr>
+            <w:r>
+              <w:rPr>
+                <w:rFonts w:ascii="Cambria" w:hAnsi="Cambria"/>
+                <w:sz w:val="24"/>
+                <w:szCs w:val="24"/>
+              </w:rPr>
               <w:t xml:space="preserve">Using </w:t>
             </w:r>
             <w:proofErr w:type="spellStart"/>
@@ -4304,7 +4782,7 @@
                 <w:sz w:val="24"/>
                 <w:szCs w:val="24"/>
               </w:rPr>
-              <w:t>kanbanflow</w:t>
+              <w:t>GIThub</w:t>
             </w:r>
             <w:proofErr w:type="spellEnd"/>
             <w:r>
@@ -4313,15 +4791,7 @@
                 <w:sz w:val="24"/>
                 <w:szCs w:val="24"/>
               </w:rPr>
-              <w:t xml:space="preserve"> </w:t>
-            </w:r>
-            <w:r>
-              <w:rPr>
-                <w:rFonts w:ascii="Cambria" w:hAnsi="Cambria"/>
-                <w:sz w:val="24"/>
-                <w:szCs w:val="24"/>
-              </w:rPr>
-              <w:t>to track team members’ work</w:t>
+              <w:t xml:space="preserve"> to manage source of project (documents, source code)</w:t>
             </w:r>
           </w:p>
         </w:tc>
@@ -4348,6 +4818,134 @@
                 <w:szCs w:val="24"/>
               </w:rPr>
               <w:lastRenderedPageBreak/>
+              <w:t xml:space="preserve">Coding application does not match with User Requirement </w:t>
+            </w:r>
+          </w:p>
+        </w:tc>
+        <w:tc>
+          <w:tcPr>
+            <w:tcW w:w="5669" w:type="dxa"/>
+            <w:shd w:val="clear" w:color="auto" w:fill="auto"/>
+          </w:tcPr>
+          <w:p>
+            <w:pPr>
+              <w:pStyle w:val="ListParagraph"/>
+              <w:numPr>
+                <w:ilvl w:val="0"/>
+                <w:numId w:val="15"/>
+              </w:numPr>
+              <w:spacing w:after="0" w:line="276" w:lineRule="auto"/>
+              <w:ind w:left="175" w:hanging="175"/>
+              <w:rPr>
+                <w:rFonts w:ascii="Cambria" w:hAnsi="Cambria"/>
+                <w:sz w:val="24"/>
+                <w:szCs w:val="24"/>
+              </w:rPr>
+            </w:pPr>
+            <w:r>
+              <w:rPr>
+                <w:rFonts w:ascii="Cambria" w:hAnsi="Cambria"/>
+                <w:sz w:val="24"/>
+                <w:szCs w:val="24"/>
+              </w:rPr>
+              <w:t xml:space="preserve">Team has to define clearly </w:t>
+            </w:r>
+            <w:r>
+              <w:rPr>
+                <w:rFonts w:ascii="Cambria" w:hAnsi="Cambria"/>
+                <w:sz w:val="24"/>
+                <w:szCs w:val="24"/>
+              </w:rPr>
+              <w:t>requirement</w:t>
+            </w:r>
+            <w:r>
+              <w:rPr>
+                <w:rFonts w:ascii="Cambria" w:hAnsi="Cambria"/>
+                <w:sz w:val="24"/>
+                <w:szCs w:val="24"/>
+              </w:rPr>
+              <w:t xml:space="preserve"> </w:t>
+            </w:r>
+            <w:r>
+              <w:rPr>
+                <w:rFonts w:ascii="Cambria" w:hAnsi="Cambria"/>
+                <w:sz w:val="24"/>
+                <w:szCs w:val="24"/>
+              </w:rPr>
+              <w:t>specification and Software Architecture Design.</w:t>
+            </w:r>
+          </w:p>
+          <w:p>
+            <w:pPr>
+              <w:pStyle w:val="ListParagraph"/>
+              <w:numPr>
+                <w:ilvl w:val="0"/>
+                <w:numId w:val="15"/>
+              </w:numPr>
+              <w:spacing w:after="0" w:line="276" w:lineRule="auto"/>
+              <w:ind w:left="175" w:hanging="175"/>
+              <w:rPr>
+                <w:rFonts w:ascii="Cambria" w:hAnsi="Cambria"/>
+                <w:sz w:val="24"/>
+                <w:szCs w:val="24"/>
+              </w:rPr>
+            </w:pPr>
+            <w:r>
+              <w:rPr>
+                <w:rFonts w:ascii="Cambria" w:hAnsi="Cambria"/>
+                <w:sz w:val="24"/>
+                <w:szCs w:val="24"/>
+              </w:rPr>
+              <w:t>Develop Team must study about the document and comply with the content of document.</w:t>
+            </w:r>
+          </w:p>
+          <w:p>
+            <w:pPr>
+              <w:pStyle w:val="ListParagraph"/>
+              <w:numPr>
+                <w:ilvl w:val="0"/>
+                <w:numId w:val="15"/>
+              </w:numPr>
+              <w:spacing w:after="0" w:line="276" w:lineRule="auto"/>
+              <w:ind w:left="175" w:hanging="175"/>
+              <w:rPr>
+                <w:rFonts w:ascii="Cambria" w:hAnsi="Cambria"/>
+                <w:sz w:val="24"/>
+                <w:szCs w:val="24"/>
+              </w:rPr>
+            </w:pPr>
+            <w:r>
+              <w:rPr>
+                <w:rFonts w:ascii="Cambria" w:hAnsi="Cambria"/>
+                <w:sz w:val="24"/>
+                <w:szCs w:val="24"/>
+              </w:rPr>
+              <w:t>Any changes in process have to approve of PM</w:t>
+            </w:r>
+          </w:p>
+        </w:tc>
+      </w:tr>
+      <w:tr>
+        <w:tc>
+          <w:tcPr>
+            <w:tcW w:w="3119" w:type="dxa"/>
+            <w:shd w:val="clear" w:color="auto" w:fill="auto"/>
+          </w:tcPr>
+          <w:p>
+            <w:pPr>
+              <w:spacing w:line="276" w:lineRule="auto"/>
+              <w:rPr>
+                <w:rFonts w:ascii="Cambria" w:hAnsi="Cambria"/>
+                <w:sz w:val="24"/>
+                <w:szCs w:val="24"/>
+              </w:rPr>
+            </w:pPr>
+            <w:r>
+              <w:rPr>
+                <w:rFonts w:ascii="Cambria" w:hAnsi="Cambria"/>
+                <w:sz w:val="24"/>
+                <w:szCs w:val="24"/>
+              </w:rPr>
               <w:t>Maintainability</w:t>
             </w:r>
           </w:p>
@@ -4402,7 +5000,7 @@
                 <w:sz w:val="24"/>
                 <w:szCs w:val="24"/>
               </w:rPr>
-              <w:t>Concentrate on architecture design</w:t>
+              <w:t>Spend a lot of time to research architecture design. Then, decide the most appropriate architecture for maintaining easily.</w:t>
             </w:r>
           </w:p>
         </w:tc>
@@ -4458,15 +5056,47 @@
                 <w:sz w:val="24"/>
                 <w:szCs w:val="24"/>
               </w:rPr>
-              <w:t>Unit Test</w:t>
-            </w:r>
-            <w:r>
-              <w:rPr>
-                <w:rFonts w:ascii="Cambria" w:hAnsi="Cambria"/>
-                <w:sz w:val="24"/>
-                <w:szCs w:val="24"/>
-              </w:rPr>
-              <w:t>, System test</w:t>
+              <w:t>Cr</w:t>
+            </w:r>
+            <w:r>
+              <w:rPr>
+                <w:rFonts w:ascii="Cambria" w:hAnsi="Cambria"/>
+                <w:sz w:val="24"/>
+                <w:szCs w:val="24"/>
+              </w:rPr>
+              <w:t>eate and execute types of test (unit t</w:t>
+            </w:r>
+            <w:r>
+              <w:rPr>
+                <w:rFonts w:ascii="Cambria" w:hAnsi="Cambria"/>
+                <w:sz w:val="24"/>
+                <w:szCs w:val="24"/>
+              </w:rPr>
+              <w:t>est</w:t>
+            </w:r>
+            <w:r>
+              <w:rPr>
+                <w:rFonts w:ascii="Cambria" w:hAnsi="Cambria"/>
+                <w:sz w:val="24"/>
+                <w:szCs w:val="24"/>
+              </w:rPr>
+              <w:t xml:space="preserve">, </w:t>
+            </w:r>
+            <w:r>
+              <w:rPr>
+                <w:rFonts w:ascii="Cambria" w:hAnsi="Cambria"/>
+                <w:sz w:val="24"/>
+                <w:szCs w:val="24"/>
+              </w:rPr>
+              <w:t>integration test</w:t>
+            </w:r>
+            <w:r>
+              <w:rPr>
+                <w:rFonts w:ascii="Cambria" w:hAnsi="Cambria"/>
+                <w:sz w:val="24"/>
+                <w:szCs w:val="24"/>
+              </w:rPr>
+              <w:t>, system test).</w:t>
             </w:r>
           </w:p>
           <w:p>
@@ -4492,6 +5122,14 @@
               </w:rPr>
               <w:t>Peer review, peer coding among developers</w:t>
             </w:r>
+            <w:r>
+              <w:rPr>
+                <w:rFonts w:ascii="Cambria" w:hAnsi="Cambria"/>
+                <w:sz w:val="24"/>
+                <w:szCs w:val="24"/>
+              </w:rPr>
+              <w:t>.</w:t>
+            </w:r>
           </w:p>
           <w:p>
             <w:pPr>
@@ -4514,7 +5152,23 @@
                 <w:sz w:val="24"/>
                 <w:szCs w:val="24"/>
               </w:rPr>
-              <w:t xml:space="preserve">Using Open Source and Framework: </w:t>
+              <w:t>Using Open Source and Framework</w:t>
+            </w:r>
+            <w:r>
+              <w:rPr>
+                <w:rFonts w:ascii="Cambria" w:hAnsi="Cambria"/>
+                <w:sz w:val="24"/>
+                <w:szCs w:val="24"/>
+              </w:rPr>
+              <w:t xml:space="preserve"> to improve the quality code</w:t>
+            </w:r>
+            <w:r>
+              <w:rPr>
+                <w:rFonts w:ascii="Cambria" w:hAnsi="Cambria"/>
+                <w:sz w:val="24"/>
+                <w:szCs w:val="24"/>
+              </w:rPr>
+              <w:t xml:space="preserve">: </w:t>
             </w:r>
             <w:proofErr w:type="spellStart"/>
             <w:r>
@@ -4551,6 +5205,30 @@
                 <w:szCs w:val="24"/>
               </w:rPr>
               <w:t>, Ionic framework.</w:t>
+            </w:r>
+          </w:p>
+          <w:p>
+            <w:pPr>
+              <w:pStyle w:val="ListParagraph"/>
+              <w:numPr>
+                <w:ilvl w:val="0"/>
+                <w:numId w:val="17"/>
+              </w:numPr>
+              <w:spacing w:after="0" w:line="276" w:lineRule="auto"/>
+              <w:ind w:left="175" w:hanging="175"/>
+              <w:rPr>
+                <w:rFonts w:ascii="Cambria" w:hAnsi="Cambria"/>
+                <w:sz w:val="24"/>
+                <w:szCs w:val="24"/>
+              </w:rPr>
+            </w:pPr>
+            <w:r>
+              <w:rPr>
+                <w:rFonts w:ascii="Cambria" w:hAnsi="Cambria"/>
+                <w:sz w:val="24"/>
+                <w:szCs w:val="24"/>
+              </w:rPr>
+              <w:t>Developers have to comply with the coding convention document.</w:t>
             </w:r>
           </w:p>
         </w:tc>
@@ -4572,10 +5250,11 @@
             </w:pPr>
             <w:r>
               <w:rPr>
-                <w:sz w:val="24"/>
-                <w:szCs w:val="24"/>
-              </w:rPr>
-              <w:t>Hard to gain 90% accuracy of find the way to go to places of receive and place of delivery</w:t>
+                <w:rFonts w:ascii="Cambria" w:hAnsi="Cambria"/>
+                <w:sz w:val="24"/>
+                <w:szCs w:val="24"/>
+              </w:rPr>
+              <w:t>Technology</w:t>
             </w:r>
           </w:p>
         </w:tc>
@@ -4586,6 +5265,11 @@
           </w:tcPr>
           <w:p>
             <w:pPr>
+              <w:pStyle w:val="ListParagraph"/>
+              <w:numPr>
+                <w:ilvl w:val="0"/>
+                <w:numId w:val="24"/>
+              </w:numPr>
               <w:spacing w:line="276" w:lineRule="auto"/>
               <w:rPr>
                 <w:rFonts w:ascii="Cambria" w:hAnsi="Cambria"/>
@@ -4599,59 +5283,46 @@
                 <w:sz w:val="24"/>
                 <w:szCs w:val="24"/>
               </w:rPr>
-              <w:t>E</w:t>
-            </w:r>
-            <w:r>
-              <w:rPr>
-                <w:rFonts w:ascii="Cambria" w:hAnsi="Cambria"/>
-                <w:sz w:val="24"/>
-                <w:szCs w:val="24"/>
-              </w:rPr>
-              <w:t xml:space="preserve">arly study </w:t>
-            </w:r>
-            <w:proofErr w:type="spellStart"/>
-            <w:r>
-              <w:rPr>
-                <w:rFonts w:ascii="Cambria" w:hAnsi="Cambria"/>
-                <w:sz w:val="24"/>
-                <w:szCs w:val="24"/>
-              </w:rPr>
-              <w:t>google</w:t>
-            </w:r>
-            <w:proofErr w:type="spellEnd"/>
-            <w:r>
-              <w:rPr>
-                <w:rFonts w:ascii="Cambria" w:hAnsi="Cambria"/>
-                <w:sz w:val="24"/>
-                <w:szCs w:val="24"/>
-              </w:rPr>
-              <w:t xml:space="preserve"> map API, </w:t>
-            </w:r>
-            <w:proofErr w:type="spellStart"/>
-            <w:r>
-              <w:rPr>
-                <w:rFonts w:ascii="Cambria" w:hAnsi="Cambria"/>
-                <w:sz w:val="24"/>
-                <w:szCs w:val="24"/>
-              </w:rPr>
-              <w:t>google</w:t>
-            </w:r>
-            <w:proofErr w:type="spellEnd"/>
-            <w:r>
-              <w:rPr>
-                <w:rFonts w:ascii="Cambria" w:hAnsi="Cambria"/>
-                <w:sz w:val="24"/>
-                <w:szCs w:val="24"/>
-              </w:rPr>
-              <w:t xml:space="preserve"> place API</w:t>
-            </w:r>
-            <w:r>
-              <w:rPr>
-                <w:rFonts w:ascii="Cambria" w:hAnsi="Cambria"/>
-                <w:sz w:val="24"/>
-                <w:szCs w:val="24"/>
-              </w:rPr>
-              <w:t xml:space="preserve"> and combines some algorithms together to get higher precision</w:t>
+              <w:t>Predict and list the problems of technologies that are the bottleneck of project. Then</w:t>
+            </w:r>
+            <w:r>
+              <w:rPr>
+                <w:rFonts w:ascii="Cambria" w:hAnsi="Cambria"/>
+                <w:sz w:val="24"/>
+                <w:szCs w:val="24"/>
+              </w:rPr>
+              <w:t xml:space="preserve">, organize research to </w:t>
+            </w:r>
+            <w:r>
+              <w:rPr>
+                <w:rFonts w:ascii="Cambria" w:hAnsi="Cambria"/>
+                <w:sz w:val="24"/>
+                <w:szCs w:val="24"/>
+              </w:rPr>
+              <w:t>find solution from the beginning.</w:t>
+            </w:r>
+          </w:p>
+          <w:p>
+            <w:pPr>
+              <w:pStyle w:val="ListParagraph"/>
+              <w:numPr>
+                <w:ilvl w:val="0"/>
+                <w:numId w:val="24"/>
+              </w:numPr>
+              <w:spacing w:line="276" w:lineRule="auto"/>
+              <w:rPr>
+                <w:rFonts w:ascii="Cambria" w:hAnsi="Cambria"/>
+                <w:sz w:val="24"/>
+                <w:szCs w:val="24"/>
+              </w:rPr>
+            </w:pPr>
+            <w:r>
+              <w:rPr>
+                <w:rFonts w:ascii="Cambria" w:hAnsi="Cambria"/>
+                <w:sz w:val="24"/>
+                <w:szCs w:val="24"/>
+              </w:rPr>
+              <w:t>Have knowledge-training schedule for members.</w:t>
             </w:r>
           </w:p>
         </w:tc>
@@ -4851,6 +5522,7 @@
                 <w:sz w:val="24"/>
                 <w:szCs w:val="24"/>
               </w:rPr>
+              <w:lastRenderedPageBreak/>
               <w:t>+ Miss deadline</w:t>
             </w:r>
           </w:p>
@@ -4877,6 +5549,7 @@
                 <w:sz w:val="24"/>
                 <w:szCs w:val="24"/>
               </w:rPr>
+              <w:lastRenderedPageBreak/>
               <w:t>Acceptance of users</w:t>
             </w:r>
           </w:p>
@@ -4930,7 +5603,10 @@
         <w:t>Quality Control</w:t>
       </w:r>
     </w:p>
-    <w:p/>
+    <w:p>
+      <w:bookmarkStart w:id="1" w:name="_GoBack"/>
+      <w:bookmarkEnd w:id="1"/>
+    </w:p>
     <w:tbl>
       <w:tblPr>
         <w:tblW w:w="8930" w:type="dxa"/>
@@ -5324,7 +6000,6 @@
                 <w:sz w:val="24"/>
                 <w:szCs w:val="24"/>
               </w:rPr>
-              <w:lastRenderedPageBreak/>
               <w:t>Have approve from SRS leader</w:t>
             </w:r>
           </w:p>
@@ -5349,7 +6024,6 @@
                 <w:sz w:val="24"/>
                 <w:szCs w:val="24"/>
               </w:rPr>
-              <w:lastRenderedPageBreak/>
               <w:t xml:space="preserve">Each time </w:t>
             </w:r>
             <w:r>
@@ -5400,7 +6074,6 @@
                 <w:sz w:val="24"/>
                 <w:szCs w:val="24"/>
               </w:rPr>
-              <w:lastRenderedPageBreak/>
               <w:t>So</w:t>
             </w:r>
             <w:r>
@@ -5637,27 +6310,7 @@
                 <w:sz w:val="24"/>
                 <w:szCs w:val="24"/>
               </w:rPr>
-              <w:t xml:space="preserve">Time delay for searching </w:t>
-            </w:r>
-            <w:proofErr w:type="spellStart"/>
-            <w:proofErr w:type="gramStart"/>
-            <w:r>
-              <w:rPr>
-                <w:rFonts w:ascii="Cambria" w:hAnsi="Cambria"/>
-                <w:sz w:val="24"/>
-                <w:szCs w:val="24"/>
-              </w:rPr>
-              <w:t>a</w:t>
-            </w:r>
-            <w:proofErr w:type="spellEnd"/>
-            <w:proofErr w:type="gramEnd"/>
-            <w:r>
-              <w:rPr>
-                <w:rFonts w:ascii="Cambria" w:hAnsi="Cambria"/>
-                <w:sz w:val="24"/>
-                <w:szCs w:val="24"/>
-              </w:rPr>
-              <w:t xml:space="preserve"> order &lt;=3s.</w:t>
+              <w:t>Time delay for searching a order &lt;=3s.</w:t>
             </w:r>
           </w:p>
         </w:tc>
@@ -5781,7 +6434,15 @@
                 <w:rFonts w:ascii="Cambria" w:hAnsi="Cambria" w:cs="Arial"/>
                 <w:iCs/>
               </w:rPr>
-              <w:t>- Notify to system when have issue on delivered process.</w:t>
+              <w:t xml:space="preserve">- Notify to system when </w:t>
+            </w:r>
+            <w:r>
+              <w:rPr>
+                <w:rFonts w:ascii="Cambria" w:hAnsi="Cambria" w:cs="Arial"/>
+                <w:iCs/>
+              </w:rPr>
+              <w:lastRenderedPageBreak/>
+              <w:t>have issue on delivered process.</w:t>
             </w:r>
           </w:p>
         </w:tc>
@@ -5804,6 +6465,7 @@
                 <w:sz w:val="24"/>
                 <w:szCs w:val="24"/>
               </w:rPr>
+              <w:lastRenderedPageBreak/>
               <w:t>Testers execute system test</w:t>
             </w:r>
           </w:p>
@@ -5854,6 +6516,7 @@
                 <w:sz w:val="24"/>
                 <w:szCs w:val="24"/>
               </w:rPr>
+              <w:lastRenderedPageBreak/>
               <w:t>Integration test report</w:t>
             </w:r>
           </w:p>
@@ -6377,9 +7040,31 @@
                 <w:sz w:val="24"/>
                 <w:szCs w:val="24"/>
               </w:rPr>
+              <w:t>HoangLVQ</w:t>
+            </w:r>
+            <w:proofErr w:type="gramStart"/>
+            <w:r>
+              <w:rPr>
+                <w:rFonts w:ascii="Cambria" w:hAnsi="Cambria"/>
+                <w:bCs/>
+                <w:color w:val="000000" w:themeColor="text1"/>
+                <w:sz w:val="24"/>
+                <w:szCs w:val="24"/>
+              </w:rPr>
+              <w:t>,</w:t>
+            </w:r>
+            <w:r>
+              <w:rPr>
+                <w:rFonts w:ascii="Cambria" w:hAnsi="Cambria"/>
+                <w:bCs/>
+                <w:color w:val="000000" w:themeColor="text1"/>
+                <w:sz w:val="24"/>
+                <w:szCs w:val="24"/>
+              </w:rPr>
               <w:t>HuyTDH</w:t>
             </w:r>
             <w:proofErr w:type="spellEnd"/>
+            <w:proofErr w:type="gramEnd"/>
           </w:p>
         </w:tc>
         <w:tc>
@@ -6465,7 +7150,6 @@
                 <w:sz w:val="24"/>
                 <w:szCs w:val="24"/>
               </w:rPr>
-              <w:lastRenderedPageBreak/>
               <w:t>Extract and modify to reuse it</w:t>
             </w:r>
           </w:p>
@@ -6506,7 +7190,6 @@
                 <w:sz w:val="24"/>
                 <w:szCs w:val="24"/>
               </w:rPr>
-              <w:lastRenderedPageBreak/>
               <w:t>Coding Convention</w:t>
             </w:r>
           </w:p>
@@ -6532,7 +7215,6 @@
                 <w:sz w:val="24"/>
                 <w:szCs w:val="24"/>
               </w:rPr>
-              <w:lastRenderedPageBreak/>
               <w:t>(10.1 in this document)</w:t>
             </w:r>
           </w:p>
@@ -6565,7 +7247,6 @@
                 <w:sz w:val="24"/>
                 <w:szCs w:val="24"/>
               </w:rPr>
-              <w:lastRenderedPageBreak/>
               <w:t xml:space="preserve">Training </w:t>
             </w:r>
             <w:proofErr w:type="spellStart"/>
@@ -6881,18 +7562,7 @@
                 <w:sz w:val="24"/>
                 <w:szCs w:val="24"/>
               </w:rPr>
-              <w:t>Do survey to find out what function</w:t>
-            </w:r>
-            <w:bookmarkStart w:id="1" w:name="_GoBack"/>
-            <w:bookmarkEnd w:id="1"/>
-            <w:r>
-              <w:rPr>
-                <w:rFonts w:ascii="Cambria" w:hAnsi="Cambria"/>
-                <w:bCs/>
-                <w:sz w:val="24"/>
-                <w:szCs w:val="24"/>
-              </w:rPr>
-              <w:t>s users need</w:t>
+              <w:t>Do survey to find out what functions users need</w:t>
             </w:r>
           </w:p>
         </w:tc>
@@ -6950,6 +7620,15 @@
                 <w:szCs w:val="24"/>
               </w:rPr>
             </w:pPr>
+            <w:r>
+              <w:rPr>
+                <w:rFonts w:ascii="Cambria" w:hAnsi="Cambria"/>
+                <w:bCs/>
+                <w:sz w:val="24"/>
+                <w:szCs w:val="24"/>
+              </w:rPr>
+              <w:t xml:space="preserve">Training </w:t>
+            </w:r>
             <w:proofErr w:type="spellStart"/>
             <w:r>
               <w:rPr>
@@ -6958,7 +7637,29 @@
                 <w:sz w:val="24"/>
                 <w:szCs w:val="24"/>
               </w:rPr>
-              <w:t>Traning</w:t>
+              <w:t>NodeJS,</w:t>
+            </w:r>
+          </w:p>
+          <w:p>
+            <w:pPr>
+              <w:autoSpaceDE w:val="0"/>
+              <w:autoSpaceDN w:val="0"/>
+              <w:adjustRightInd w:val="0"/>
+              <w:rPr>
+                <w:rFonts w:ascii="Cambria" w:hAnsi="Cambria"/>
+                <w:bCs/>
+                <w:sz w:val="24"/>
+                <w:szCs w:val="24"/>
+              </w:rPr>
+            </w:pPr>
+            <w:r>
+              <w:rPr>
+                <w:rFonts w:ascii="Cambria" w:hAnsi="Cambria"/>
+                <w:bCs/>
+                <w:sz w:val="24"/>
+                <w:szCs w:val="24"/>
+              </w:rPr>
+              <w:t>AngularJS</w:t>
             </w:r>
             <w:proofErr w:type="spellEnd"/>
             <w:r>
@@ -6968,39 +7669,8 @@
                 <w:sz w:val="24"/>
                 <w:szCs w:val="24"/>
               </w:rPr>
-              <w:t xml:space="preserve"> </w:t>
-            </w:r>
-            <w:proofErr w:type="spellStart"/>
-            <w:r>
-              <w:rPr>
-                <w:rFonts w:ascii="Cambria" w:hAnsi="Cambria"/>
-                <w:bCs/>
-                <w:sz w:val="24"/>
-                <w:szCs w:val="24"/>
-              </w:rPr>
-              <w:t>NodeJS</w:t>
-            </w:r>
-            <w:proofErr w:type="spellEnd"/>
-            <w:r>
-              <w:rPr>
-                <w:rFonts w:ascii="Cambria" w:hAnsi="Cambria"/>
-                <w:bCs/>
-                <w:sz w:val="24"/>
-                <w:szCs w:val="24"/>
-              </w:rPr>
-              <w:t xml:space="preserve">, </w:t>
-            </w:r>
-            <w:proofErr w:type="spellStart"/>
-            <w:r>
-              <w:rPr>
-                <w:rFonts w:ascii="Cambria" w:hAnsi="Cambria"/>
-                <w:bCs/>
-                <w:sz w:val="24"/>
-                <w:szCs w:val="24"/>
-              </w:rPr>
-              <w:t>AngularJS</w:t>
-            </w:r>
-            <w:proofErr w:type="spellEnd"/>
+              <w:t>,</w:t>
+            </w:r>
           </w:p>
         </w:tc>
         <w:tc>
@@ -7254,7 +7924,17 @@
                 <w:sz w:val="24"/>
                 <w:szCs w:val="24"/>
               </w:rPr>
-              <w:t>Ionic frame work</w:t>
+              <w:t xml:space="preserve">Ionic frame </w:t>
+            </w:r>
+            <w:r>
+              <w:rPr>
+                <w:rFonts w:ascii="Cambria" w:hAnsi="Cambria"/>
+                <w:bCs/>
+                <w:sz w:val="24"/>
+                <w:szCs w:val="24"/>
+              </w:rPr>
+              <w:lastRenderedPageBreak/>
+              <w:t>work</w:t>
             </w:r>
           </w:p>
         </w:tc>
@@ -7282,6 +7962,7 @@
                 <w:sz w:val="24"/>
                 <w:szCs w:val="24"/>
               </w:rPr>
+              <w:lastRenderedPageBreak/>
               <w:t>HuyTDH</w:t>
             </w:r>
             <w:proofErr w:type="spellEnd"/>
@@ -7306,6 +7987,7 @@
                 <w:sz w:val="24"/>
                 <w:szCs w:val="24"/>
               </w:rPr>
+              <w:lastRenderedPageBreak/>
               <w:t>QuyenNV</w:t>
             </w:r>
             <w:proofErr w:type="spellEnd"/>
@@ -7334,6 +8016,7 @@
                 <w:sz w:val="24"/>
                 <w:szCs w:val="24"/>
               </w:rPr>
+              <w:lastRenderedPageBreak/>
               <w:t>7/09</w:t>
             </w:r>
             <w:r>
@@ -7365,6 +8048,7 @@
                 <w:sz w:val="24"/>
                 <w:szCs w:val="24"/>
               </w:rPr>
+              <w:lastRenderedPageBreak/>
               <w:t xml:space="preserve">to </w:t>
             </w:r>
             <w:r>
@@ -7411,6 +8095,7 @@
                 <w:sz w:val="24"/>
                 <w:szCs w:val="24"/>
               </w:rPr>
+              <w:lastRenderedPageBreak/>
               <w:t xml:space="preserve">- </w:t>
             </w:r>
             <w:r>
@@ -7443,6 +8128,7 @@
                 <w:sz w:val="24"/>
                 <w:szCs w:val="24"/>
               </w:rPr>
+              <w:lastRenderedPageBreak/>
               <w:t>-</w:t>
             </w:r>
             <w:r>
@@ -7580,6 +8266,7 @@
                 <w:sz w:val="24"/>
                 <w:szCs w:val="24"/>
               </w:rPr>
+              <w:lastRenderedPageBreak/>
               <w:t>Tra</w:t>
             </w:r>
             <w:r>
@@ -7702,15 +8389,6 @@
                 <w:szCs w:val="24"/>
               </w:rPr>
             </w:pPr>
-            <w:r>
-              <w:rPr>
-                <w:rFonts w:ascii="Cambria" w:hAnsi="Cambria"/>
-                <w:bCs/>
-                <w:sz w:val="24"/>
-                <w:szCs w:val="24"/>
-              </w:rPr>
-              <w:t>Training Report</w:t>
-            </w:r>
           </w:p>
         </w:tc>
       </w:tr>
@@ -7733,7 +8411,7 @@
 </file>
 
 <file path=word/numbering.xml><?xml version="1.0" encoding="utf-8"?>
-<w:numbering xmlns:wpc="http://schemas.microsoft.com/office/word/2010/wordprocessingCanvas" xmlns:mc="http://schemas.openxmlformats.org/markup-compatibility/2006" xmlns:o="urn:schemas-microsoft-com:office:office" xmlns:r="http://schemas.openxmlformats.org/officeDocument/2006/relationships" xmlns:m="http://schemas.openxmlformats.org/officeDocument/2006/math" xmlns:v="urn:schemas-microsoft-com:vml" xmlns:wp14="http://schemas.microsoft.com/office/word/2010/wordprocessingDrawing" xmlns:wp="http://schemas.openxmlformats.org/drawingml/2006/wordprocessingDrawing" xmlns:w10="urn:schemas-microsoft-com:office:word" xmlns:w="http://schemas.openxmlformats.org/wordprocessingml/2006/main" xmlns:w14="http://schemas.microsoft.com/office/word/2010/wordml" xmlns:w15="http://schemas.microsoft.com/office/word/2012/wordml" xmlns:wpg="http://schemas.microsoft.com/office/word/2010/wordprocessingGroup" xmlns:wpi="http://schemas.microsoft.com/office/word/2010/wordprocessingInk" xmlns:wne="http://schemas.microsoft.com/office/word/2006/wordml" xmlns:wps="http://schemas.microsoft.com/office/word/2010/wordprocessingShape" mc:Ignorable="w14 w15 wp14">
+<w:numbering xmlns:wpc="http://schemas.microsoft.com/office/word/2010/wordprocessingCanvas" xmlns:mo="http://schemas.microsoft.com/office/mac/office/2008/main" xmlns:mc="http://schemas.openxmlformats.org/markup-compatibility/2006" xmlns:mv="urn:schemas-microsoft-com:mac:vml" xmlns:o="urn:schemas-microsoft-com:office:office" xmlns:r="http://schemas.openxmlformats.org/officeDocument/2006/relationships" xmlns:m="http://schemas.openxmlformats.org/officeDocument/2006/math" xmlns:v="urn:schemas-microsoft-com:vml" xmlns:wp14="http://schemas.microsoft.com/office/word/2010/wordprocessingDrawing" xmlns:wp="http://schemas.openxmlformats.org/drawingml/2006/wordprocessingDrawing" xmlns:w10="urn:schemas-microsoft-com:office:word" xmlns:w="http://schemas.openxmlformats.org/wordprocessingml/2006/main" xmlns:w14="http://schemas.microsoft.com/office/word/2010/wordml" xmlns:wpg="http://schemas.microsoft.com/office/word/2010/wordprocessingGroup" xmlns:wpi="http://schemas.microsoft.com/office/word/2010/wordprocessingInk" xmlns:wne="http://schemas.microsoft.com/office/word/2006/wordml" xmlns:wps="http://schemas.microsoft.com/office/word/2010/wordprocessingShape" mc:Ignorable="w14 wp14">
   <w:abstractNum w:abstractNumId="0">
     <w:nsid w:val="06FC12F3"/>
     <w:multiLevelType w:val="hybridMultilevel"/>
@@ -8054,7 +8732,7 @@
   <w:abstractNum w:abstractNumId="3">
     <w:nsid w:val="2137039D"/>
     <w:multiLevelType w:val="hybridMultilevel"/>
-    <w:tmpl w:val="ADE230BA"/>
+    <w:tmpl w:val="1038BADA"/>
     <w:lvl w:ilvl="0" w:tplc="0542FE50">
       <w:numFmt w:val="bullet"/>
       <w:lvlText w:val="-"/>
@@ -8066,7 +8744,7 @@
         <w:rFonts w:ascii="Calibri" w:eastAsiaTheme="minorEastAsia" w:hAnsi="Calibri" w:cstheme="minorBidi" w:hint="default"/>
       </w:rPr>
     </w:lvl>
-    <w:lvl w:ilvl="1" w:tplc="0409000B" w:tentative="1">
+    <w:lvl w:ilvl="1" w:tplc="0409000B">
       <w:start w:val="1"/>
       <w:numFmt w:val="bullet"/>
       <w:lvlText w:val=""/>
@@ -8078,7 +8756,7 @@
         <w:rFonts w:ascii="Wingdings" w:hAnsi="Wingdings" w:hint="default"/>
       </w:rPr>
     </w:lvl>
-    <w:lvl w:ilvl="2" w:tplc="0409000D" w:tentative="1">
+    <w:lvl w:ilvl="2" w:tplc="0409000D">
       <w:start w:val="1"/>
       <w:numFmt w:val="bullet"/>
       <w:lvlText w:val=""/>
@@ -8388,6 +9066,118 @@
     </w:lvl>
   </w:abstractNum>
   <w:abstractNum w:abstractNumId="6">
+    <w:nsid w:val="38781186"/>
+    <w:multiLevelType w:val="hybridMultilevel"/>
+    <w:tmpl w:val="230280EC"/>
+    <w:lvl w:ilvl="0" w:tplc="0542FE50">
+      <w:numFmt w:val="bullet"/>
+      <w:lvlText w:val="-"/>
+      <w:lvlJc w:val="left"/>
+      <w:pPr>
+        <w:ind w:left="720" w:hanging="360"/>
+      </w:pPr>
+      <w:rPr>
+        <w:rFonts w:ascii="Calibri" w:eastAsiaTheme="minorEastAsia" w:hAnsi="Calibri" w:cstheme="minorBidi" w:hint="default"/>
+      </w:rPr>
+    </w:lvl>
+    <w:lvl w:ilvl="1" w:tplc="04090003" w:tentative="1">
+      <w:start w:val="1"/>
+      <w:numFmt w:val="bullet"/>
+      <w:lvlText w:val="o"/>
+      <w:lvlJc w:val="left"/>
+      <w:pPr>
+        <w:ind w:left="1440" w:hanging="360"/>
+      </w:pPr>
+      <w:rPr>
+        <w:rFonts w:ascii="Courier New" w:hAnsi="Courier New" w:hint="default"/>
+      </w:rPr>
+    </w:lvl>
+    <w:lvl w:ilvl="2" w:tplc="04090005" w:tentative="1">
+      <w:start w:val="1"/>
+      <w:numFmt w:val="bullet"/>
+      <w:lvlText w:val=""/>
+      <w:lvlJc w:val="left"/>
+      <w:pPr>
+        <w:ind w:left="2160" w:hanging="360"/>
+      </w:pPr>
+      <w:rPr>
+        <w:rFonts w:ascii="Wingdings" w:hAnsi="Wingdings" w:hint="default"/>
+      </w:rPr>
+    </w:lvl>
+    <w:lvl w:ilvl="3" w:tplc="04090001" w:tentative="1">
+      <w:start w:val="1"/>
+      <w:numFmt w:val="bullet"/>
+      <w:lvlText w:val=""/>
+      <w:lvlJc w:val="left"/>
+      <w:pPr>
+        <w:ind w:left="2880" w:hanging="360"/>
+      </w:pPr>
+      <w:rPr>
+        <w:rFonts w:ascii="Symbol" w:hAnsi="Symbol" w:hint="default"/>
+      </w:rPr>
+    </w:lvl>
+    <w:lvl w:ilvl="4" w:tplc="04090003" w:tentative="1">
+      <w:start w:val="1"/>
+      <w:numFmt w:val="bullet"/>
+      <w:lvlText w:val="o"/>
+      <w:lvlJc w:val="left"/>
+      <w:pPr>
+        <w:ind w:left="3600" w:hanging="360"/>
+      </w:pPr>
+      <w:rPr>
+        <w:rFonts w:ascii="Courier New" w:hAnsi="Courier New" w:hint="default"/>
+      </w:rPr>
+    </w:lvl>
+    <w:lvl w:ilvl="5" w:tplc="04090005" w:tentative="1">
+      <w:start w:val="1"/>
+      <w:numFmt w:val="bullet"/>
+      <w:lvlText w:val=""/>
+      <w:lvlJc w:val="left"/>
+      <w:pPr>
+        <w:ind w:left="4320" w:hanging="360"/>
+      </w:pPr>
+      <w:rPr>
+        <w:rFonts w:ascii="Wingdings" w:hAnsi="Wingdings" w:hint="default"/>
+      </w:rPr>
+    </w:lvl>
+    <w:lvl w:ilvl="6" w:tplc="04090001" w:tentative="1">
+      <w:start w:val="1"/>
+      <w:numFmt w:val="bullet"/>
+      <w:lvlText w:val=""/>
+      <w:lvlJc w:val="left"/>
+      <w:pPr>
+        <w:ind w:left="5040" w:hanging="360"/>
+      </w:pPr>
+      <w:rPr>
+        <w:rFonts w:ascii="Symbol" w:hAnsi="Symbol" w:hint="default"/>
+      </w:rPr>
+    </w:lvl>
+    <w:lvl w:ilvl="7" w:tplc="04090003" w:tentative="1">
+      <w:start w:val="1"/>
+      <w:numFmt w:val="bullet"/>
+      <w:lvlText w:val="o"/>
+      <w:lvlJc w:val="left"/>
+      <w:pPr>
+        <w:ind w:left="5760" w:hanging="360"/>
+      </w:pPr>
+      <w:rPr>
+        <w:rFonts w:ascii="Courier New" w:hAnsi="Courier New" w:hint="default"/>
+      </w:rPr>
+    </w:lvl>
+    <w:lvl w:ilvl="8" w:tplc="04090005" w:tentative="1">
+      <w:start w:val="1"/>
+      <w:numFmt w:val="bullet"/>
+      <w:lvlText w:val=""/>
+      <w:lvlJc w:val="left"/>
+      <w:pPr>
+        <w:ind w:left="6480" w:hanging="360"/>
+      </w:pPr>
+      <w:rPr>
+        <w:rFonts w:ascii="Wingdings" w:hAnsi="Wingdings" w:hint="default"/>
+      </w:rPr>
+    </w:lvl>
+  </w:abstractNum>
+  <w:abstractNum w:abstractNumId="7">
     <w:nsid w:val="3A2C6516"/>
     <w:multiLevelType w:val="hybridMultilevel"/>
     <w:tmpl w:val="7F30EDA2"/>
@@ -8527,7 +9317,7 @@
       </w:rPr>
     </w:lvl>
   </w:abstractNum>
-  <w:abstractNum w:abstractNumId="7">
+  <w:abstractNum w:abstractNumId="8">
     <w:nsid w:val="3E0A43D7"/>
     <w:multiLevelType w:val="hybridMultilevel"/>
     <w:tmpl w:val="803873FE"/>
@@ -8639,7 +9429,120 @@
       </w:rPr>
     </w:lvl>
   </w:abstractNum>
-  <w:abstractNum w:abstractNumId="8">
+  <w:abstractNum w:abstractNumId="9">
+    <w:nsid w:val="40B05236"/>
+    <w:multiLevelType w:val="hybridMultilevel"/>
+    <w:tmpl w:val="57A49A52"/>
+    <w:lvl w:ilvl="0" w:tplc="4B4E54DC">
+      <w:start w:val="23"/>
+      <w:numFmt w:val="bullet"/>
+      <w:lvlText w:val="-"/>
+      <w:lvlJc w:val="left"/>
+      <w:pPr>
+        <w:ind w:left="480" w:hanging="480"/>
+      </w:pPr>
+      <w:rPr>
+        <w:rFonts w:ascii="Times New Roman" w:eastAsia="MS Mincho" w:hAnsi="Times New Roman" w:cs="Times New Roman" w:hint="default"/>
+      </w:rPr>
+    </w:lvl>
+    <w:lvl w:ilvl="1" w:tplc="04090003" w:tentative="1">
+      <w:start w:val="1"/>
+      <w:numFmt w:val="bullet"/>
+      <w:lvlText w:val="o"/>
+      <w:lvlJc w:val="left"/>
+      <w:pPr>
+        <w:ind w:left="1440" w:hanging="360"/>
+      </w:pPr>
+      <w:rPr>
+        <w:rFonts w:ascii="Courier New" w:hAnsi="Courier New" w:hint="default"/>
+      </w:rPr>
+    </w:lvl>
+    <w:lvl w:ilvl="2" w:tplc="04090005" w:tentative="1">
+      <w:start w:val="1"/>
+      <w:numFmt w:val="bullet"/>
+      <w:lvlText w:val=""/>
+      <w:lvlJc w:val="left"/>
+      <w:pPr>
+        <w:ind w:left="2160" w:hanging="360"/>
+      </w:pPr>
+      <w:rPr>
+        <w:rFonts w:ascii="Wingdings" w:hAnsi="Wingdings" w:hint="default"/>
+      </w:rPr>
+    </w:lvl>
+    <w:lvl w:ilvl="3" w:tplc="04090001" w:tentative="1">
+      <w:start w:val="1"/>
+      <w:numFmt w:val="bullet"/>
+      <w:lvlText w:val=""/>
+      <w:lvlJc w:val="left"/>
+      <w:pPr>
+        <w:ind w:left="2880" w:hanging="360"/>
+      </w:pPr>
+      <w:rPr>
+        <w:rFonts w:ascii="Symbol" w:hAnsi="Symbol" w:hint="default"/>
+      </w:rPr>
+    </w:lvl>
+    <w:lvl w:ilvl="4" w:tplc="04090003" w:tentative="1">
+      <w:start w:val="1"/>
+      <w:numFmt w:val="bullet"/>
+      <w:lvlText w:val="o"/>
+      <w:lvlJc w:val="left"/>
+      <w:pPr>
+        <w:ind w:left="3600" w:hanging="360"/>
+      </w:pPr>
+      <w:rPr>
+        <w:rFonts w:ascii="Courier New" w:hAnsi="Courier New" w:hint="default"/>
+      </w:rPr>
+    </w:lvl>
+    <w:lvl w:ilvl="5" w:tplc="04090005" w:tentative="1">
+      <w:start w:val="1"/>
+      <w:numFmt w:val="bullet"/>
+      <w:lvlText w:val=""/>
+      <w:lvlJc w:val="left"/>
+      <w:pPr>
+        <w:ind w:left="4320" w:hanging="360"/>
+      </w:pPr>
+      <w:rPr>
+        <w:rFonts w:ascii="Wingdings" w:hAnsi="Wingdings" w:hint="default"/>
+      </w:rPr>
+    </w:lvl>
+    <w:lvl w:ilvl="6" w:tplc="04090001" w:tentative="1">
+      <w:start w:val="1"/>
+      <w:numFmt w:val="bullet"/>
+      <w:lvlText w:val=""/>
+      <w:lvlJc w:val="left"/>
+      <w:pPr>
+        <w:ind w:left="5040" w:hanging="360"/>
+      </w:pPr>
+      <w:rPr>
+        <w:rFonts w:ascii="Symbol" w:hAnsi="Symbol" w:hint="default"/>
+      </w:rPr>
+    </w:lvl>
+    <w:lvl w:ilvl="7" w:tplc="04090003" w:tentative="1">
+      <w:start w:val="1"/>
+      <w:numFmt w:val="bullet"/>
+      <w:lvlText w:val="o"/>
+      <w:lvlJc w:val="left"/>
+      <w:pPr>
+        <w:ind w:left="5760" w:hanging="360"/>
+      </w:pPr>
+      <w:rPr>
+        <w:rFonts w:ascii="Courier New" w:hAnsi="Courier New" w:hint="default"/>
+      </w:rPr>
+    </w:lvl>
+    <w:lvl w:ilvl="8" w:tplc="04090005" w:tentative="1">
+      <w:start w:val="1"/>
+      <w:numFmt w:val="bullet"/>
+      <w:lvlText w:val=""/>
+      <w:lvlJc w:val="left"/>
+      <w:pPr>
+        <w:ind w:left="6480" w:hanging="360"/>
+      </w:pPr>
+      <w:rPr>
+        <w:rFonts w:ascii="Wingdings" w:hAnsi="Wingdings" w:hint="default"/>
+      </w:rPr>
+    </w:lvl>
+  </w:abstractNum>
+  <w:abstractNum w:abstractNumId="10">
     <w:nsid w:val="4B681795"/>
     <w:multiLevelType w:val="hybridMultilevel"/>
     <w:tmpl w:val="B914CEBE"/>
@@ -8752,7 +9655,7 @@
       </w:rPr>
     </w:lvl>
   </w:abstractNum>
-  <w:abstractNum w:abstractNumId="9">
+  <w:abstractNum w:abstractNumId="11">
     <w:nsid w:val="4D6A29D2"/>
     <w:multiLevelType w:val="multilevel"/>
     <w:tmpl w:val="AEB24EB2"/>
@@ -8870,7 +9773,7 @@
       </w:rPr>
     </w:lvl>
   </w:abstractNum>
-  <w:abstractNum w:abstractNumId="10">
+  <w:abstractNum w:abstractNumId="12">
     <w:nsid w:val="4FF07BFF"/>
     <w:multiLevelType w:val="hybridMultilevel"/>
     <w:tmpl w:val="7C4CF024"/>
@@ -8983,7 +9886,7 @@
       </w:rPr>
     </w:lvl>
   </w:abstractNum>
-  <w:abstractNum w:abstractNumId="11">
+  <w:abstractNum w:abstractNumId="13">
     <w:nsid w:val="500D465D"/>
     <w:multiLevelType w:val="hybridMultilevel"/>
     <w:tmpl w:val="E2F2FA02"/>
@@ -9096,7 +9999,7 @@
       </w:rPr>
     </w:lvl>
   </w:abstractNum>
-  <w:abstractNum w:abstractNumId="12">
+  <w:abstractNum w:abstractNumId="14">
     <w:nsid w:val="51C411B3"/>
     <w:multiLevelType w:val="hybridMultilevel"/>
     <w:tmpl w:val="8C309134"/>
@@ -9236,7 +10139,7 @@
       </w:rPr>
     </w:lvl>
   </w:abstractNum>
-  <w:abstractNum w:abstractNumId="13">
+  <w:abstractNum w:abstractNumId="15">
     <w:nsid w:val="57A8136D"/>
     <w:multiLevelType w:val="hybridMultilevel"/>
     <w:tmpl w:val="CD0A7D6C"/>
@@ -9349,7 +10252,7 @@
       </w:rPr>
     </w:lvl>
   </w:abstractNum>
-  <w:abstractNum w:abstractNumId="14">
+  <w:abstractNum w:abstractNumId="16">
     <w:nsid w:val="58BF611F"/>
     <w:multiLevelType w:val="hybridMultilevel"/>
     <w:tmpl w:val="36F0FC14"/>
@@ -9462,7 +10365,7 @@
       </w:rPr>
     </w:lvl>
   </w:abstractNum>
-  <w:abstractNum w:abstractNumId="15">
+  <w:abstractNum w:abstractNumId="17">
     <w:nsid w:val="5D3B637E"/>
     <w:multiLevelType w:val="hybridMultilevel"/>
     <w:tmpl w:val="A3347872"/>
@@ -9575,7 +10478,7 @@
       </w:rPr>
     </w:lvl>
   </w:abstractNum>
-  <w:abstractNum w:abstractNumId="16">
+  <w:abstractNum w:abstractNumId="18">
     <w:nsid w:val="5E4F55E6"/>
     <w:multiLevelType w:val="multilevel"/>
     <w:tmpl w:val="A066EF3A"/>
@@ -9706,7 +10609,119 @@
       </w:rPr>
     </w:lvl>
   </w:abstractNum>
-  <w:abstractNum w:abstractNumId="17">
+  <w:abstractNum w:abstractNumId="19">
+    <w:nsid w:val="647D60BB"/>
+    <w:multiLevelType w:val="hybridMultilevel"/>
+    <w:tmpl w:val="7114978C"/>
+    <w:lvl w:ilvl="0" w:tplc="0542FE50">
+      <w:numFmt w:val="bullet"/>
+      <w:lvlText w:val="-"/>
+      <w:lvlJc w:val="left"/>
+      <w:pPr>
+        <w:ind w:left="720" w:hanging="360"/>
+      </w:pPr>
+      <w:rPr>
+        <w:rFonts w:ascii="Calibri" w:eastAsiaTheme="minorEastAsia" w:hAnsi="Calibri" w:cstheme="minorBidi" w:hint="default"/>
+      </w:rPr>
+    </w:lvl>
+    <w:lvl w:ilvl="1" w:tplc="04090003" w:tentative="1">
+      <w:start w:val="1"/>
+      <w:numFmt w:val="bullet"/>
+      <w:lvlText w:val="o"/>
+      <w:lvlJc w:val="left"/>
+      <w:pPr>
+        <w:ind w:left="1440" w:hanging="360"/>
+      </w:pPr>
+      <w:rPr>
+        <w:rFonts w:ascii="Courier New" w:hAnsi="Courier New" w:hint="default"/>
+      </w:rPr>
+    </w:lvl>
+    <w:lvl w:ilvl="2" w:tplc="04090005" w:tentative="1">
+      <w:start w:val="1"/>
+      <w:numFmt w:val="bullet"/>
+      <w:lvlText w:val=""/>
+      <w:lvlJc w:val="left"/>
+      <w:pPr>
+        <w:ind w:left="2160" w:hanging="360"/>
+      </w:pPr>
+      <w:rPr>
+        <w:rFonts w:ascii="Wingdings" w:hAnsi="Wingdings" w:hint="default"/>
+      </w:rPr>
+    </w:lvl>
+    <w:lvl w:ilvl="3" w:tplc="04090001" w:tentative="1">
+      <w:start w:val="1"/>
+      <w:numFmt w:val="bullet"/>
+      <w:lvlText w:val=""/>
+      <w:lvlJc w:val="left"/>
+      <w:pPr>
+        <w:ind w:left="2880" w:hanging="360"/>
+      </w:pPr>
+      <w:rPr>
+        <w:rFonts w:ascii="Symbol" w:hAnsi="Symbol" w:hint="default"/>
+      </w:rPr>
+    </w:lvl>
+    <w:lvl w:ilvl="4" w:tplc="04090003" w:tentative="1">
+      <w:start w:val="1"/>
+      <w:numFmt w:val="bullet"/>
+      <w:lvlText w:val="o"/>
+      <w:lvlJc w:val="left"/>
+      <w:pPr>
+        <w:ind w:left="3600" w:hanging="360"/>
+      </w:pPr>
+      <w:rPr>
+        <w:rFonts w:ascii="Courier New" w:hAnsi="Courier New" w:hint="default"/>
+      </w:rPr>
+    </w:lvl>
+    <w:lvl w:ilvl="5" w:tplc="04090005" w:tentative="1">
+      <w:start w:val="1"/>
+      <w:numFmt w:val="bullet"/>
+      <w:lvlText w:val=""/>
+      <w:lvlJc w:val="left"/>
+      <w:pPr>
+        <w:ind w:left="4320" w:hanging="360"/>
+      </w:pPr>
+      <w:rPr>
+        <w:rFonts w:ascii="Wingdings" w:hAnsi="Wingdings" w:hint="default"/>
+      </w:rPr>
+    </w:lvl>
+    <w:lvl w:ilvl="6" w:tplc="04090001" w:tentative="1">
+      <w:start w:val="1"/>
+      <w:numFmt w:val="bullet"/>
+      <w:lvlText w:val=""/>
+      <w:lvlJc w:val="left"/>
+      <w:pPr>
+        <w:ind w:left="5040" w:hanging="360"/>
+      </w:pPr>
+      <w:rPr>
+        <w:rFonts w:ascii="Symbol" w:hAnsi="Symbol" w:hint="default"/>
+      </w:rPr>
+    </w:lvl>
+    <w:lvl w:ilvl="7" w:tplc="04090003" w:tentative="1">
+      <w:start w:val="1"/>
+      <w:numFmt w:val="bullet"/>
+      <w:lvlText w:val="o"/>
+      <w:lvlJc w:val="left"/>
+      <w:pPr>
+        <w:ind w:left="5760" w:hanging="360"/>
+      </w:pPr>
+      <w:rPr>
+        <w:rFonts w:ascii="Courier New" w:hAnsi="Courier New" w:hint="default"/>
+      </w:rPr>
+    </w:lvl>
+    <w:lvl w:ilvl="8" w:tplc="04090005" w:tentative="1">
+      <w:start w:val="1"/>
+      <w:numFmt w:val="bullet"/>
+      <w:lvlText w:val=""/>
+      <w:lvlJc w:val="left"/>
+      <w:pPr>
+        <w:ind w:left="6480" w:hanging="360"/>
+      </w:pPr>
+      <w:rPr>
+        <w:rFonts w:ascii="Wingdings" w:hAnsi="Wingdings" w:hint="default"/>
+      </w:rPr>
+    </w:lvl>
+  </w:abstractNum>
+  <w:abstractNum w:abstractNumId="20">
     <w:nsid w:val="7374030C"/>
     <w:multiLevelType w:val="hybridMultilevel"/>
     <w:tmpl w:val="175EF5E6"/>
@@ -9819,7 +10834,7 @@
       </w:rPr>
     </w:lvl>
   </w:abstractNum>
-  <w:abstractNum w:abstractNumId="18">
+  <w:abstractNum w:abstractNumId="21">
     <w:nsid w:val="75A3340D"/>
     <w:multiLevelType w:val="hybridMultilevel"/>
     <w:tmpl w:val="3FAE896E"/>
@@ -9932,7 +10947,7 @@
       </w:rPr>
     </w:lvl>
   </w:abstractNum>
-  <w:abstractNum w:abstractNumId="19">
+  <w:abstractNum w:abstractNumId="22">
     <w:nsid w:val="76625A5F"/>
     <w:multiLevelType w:val="hybridMultilevel"/>
     <w:tmpl w:val="5E6EFAA2"/>
@@ -10045,7 +11060,7 @@
       </w:rPr>
     </w:lvl>
   </w:abstractNum>
-  <w:abstractNum w:abstractNumId="20">
+  <w:abstractNum w:abstractNumId="23">
     <w:nsid w:val="77D454A8"/>
     <w:multiLevelType w:val="hybridMultilevel"/>
     <w:tmpl w:val="E17860FC"/>
@@ -10165,7 +11180,7 @@
     <w:abstractNumId w:val="1"/>
   </w:num>
   <w:num w:numId="3">
-    <w:abstractNumId w:val="9"/>
+    <w:abstractNumId w:val="11"/>
   </w:num>
   <w:num w:numId="4">
     <w:abstractNumId w:val="4"/>
@@ -10174,58 +11189,67 @@
     <w:abstractNumId w:val="5"/>
   </w:num>
   <w:num w:numId="6">
-    <w:abstractNumId w:val="7"/>
+    <w:abstractNumId w:val="8"/>
   </w:num>
   <w:num w:numId="7">
     <w:abstractNumId w:val="3"/>
   </w:num>
   <w:num w:numId="8">
-    <w:abstractNumId w:val="6"/>
+    <w:abstractNumId w:val="7"/>
   </w:num>
   <w:num w:numId="9">
+    <w:abstractNumId w:val="14"/>
+  </w:num>
+  <w:num w:numId="10">
+    <w:abstractNumId w:val="17"/>
+  </w:num>
+  <w:num w:numId="11">
+    <w:abstractNumId w:val="20"/>
+  </w:num>
+  <w:num w:numId="12">
+    <w:abstractNumId w:val="16"/>
+  </w:num>
+  <w:num w:numId="13">
+    <w:abstractNumId w:val="23"/>
+  </w:num>
+  <w:num w:numId="14">
     <w:abstractNumId w:val="12"/>
   </w:num>
-  <w:num w:numId="10">
+  <w:num w:numId="15">
     <w:abstractNumId w:val="15"/>
-  </w:num>
-  <w:num w:numId="11">
-    <w:abstractNumId w:val="17"/>
-  </w:num>
-  <w:num w:numId="12">
-    <w:abstractNumId w:val="14"/>
-  </w:num>
-  <w:num w:numId="13">
-    <w:abstractNumId w:val="20"/>
-  </w:num>
-  <w:num w:numId="14">
-    <w:abstractNumId w:val="10"/>
-  </w:num>
-  <w:num w:numId="15">
-    <w:abstractNumId w:val="13"/>
   </w:num>
   <w:num w:numId="16">
     <w:abstractNumId w:val="2"/>
   </w:num>
   <w:num w:numId="17">
+    <w:abstractNumId w:val="22"/>
+  </w:num>
+  <w:num w:numId="18">
+    <w:abstractNumId w:val="21"/>
+  </w:num>
+  <w:num w:numId="19">
+    <w:abstractNumId w:val="13"/>
+  </w:num>
+  <w:num w:numId="20">
+    <w:abstractNumId w:val="10"/>
+  </w:num>
+  <w:num w:numId="21">
+    <w:abstractNumId w:val="18"/>
+  </w:num>
+  <w:num w:numId="22">
+    <w:abstractNumId w:val="6"/>
+  </w:num>
+  <w:num w:numId="23">
     <w:abstractNumId w:val="19"/>
   </w:num>
-  <w:num w:numId="18">
-    <w:abstractNumId w:val="18"/>
-  </w:num>
-  <w:num w:numId="19">
-    <w:abstractNumId w:val="11"/>
-  </w:num>
-  <w:num w:numId="20">
-    <w:abstractNumId w:val="8"/>
-  </w:num>
-  <w:num w:numId="21">
-    <w:abstractNumId w:val="16"/>
+  <w:num w:numId="24">
+    <w:abstractNumId w:val="9"/>
   </w:num>
 </w:numbering>
 </file>
 
 <file path=word/styles.xml><?xml version="1.0" encoding="utf-8"?>
-<w:styles xmlns:mc="http://schemas.openxmlformats.org/markup-compatibility/2006" xmlns:r="http://schemas.openxmlformats.org/officeDocument/2006/relationships" xmlns:w="http://schemas.openxmlformats.org/wordprocessingml/2006/main" xmlns:w14="http://schemas.microsoft.com/office/word/2010/wordml" xmlns:w15="http://schemas.microsoft.com/office/word/2012/wordml" mc:Ignorable="w14 w15">
+<w:styles xmlns:mc="http://schemas.openxmlformats.org/markup-compatibility/2006" xmlns:r="http://schemas.openxmlformats.org/officeDocument/2006/relationships" xmlns:w="http://schemas.openxmlformats.org/wordprocessingml/2006/main" xmlns:w14="http://schemas.microsoft.com/office/word/2010/wordml" mc:Ignorable="w14">
   <w:docDefaults>
     <w:rPrDefault>
       <w:rPr>
@@ -10241,378 +11265,154 @@
       </w:pPr>
     </w:pPrDefault>
   </w:docDefaults>
-  <w:latentStyles w:defLockedState="0" w:defUIPriority="99" w:defSemiHidden="0" w:defUnhideWhenUsed="0" w:defQFormat="0" w:count="371">
-    <w:lsdException w:name="Normal" w:uiPriority="0" w:qFormat="1"/>
-    <w:lsdException w:name="heading 1" w:uiPriority="9" w:qFormat="1"/>
-    <w:lsdException w:name="heading 2" w:semiHidden="1" w:uiPriority="9" w:unhideWhenUsed="1" w:qFormat="1"/>
-    <w:lsdException w:name="heading 3" w:semiHidden="1" w:uiPriority="9" w:unhideWhenUsed="1" w:qFormat="1"/>
-    <w:lsdException w:name="heading 4" w:semiHidden="1" w:uiPriority="9" w:unhideWhenUsed="1" w:qFormat="1"/>
-    <w:lsdException w:name="heading 5" w:semiHidden="1" w:uiPriority="9" w:unhideWhenUsed="1" w:qFormat="1"/>
-    <w:lsdException w:name="heading 6" w:semiHidden="1" w:uiPriority="9" w:unhideWhenUsed="1" w:qFormat="1"/>
-    <w:lsdException w:name="heading 7" w:semiHidden="1" w:uiPriority="9" w:unhideWhenUsed="1" w:qFormat="1"/>
-    <w:lsdException w:name="heading 8" w:semiHidden="1" w:uiPriority="9" w:unhideWhenUsed="1" w:qFormat="1"/>
-    <w:lsdException w:name="heading 9" w:semiHidden="1" w:uiPriority="9" w:unhideWhenUsed="1" w:qFormat="1"/>
-    <w:lsdException w:name="index 1" w:semiHidden="1" w:unhideWhenUsed="1"/>
-    <w:lsdException w:name="index 2" w:semiHidden="1" w:unhideWhenUsed="1"/>
-    <w:lsdException w:name="index 3" w:semiHidden="1" w:unhideWhenUsed="1"/>
-    <w:lsdException w:name="index 4" w:semiHidden="1" w:unhideWhenUsed="1"/>
-    <w:lsdException w:name="index 5" w:semiHidden="1" w:unhideWhenUsed="1"/>
-    <w:lsdException w:name="index 6" w:semiHidden="1" w:unhideWhenUsed="1"/>
-    <w:lsdException w:name="index 7" w:semiHidden="1" w:unhideWhenUsed="1"/>
-    <w:lsdException w:name="index 8" w:semiHidden="1" w:unhideWhenUsed="1"/>
-    <w:lsdException w:name="index 9" w:semiHidden="1" w:unhideWhenUsed="1"/>
-    <w:lsdException w:name="toc 1" w:semiHidden="1" w:uiPriority="39" w:unhideWhenUsed="1"/>
-    <w:lsdException w:name="toc 2" w:semiHidden="1" w:uiPriority="39" w:unhideWhenUsed="1"/>
-    <w:lsdException w:name="toc 3" w:semiHidden="1" w:uiPriority="39" w:unhideWhenUsed="1"/>
-    <w:lsdException w:name="toc 4" w:semiHidden="1" w:uiPriority="39" w:unhideWhenUsed="1"/>
-    <w:lsdException w:name="toc 5" w:semiHidden="1" w:uiPriority="39" w:unhideWhenUsed="1"/>
-    <w:lsdException w:name="toc 6" w:semiHidden="1" w:uiPriority="39" w:unhideWhenUsed="1"/>
-    <w:lsdException w:name="toc 7" w:semiHidden="1" w:uiPriority="39" w:unhideWhenUsed="1"/>
-    <w:lsdException w:name="toc 8" w:semiHidden="1" w:uiPriority="39" w:unhideWhenUsed="1"/>
-    <w:lsdException w:name="toc 9" w:semiHidden="1" w:uiPriority="39" w:unhideWhenUsed="1"/>
-    <w:lsdException w:name="Normal Indent" w:semiHidden="1" w:unhideWhenUsed="1"/>
-    <w:lsdException w:name="footnote text" w:semiHidden="1" w:unhideWhenUsed="1"/>
-    <w:lsdException w:name="annotation text" w:semiHidden="1" w:unhideWhenUsed="1"/>
-    <w:lsdException w:name="header" w:semiHidden="1" w:unhideWhenUsed="1"/>
-    <w:lsdException w:name="footer" w:semiHidden="1" w:unhideWhenUsed="1"/>
-    <w:lsdException w:name="index heading" w:semiHidden="1" w:unhideWhenUsed="1"/>
-    <w:lsdException w:name="caption" w:semiHidden="1" w:uiPriority="35" w:unhideWhenUsed="1" w:qFormat="1"/>
-    <w:lsdException w:name="table of figures" w:semiHidden="1" w:unhideWhenUsed="1"/>
-    <w:lsdException w:name="envelope address" w:semiHidden="1" w:unhideWhenUsed="1"/>
-    <w:lsdException w:name="envelope return" w:semiHidden="1" w:unhideWhenUsed="1"/>
-    <w:lsdException w:name="footnote reference" w:semiHidden="1" w:unhideWhenUsed="1"/>
-    <w:lsdException w:name="annotation reference" w:semiHidden="1" w:unhideWhenUsed="1"/>
-    <w:lsdException w:name="line number" w:semiHidden="1" w:unhideWhenUsed="1"/>
-    <w:lsdException w:name="page number" w:semiHidden="1" w:unhideWhenUsed="1"/>
-    <w:lsdException w:name="endnote reference" w:semiHidden="1" w:unhideWhenUsed="1"/>
-    <w:lsdException w:name="endnote text" w:semiHidden="1" w:unhideWhenUsed="1"/>
-    <w:lsdException w:name="table of authorities" w:semiHidden="1" w:unhideWhenUsed="1"/>
-    <w:lsdException w:name="macro" w:semiHidden="1" w:unhideWhenUsed="1"/>
-    <w:lsdException w:name="toa heading" w:semiHidden="1" w:unhideWhenUsed="1"/>
-    <w:lsdException w:name="List" w:semiHidden="1" w:unhideWhenUsed="1"/>
-    <w:lsdException w:name="List Bullet" w:semiHidden="1" w:unhideWhenUsed="1"/>
-    <w:lsdException w:name="List Number" w:semiHidden="1" w:unhideWhenUsed="1"/>
-    <w:lsdException w:name="List 2" w:semiHidden="1" w:unhideWhenUsed="1"/>
-    <w:lsdException w:name="List 3" w:semiHidden="1" w:unhideWhenUsed="1"/>
-    <w:lsdException w:name="List 4" w:semiHidden="1" w:unhideWhenUsed="1"/>
-    <w:lsdException w:name="List 5" w:semiHidden="1" w:unhideWhenUsed="1"/>
-    <w:lsdException w:name="List Bullet 2" w:semiHidden="1" w:unhideWhenUsed="1"/>
-    <w:lsdException w:name="List Bullet 3" w:semiHidden="1" w:unhideWhenUsed="1"/>
-    <w:lsdException w:name="List Bullet 4" w:semiHidden="1" w:unhideWhenUsed="1"/>
-    <w:lsdException w:name="List Bullet 5" w:semiHidden="1" w:unhideWhenUsed="1"/>
-    <w:lsdException w:name="List Number 2" w:semiHidden="1" w:unhideWhenUsed="1"/>
-    <w:lsdException w:name="List Number 3" w:semiHidden="1" w:unhideWhenUsed="1"/>
-    <w:lsdException w:name="List Number 4" w:semiHidden="1" w:unhideWhenUsed="1"/>
-    <w:lsdException w:name="List Number 5" w:semiHidden="1" w:unhideWhenUsed="1"/>
-    <w:lsdException w:name="Title" w:uiPriority="10" w:qFormat="1"/>
-    <w:lsdException w:name="Closing" w:semiHidden="1" w:unhideWhenUsed="1"/>
-    <w:lsdException w:name="Signature" w:semiHidden="1" w:unhideWhenUsed="1"/>
-    <w:lsdException w:name="Default Paragraph Font" w:semiHidden="1" w:uiPriority="1" w:unhideWhenUsed="1"/>
-    <w:lsdException w:name="Body Text" w:semiHidden="1" w:uiPriority="0" w:unhideWhenUsed="1"/>
-    <w:lsdException w:name="Body Text Indent" w:semiHidden="1" w:unhideWhenUsed="1"/>
-    <w:lsdException w:name="List Continue" w:semiHidden="1" w:unhideWhenUsed="1"/>
-    <w:lsdException w:name="List Continue 2" w:semiHidden="1" w:unhideWhenUsed="1"/>
-    <w:lsdException w:name="List Continue 3" w:semiHidden="1" w:unhideWhenUsed="1"/>
-    <w:lsdException w:name="List Continue 4" w:semiHidden="1" w:unhideWhenUsed="1"/>
-    <w:lsdException w:name="List Continue 5" w:semiHidden="1" w:unhideWhenUsed="1"/>
-    <w:lsdException w:name="Message Header" w:semiHidden="1" w:unhideWhenUsed="1"/>
-    <w:lsdException w:name="Subtitle" w:uiPriority="11" w:qFormat="1"/>
-    <w:lsdException w:name="Salutation" w:semiHidden="1" w:unhideWhenUsed="1"/>
-    <w:lsdException w:name="Date" w:semiHidden="1" w:unhideWhenUsed="1"/>
-    <w:lsdException w:name="Body Text First Indent" w:semiHidden="1" w:unhideWhenUsed="1"/>
-    <w:lsdException w:name="Body Text First Indent 2" w:semiHidden="1" w:unhideWhenUsed="1"/>
-    <w:lsdException w:name="Note Heading" w:semiHidden="1" w:unhideWhenUsed="1"/>
-    <w:lsdException w:name="Body Text 2" w:semiHidden="1" w:unhideWhenUsed="1"/>
-    <w:lsdException w:name="Body Text 3" w:semiHidden="1" w:unhideWhenUsed="1"/>
-    <w:lsdException w:name="Body Text Indent 2" w:semiHidden="1" w:unhideWhenUsed="1"/>
-    <w:lsdException w:name="Body Text Indent 3" w:semiHidden="1" w:unhideWhenUsed="1"/>
-    <w:lsdException w:name="Block Text" w:semiHidden="1" w:unhideWhenUsed="1"/>
-    <w:lsdException w:name="Hyperlink" w:semiHidden="1" w:unhideWhenUsed="1"/>
-    <w:lsdException w:name="FollowedHyperlink" w:semiHidden="1" w:unhideWhenUsed="1"/>
-    <w:lsdException w:name="Strong" w:uiPriority="22" w:qFormat="1"/>
-    <w:lsdException w:name="Emphasis" w:uiPriority="20" w:qFormat="1"/>
-    <w:lsdException w:name="Document Map" w:semiHidden="1" w:unhideWhenUsed="1"/>
-    <w:lsdException w:name="Plain Text" w:semiHidden="1" w:unhideWhenUsed="1"/>
-    <w:lsdException w:name="E-mail Signature" w:semiHidden="1" w:unhideWhenUsed="1"/>
-    <w:lsdException w:name="HTML Top of Form" w:semiHidden="1" w:unhideWhenUsed="1"/>
-    <w:lsdException w:name="HTML Bottom of Form" w:semiHidden="1" w:unhideWhenUsed="1"/>
-    <w:lsdException w:name="Normal (Web)" w:semiHidden="1" w:unhideWhenUsed="1"/>
-    <w:lsdException w:name="HTML Acronym" w:semiHidden="1" w:unhideWhenUsed="1"/>
-    <w:lsdException w:name="HTML Address" w:semiHidden="1" w:unhideWhenUsed="1"/>
-    <w:lsdException w:name="HTML Cite" w:semiHidden="1" w:unhideWhenUsed="1"/>
-    <w:lsdException w:name="HTML Code" w:semiHidden="1" w:unhideWhenUsed="1"/>
-    <w:lsdException w:name="HTML Definition" w:semiHidden="1" w:unhideWhenUsed="1"/>
-    <w:lsdException w:name="HTML Keyboard" w:semiHidden="1" w:unhideWhenUsed="1"/>
-    <w:lsdException w:name="HTML Preformatted" w:semiHidden="1" w:unhideWhenUsed="1"/>
-    <w:lsdException w:name="HTML Sample" w:semiHidden="1" w:unhideWhenUsed="1"/>
-    <w:lsdException w:name="HTML Typewriter" w:semiHidden="1" w:unhideWhenUsed="1"/>
-    <w:lsdException w:name="HTML Variable" w:semiHidden="1" w:unhideWhenUsed="1"/>
-    <w:lsdException w:name="Normal Table" w:semiHidden="1" w:unhideWhenUsed="1"/>
-    <w:lsdException w:name="annotation subject" w:semiHidden="1" w:unhideWhenUsed="1"/>
-    <w:lsdException w:name="No List" w:semiHidden="1" w:unhideWhenUsed="1"/>
-    <w:lsdException w:name="Outline List 1" w:semiHidden="1" w:unhideWhenUsed="1"/>
-    <w:lsdException w:name="Outline List 2" w:semiHidden="1" w:unhideWhenUsed="1"/>
-    <w:lsdException w:name="Outline List 3" w:semiHidden="1" w:unhideWhenUsed="1"/>
-    <w:lsdException w:name="Table Simple 1" w:semiHidden="1" w:unhideWhenUsed="1"/>
-    <w:lsdException w:name="Table Simple 2" w:semiHidden="1" w:unhideWhenUsed="1"/>
-    <w:lsdException w:name="Table Simple 3" w:semiHidden="1" w:unhideWhenUsed="1"/>
-    <w:lsdException w:name="Table Classic 1" w:semiHidden="1" w:unhideWhenUsed="1"/>
-    <w:lsdException w:name="Table Classic 2" w:semiHidden="1" w:unhideWhenUsed="1"/>
-    <w:lsdException w:name="Table Classic 3" w:semiHidden="1" w:unhideWhenUsed="1"/>
-    <w:lsdException w:name="Table Classic 4" w:semiHidden="1" w:unhideWhenUsed="1"/>
-    <w:lsdException w:name="Table Colorful 1" w:semiHidden="1" w:unhideWhenUsed="1"/>
-    <w:lsdException w:name="Table Colorful 2" w:semiHidden="1" w:unhideWhenUsed="1"/>
-    <w:lsdException w:name="Table Colorful 3" w:semiHidden="1" w:unhideWhenUsed="1"/>
-    <w:lsdException w:name="Table Columns 1" w:semiHidden="1" w:unhideWhenUsed="1"/>
-    <w:lsdException w:name="Table Columns 2" w:semiHidden="1" w:unhideWhenUsed="1"/>
-    <w:lsdException w:name="Table Columns 3" w:semiHidden="1" w:unhideWhenUsed="1"/>
-    <w:lsdException w:name="Table Columns 4" w:semiHidden="1" w:unhideWhenUsed="1"/>
-    <w:lsdException w:name="Table Columns 5" w:semiHidden="1" w:unhideWhenUsed="1"/>
-    <w:lsdException w:name="Table Grid 1" w:semiHidden="1" w:unhideWhenUsed="1"/>
-    <w:lsdException w:name="Table Grid 2" w:semiHidden="1" w:unhideWhenUsed="1"/>
-    <w:lsdException w:name="Table Grid 3" w:semiHidden="1" w:unhideWhenUsed="1"/>
-    <w:lsdException w:name="Table Grid 4" w:semiHidden="1" w:unhideWhenUsed="1"/>
-    <w:lsdException w:name="Table Grid 5" w:semiHidden="1" w:unhideWhenUsed="1"/>
-    <w:lsdException w:name="Table Grid 6" w:semiHidden="1" w:unhideWhenUsed="1"/>
-    <w:lsdException w:name="Table Grid 7" w:semiHidden="1" w:unhideWhenUsed="1"/>
-    <w:lsdException w:name="Table Grid 8" w:semiHidden="1" w:unhideWhenUsed="1"/>
-    <w:lsdException w:name="Table List 1" w:semiHidden="1" w:unhideWhenUsed="1"/>
-    <w:lsdException w:name="Table List 2" w:semiHidden="1" w:unhideWhenUsed="1"/>
-    <w:lsdException w:name="Table List 3" w:semiHidden="1" w:unhideWhenUsed="1"/>
-    <w:lsdException w:name="Table List 4" w:semiHidden="1" w:unhideWhenUsed="1"/>
-    <w:lsdException w:name="Table List 5" w:semiHidden="1" w:unhideWhenUsed="1"/>
-    <w:lsdException w:name="Table List 6" w:semiHidden="1" w:unhideWhenUsed="1"/>
-    <w:lsdException w:name="Table List 7" w:semiHidden="1" w:unhideWhenUsed="1"/>
-    <w:lsdException w:name="Table List 8" w:semiHidden="1" w:unhideWhenUsed="1"/>
-    <w:lsdException w:name="Table 3D effects 1" w:semiHidden="1" w:unhideWhenUsed="1"/>
-    <w:lsdException w:name="Table 3D effects 2" w:semiHidden="1" w:unhideWhenUsed="1"/>
-    <w:lsdException w:name="Table 3D effects 3" w:semiHidden="1" w:unhideWhenUsed="1"/>
-    <w:lsdException w:name="Table Contemporary" w:semiHidden="1" w:unhideWhenUsed="1"/>
-    <w:lsdException w:name="Table Elegant" w:semiHidden="1" w:unhideWhenUsed="1"/>
-    <w:lsdException w:name="Table Professional" w:semiHidden="1" w:unhideWhenUsed="1"/>
-    <w:lsdException w:name="Table Subtle 1" w:semiHidden="1" w:unhideWhenUsed="1"/>
-    <w:lsdException w:name="Table Subtle 2" w:semiHidden="1" w:unhideWhenUsed="1"/>
-    <w:lsdException w:name="Table Web 1" w:semiHidden="1" w:unhideWhenUsed="1"/>
-    <w:lsdException w:name="Table Web 2" w:semiHidden="1" w:unhideWhenUsed="1"/>
-    <w:lsdException w:name="Table Web 3" w:semiHidden="1" w:unhideWhenUsed="1"/>
-    <w:lsdException w:name="Balloon Text" w:semiHidden="1" w:unhideWhenUsed="1"/>
-    <w:lsdException w:name="Table Grid" w:uiPriority="39"/>
-    <w:lsdException w:name="Table Theme" w:semiHidden="1" w:unhideWhenUsed="1"/>
-    <w:lsdException w:name="Placeholder Text" w:semiHidden="1"/>
-    <w:lsdException w:name="No Spacing" w:uiPriority="1" w:qFormat="1"/>
-    <w:lsdException w:name="Light Shading" w:uiPriority="60"/>
-    <w:lsdException w:name="Light List" w:uiPriority="61"/>
-    <w:lsdException w:name="Light Grid" w:uiPriority="62"/>
-    <w:lsdException w:name="Medium Shading 1" w:uiPriority="63"/>
-    <w:lsdException w:name="Medium Shading 2" w:uiPriority="64"/>
-    <w:lsdException w:name="Medium List 1" w:uiPriority="65"/>
-    <w:lsdException w:name="Medium List 2" w:uiPriority="66"/>
-    <w:lsdException w:name="Medium Grid 1" w:uiPriority="67"/>
-    <w:lsdException w:name="Medium Grid 2" w:uiPriority="68"/>
-    <w:lsdException w:name="Medium Grid 3" w:uiPriority="69"/>
-    <w:lsdException w:name="Dark List" w:uiPriority="70"/>
-    <w:lsdException w:name="Colorful Shading" w:uiPriority="71"/>
-    <w:lsdException w:name="Colorful List" w:uiPriority="72"/>
-    <w:lsdException w:name="Colorful Grid" w:uiPriority="73"/>
-    <w:lsdException w:name="Light Shading Accent 1" w:uiPriority="60"/>
-    <w:lsdException w:name="Light List Accent 1" w:uiPriority="61"/>
-    <w:lsdException w:name="Light Grid Accent 1" w:uiPriority="62"/>
-    <w:lsdException w:name="Medium Shading 1 Accent 1" w:uiPriority="63"/>
-    <w:lsdException w:name="Medium Shading 2 Accent 1" w:uiPriority="64"/>
-    <w:lsdException w:name="Medium List 1 Accent 1" w:uiPriority="65"/>
-    <w:lsdException w:name="Revision" w:semiHidden="1"/>
-    <w:lsdException w:name="List Paragraph" w:uiPriority="34" w:qFormat="1"/>
-    <w:lsdException w:name="Quote" w:uiPriority="29" w:qFormat="1"/>
-    <w:lsdException w:name="Intense Quote" w:uiPriority="30" w:qFormat="1"/>
-    <w:lsdException w:name="Medium List 2 Accent 1" w:uiPriority="66"/>
-    <w:lsdException w:name="Medium Grid 1 Accent 1" w:uiPriority="67"/>
-    <w:lsdException w:name="Medium Grid 2 Accent 1" w:uiPriority="68"/>
-    <w:lsdException w:name="Medium Grid 3 Accent 1" w:uiPriority="69"/>
-    <w:lsdException w:name="Dark List Accent 1" w:uiPriority="70"/>
-    <w:lsdException w:name="Colorful Shading Accent 1" w:uiPriority="71"/>
-    <w:lsdException w:name="Colorful List Accent 1" w:uiPriority="72"/>
-    <w:lsdException w:name="Colorful Grid Accent 1" w:uiPriority="73"/>
-    <w:lsdException w:name="Light Shading Accent 2" w:uiPriority="60"/>
-    <w:lsdException w:name="Light List Accent 2" w:uiPriority="61"/>
-    <w:lsdException w:name="Light Grid Accent 2" w:uiPriority="62"/>
-    <w:lsdException w:name="Medium Shading 1 Accent 2" w:uiPriority="63"/>
-    <w:lsdException w:name="Medium Shading 2 Accent 2" w:uiPriority="64"/>
-    <w:lsdException w:name="Medium List 1 Accent 2" w:uiPriority="65"/>
-    <w:lsdException w:name="Medium List 2 Accent 2" w:uiPriority="66"/>
-    <w:lsdException w:name="Medium Grid 1 Accent 2" w:uiPriority="67"/>
-    <w:lsdException w:name="Medium Grid 2 Accent 2" w:uiPriority="68"/>
-    <w:lsdException w:name="Medium Grid 3 Accent 2" w:uiPriority="69"/>
-    <w:lsdException w:name="Dark List Accent 2" w:uiPriority="70"/>
-    <w:lsdException w:name="Colorful Shading Accent 2" w:uiPriority="71"/>
-    <w:lsdException w:name="Colorful List Accent 2" w:uiPriority="72"/>
-    <w:lsdException w:name="Colorful Grid Accent 2" w:uiPriority="73"/>
-    <w:lsdException w:name="Light Shading Accent 3" w:uiPriority="60"/>
-    <w:lsdException w:name="Light List Accent 3" w:uiPriority="61"/>
-    <w:lsdException w:name="Light Grid Accent 3" w:uiPriority="62"/>
-    <w:lsdException w:name="Medium Shading 1 Accent 3" w:uiPriority="63"/>
-    <w:lsdException w:name="Medium Shading 2 Accent 3" w:uiPriority="64"/>
-    <w:lsdException w:name="Medium List 1 Accent 3" w:uiPriority="65"/>
-    <w:lsdException w:name="Medium List 2 Accent 3" w:uiPriority="66"/>
-    <w:lsdException w:name="Medium Grid 1 Accent 3" w:uiPriority="67"/>
-    <w:lsdException w:name="Medium Grid 2 Accent 3" w:uiPriority="68"/>
-    <w:lsdException w:name="Medium Grid 3 Accent 3" w:uiPriority="69"/>
-    <w:lsdException w:name="Dark List Accent 3" w:uiPriority="70"/>
-    <w:lsdException w:name="Colorful Shading Accent 3" w:uiPriority="71"/>
-    <w:lsdException w:name="Colorful List Accent 3" w:uiPriority="72"/>
-    <w:lsdException w:name="Colorful Grid Accent 3" w:uiPriority="73"/>
-    <w:lsdException w:name="Light Shading Accent 4" w:uiPriority="60"/>
-    <w:lsdException w:name="Light List Accent 4" w:uiPriority="61"/>
-    <w:lsdException w:name="Light Grid Accent 4" w:uiPriority="62"/>
-    <w:lsdException w:name="Medium Shading 1 Accent 4" w:uiPriority="63"/>
-    <w:lsdException w:name="Medium Shading 2 Accent 4" w:uiPriority="64"/>
-    <w:lsdException w:name="Medium List 1 Accent 4" w:uiPriority="65"/>
-    <w:lsdException w:name="Medium List 2 Accent 4" w:uiPriority="66"/>
-    <w:lsdException w:name="Medium Grid 1 Accent 4" w:uiPriority="67"/>
-    <w:lsdException w:name="Medium Grid 2 Accent 4" w:uiPriority="68"/>
-    <w:lsdException w:name="Medium Grid 3 Accent 4" w:uiPriority="69"/>
-    <w:lsdException w:name="Dark List Accent 4" w:uiPriority="70"/>
-    <w:lsdException w:name="Colorful Shading Accent 4" w:uiPriority="71"/>
-    <w:lsdException w:name="Colorful List Accent 4" w:uiPriority="72"/>
-    <w:lsdException w:name="Colorful Grid Accent 4" w:uiPriority="73"/>
-    <w:lsdException w:name="Light Shading Accent 5" w:uiPriority="60"/>
-    <w:lsdException w:name="Light List Accent 5" w:uiPriority="61"/>
-    <w:lsdException w:name="Light Grid Accent 5" w:uiPriority="62"/>
-    <w:lsdException w:name="Medium Shading 1 Accent 5" w:uiPriority="63"/>
-    <w:lsdException w:name="Medium Shading 2 Accent 5" w:uiPriority="64"/>
-    <w:lsdException w:name="Medium List 1 Accent 5" w:uiPriority="65"/>
-    <w:lsdException w:name="Medium List 2 Accent 5" w:uiPriority="66"/>
-    <w:lsdException w:name="Medium Grid 1 Accent 5" w:uiPriority="67"/>
-    <w:lsdException w:name="Medium Grid 2 Accent 5" w:uiPriority="68"/>
-    <w:lsdException w:name="Medium Grid 3 Accent 5" w:uiPriority="69"/>
-    <w:lsdException w:name="Dark List Accent 5" w:uiPriority="70"/>
-    <w:lsdException w:name="Colorful Shading Accent 5" w:uiPriority="71"/>
-    <w:lsdException w:name="Colorful List Accent 5" w:uiPriority="72"/>
-    <w:lsdException w:name="Colorful Grid Accent 5" w:uiPriority="73"/>
-    <w:lsdException w:name="Light Shading Accent 6" w:uiPriority="60"/>
-    <w:lsdException w:name="Light List Accent 6" w:uiPriority="61"/>
-    <w:lsdException w:name="Light Grid Accent 6" w:uiPriority="62"/>
-    <w:lsdException w:name="Medium Shading 1 Accent 6" w:uiPriority="63"/>
-    <w:lsdException w:name="Medium Shading 2 Accent 6" w:uiPriority="64"/>
-    <w:lsdException w:name="Medium List 1 Accent 6" w:uiPriority="65"/>
-    <w:lsdException w:name="Medium List 2 Accent 6" w:uiPriority="66"/>
-    <w:lsdException w:name="Medium Grid 1 Accent 6" w:uiPriority="67"/>
-    <w:lsdException w:name="Medium Grid 2 Accent 6" w:uiPriority="68"/>
-    <w:lsdException w:name="Medium Grid 3 Accent 6" w:uiPriority="69"/>
-    <w:lsdException w:name="Dark List Accent 6" w:uiPriority="70"/>
-    <w:lsdException w:name="Colorful Shading Accent 6" w:uiPriority="71"/>
-    <w:lsdException w:name="Colorful List Accent 6" w:uiPriority="72"/>
-    <w:lsdException w:name="Colorful Grid Accent 6" w:uiPriority="73"/>
-    <w:lsdException w:name="Subtle Emphasis" w:uiPriority="19" w:qFormat="1"/>
-    <w:lsdException w:name="Intense Emphasis" w:uiPriority="21" w:qFormat="1"/>
-    <w:lsdException w:name="Subtle Reference" w:uiPriority="31" w:qFormat="1"/>
-    <w:lsdException w:name="Intense Reference" w:uiPriority="32" w:qFormat="1"/>
-    <w:lsdException w:name="Book Title" w:uiPriority="33" w:qFormat="1"/>
-    <w:lsdException w:name="Bibliography" w:semiHidden="1" w:uiPriority="37" w:unhideWhenUsed="1"/>
-    <w:lsdException w:name="TOC Heading" w:semiHidden="1" w:uiPriority="39" w:unhideWhenUsed="1" w:qFormat="1"/>
-    <w:lsdException w:name="Plain Table 1" w:uiPriority="41"/>
-    <w:lsdException w:name="Plain Table 2" w:uiPriority="42"/>
-    <w:lsdException w:name="Plain Table 3" w:uiPriority="43"/>
-    <w:lsdException w:name="Plain Table 4" w:uiPriority="44"/>
-    <w:lsdException w:name="Plain Table 5" w:uiPriority="45"/>
-    <w:lsdException w:name="Grid Table Light" w:uiPriority="40"/>
-    <w:lsdException w:name="Grid Table 1 Light" w:uiPriority="46"/>
-    <w:lsdException w:name="Grid Table 2" w:uiPriority="47"/>
-    <w:lsdException w:name="Grid Table 3" w:uiPriority="48"/>
-    <w:lsdException w:name="Grid Table 4" w:uiPriority="49"/>
-    <w:lsdException w:name="Grid Table 5 Dark" w:uiPriority="50"/>
-    <w:lsdException w:name="Grid Table 6 Colorful" w:uiPriority="51"/>
-    <w:lsdException w:name="Grid Table 7 Colorful" w:uiPriority="52"/>
-    <w:lsdException w:name="Grid Table 1 Light Accent 1" w:uiPriority="46"/>
-    <w:lsdException w:name="Grid Table 2 Accent 1" w:uiPriority="47"/>
-    <w:lsdException w:name="Grid Table 3 Accent 1" w:uiPriority="48"/>
-    <w:lsdException w:name="Grid Table 4 Accent 1" w:uiPriority="49"/>
-    <w:lsdException w:name="Grid Table 5 Dark Accent 1" w:uiPriority="50"/>
-    <w:lsdException w:name="Grid Table 6 Colorful Accent 1" w:uiPriority="51"/>
-    <w:lsdException w:name="Grid Table 7 Colorful Accent 1" w:uiPriority="52"/>
-    <w:lsdException w:name="Grid Table 1 Light Accent 2" w:uiPriority="46"/>
-    <w:lsdException w:name="Grid Table 2 Accent 2" w:uiPriority="47"/>
-    <w:lsdException w:name="Grid Table 3 Accent 2" w:uiPriority="48"/>
-    <w:lsdException w:name="Grid Table 4 Accent 2" w:uiPriority="49"/>
-    <w:lsdException w:name="Grid Table 5 Dark Accent 2" w:uiPriority="50"/>
-    <w:lsdException w:name="Grid Table 6 Colorful Accent 2" w:uiPriority="51"/>
-    <w:lsdException w:name="Grid Table 7 Colorful Accent 2" w:uiPriority="52"/>
-    <w:lsdException w:name="Grid Table 1 Light Accent 3" w:uiPriority="46"/>
-    <w:lsdException w:name="Grid Table 2 Accent 3" w:uiPriority="47"/>
-    <w:lsdException w:name="Grid Table 3 Accent 3" w:uiPriority="48"/>
-    <w:lsdException w:name="Grid Table 4 Accent 3" w:uiPriority="49"/>
-    <w:lsdException w:name="Grid Table 5 Dark Accent 3" w:uiPriority="50"/>
-    <w:lsdException w:name="Grid Table 6 Colorful Accent 3" w:uiPriority="51"/>
-    <w:lsdException w:name="Grid Table 7 Colorful Accent 3" w:uiPriority="52"/>
-    <w:lsdException w:name="Grid Table 1 Light Accent 4" w:uiPriority="46"/>
-    <w:lsdException w:name="Grid Table 2 Accent 4" w:uiPriority="47"/>
-    <w:lsdException w:name="Grid Table 3 Accent 4" w:uiPriority="48"/>
-    <w:lsdException w:name="Grid Table 4 Accent 4" w:uiPriority="49"/>
-    <w:lsdException w:name="Grid Table 5 Dark Accent 4" w:uiPriority="50"/>
-    <w:lsdException w:name="Grid Table 6 Colorful Accent 4" w:uiPriority="51"/>
-    <w:lsdException w:name="Grid Table 7 Colorful Accent 4" w:uiPriority="52"/>
-    <w:lsdException w:name="Grid Table 1 Light Accent 5" w:uiPriority="46"/>
-    <w:lsdException w:name="Grid Table 2 Accent 5" w:uiPriority="47"/>
-    <w:lsdException w:name="Grid Table 3 Accent 5" w:uiPriority="48"/>
-    <w:lsdException w:name="Grid Table 4 Accent 5" w:uiPriority="49"/>
-    <w:lsdException w:name="Grid Table 5 Dark Accent 5" w:uiPriority="50"/>
-    <w:lsdException w:name="Grid Table 6 Colorful Accent 5" w:uiPriority="51"/>
-    <w:lsdException w:name="Grid Table 7 Colorful Accent 5" w:uiPriority="52"/>
-    <w:lsdException w:name="Grid Table 1 Light Accent 6" w:uiPriority="46"/>
-    <w:lsdException w:name="Grid Table 2 Accent 6" w:uiPriority="47"/>
-    <w:lsdException w:name="Grid Table 3 Accent 6" w:uiPriority="48"/>
-    <w:lsdException w:name="Grid Table 4 Accent 6" w:uiPriority="49"/>
-    <w:lsdException w:name="Grid Table 5 Dark Accent 6" w:uiPriority="50"/>
-    <w:lsdException w:name="Grid Table 6 Colorful Accent 6" w:uiPriority="51"/>
-    <w:lsdException w:name="Grid Table 7 Colorful Accent 6" w:uiPriority="52"/>
-    <w:lsdException w:name="List Table 1 Light" w:uiPriority="46"/>
-    <w:lsdException w:name="List Table 2" w:uiPriority="47"/>
-    <w:lsdException w:name="List Table 3" w:uiPriority="48"/>
-    <w:lsdException w:name="List Table 4" w:uiPriority="49"/>
-    <w:lsdException w:name="List Table 5 Dark" w:uiPriority="50"/>
-    <w:lsdException w:name="List Table 6 Colorful" w:uiPriority="51"/>
-    <w:lsdException w:name="List Table 7 Colorful" w:uiPriority="52"/>
-    <w:lsdException w:name="List Table 1 Light Accent 1" w:uiPriority="46"/>
-    <w:lsdException w:name="List Table 2 Accent 1" w:uiPriority="47"/>
-    <w:lsdException w:name="List Table 3 Accent 1" w:uiPriority="48"/>
-    <w:lsdException w:name="List Table 4 Accent 1" w:uiPriority="49"/>
-    <w:lsdException w:name="List Table 5 Dark Accent 1" w:uiPriority="50"/>
-    <w:lsdException w:name="List Table 6 Colorful Accent 1" w:uiPriority="51"/>
-    <w:lsdException w:name="List Table 7 Colorful Accent 1" w:uiPriority="52"/>
-    <w:lsdException w:name="List Table 1 Light Accent 2" w:uiPriority="46"/>
-    <w:lsdException w:name="List Table 2 Accent 2" w:uiPriority="47"/>
-    <w:lsdException w:name="List Table 3 Accent 2" w:uiPriority="48"/>
-    <w:lsdException w:name="List Table 4 Accent 2" w:uiPriority="49"/>
-    <w:lsdException w:name="List Table 5 Dark Accent 2" w:uiPriority="50"/>
-    <w:lsdException w:name="List Table 6 Colorful Accent 2" w:uiPriority="51"/>
-    <w:lsdException w:name="List Table 7 Colorful Accent 2" w:uiPriority="52"/>
-    <w:lsdException w:name="List Table 1 Light Accent 3" w:uiPriority="46"/>
-    <w:lsdException w:name="List Table 2 Accent 3" w:uiPriority="47"/>
-    <w:lsdException w:name="List Table 3 Accent 3" w:uiPriority="48"/>
-    <w:lsdException w:name="List Table 4 Accent 3" w:uiPriority="49"/>
-    <w:lsdException w:name="List Table 5 Dark Accent 3" w:uiPriority="50"/>
-    <w:lsdException w:name="List Table 6 Colorful Accent 3" w:uiPriority="51"/>
-    <w:lsdException w:name="List Table 7 Colorful Accent 3" w:uiPriority="52"/>
-    <w:lsdException w:name="List Table 1 Light Accent 4" w:uiPriority="46"/>
-    <w:lsdException w:name="List Table 2 Accent 4" w:uiPriority="47"/>
-    <w:lsdException w:name="List Table 3 Accent 4" w:uiPriority="48"/>
-    <w:lsdException w:name="List Table 4 Accent 4" w:uiPriority="49"/>
-    <w:lsdException w:name="List Table 5 Dark Accent 4" w:uiPriority="50"/>
-    <w:lsdException w:name="List Table 6 Colorful Accent 4" w:uiPriority="51"/>
-    <w:lsdException w:name="List Table 7 Colorful Accent 4" w:uiPriority="52"/>
-    <w:lsdException w:name="List Table 1 Light Accent 5" w:uiPriority="46"/>
-    <w:lsdException w:name="List Table 2 Accent 5" w:uiPriority="47"/>
-    <w:lsdException w:name="List Table 3 Accent 5" w:uiPriority="48"/>
-    <w:lsdException w:name="List Table 4 Accent 5" w:uiPriority="49"/>
-    <w:lsdException w:name="List Table 5 Dark Accent 5" w:uiPriority="50"/>
-    <w:lsdException w:name="List Table 6 Colorful Accent 5" w:uiPriority="51"/>
-    <w:lsdException w:name="List Table 7 Colorful Accent 5" w:uiPriority="52"/>
-    <w:lsdException w:name="List Table 1 Light Accent 6" w:uiPriority="46"/>
-    <w:lsdException w:name="List Table 2 Accent 6" w:uiPriority="47"/>
-    <w:lsdException w:name="List Table 3 Accent 6" w:uiPriority="48"/>
-    <w:lsdException w:name="List Table 4 Accent 6" w:uiPriority="49"/>
-    <w:lsdException w:name="List Table 5 Dark Accent 6" w:uiPriority="50"/>
-    <w:lsdException w:name="List Table 6 Colorful Accent 6" w:uiPriority="51"/>
-    <w:lsdException w:name="List Table 7 Colorful Accent 6" w:uiPriority="52"/>
+  <w:latentStyles w:defLockedState="0" w:defUIPriority="99" w:defSemiHidden="1" w:defUnhideWhenUsed="1" w:defQFormat="0" w:count="276">
+    <w:lsdException w:name="Normal" w:semiHidden="0" w:uiPriority="0" w:unhideWhenUsed="0" w:qFormat="1"/>
+    <w:lsdException w:name="heading 1" w:semiHidden="0" w:uiPriority="9" w:unhideWhenUsed="0" w:qFormat="1"/>
+    <w:lsdException w:name="heading 2" w:uiPriority="9" w:qFormat="1"/>
+    <w:lsdException w:name="heading 3" w:uiPriority="9" w:qFormat="1"/>
+    <w:lsdException w:name="heading 4" w:uiPriority="9" w:qFormat="1"/>
+    <w:lsdException w:name="heading 5" w:uiPriority="9" w:qFormat="1"/>
+    <w:lsdException w:name="heading 6" w:uiPriority="9" w:qFormat="1"/>
+    <w:lsdException w:name="heading 7" w:uiPriority="9" w:qFormat="1"/>
+    <w:lsdException w:name="heading 8" w:uiPriority="9" w:qFormat="1"/>
+    <w:lsdException w:name="heading 9" w:uiPriority="9" w:qFormat="1"/>
+    <w:lsdException w:name="toc 1" w:uiPriority="39"/>
+    <w:lsdException w:name="toc 2" w:uiPriority="39"/>
+    <w:lsdException w:name="toc 3" w:uiPriority="39"/>
+    <w:lsdException w:name="toc 4" w:uiPriority="39"/>
+    <w:lsdException w:name="toc 5" w:uiPriority="39"/>
+    <w:lsdException w:name="toc 6" w:uiPriority="39"/>
+    <w:lsdException w:name="toc 7" w:uiPriority="39"/>
+    <w:lsdException w:name="toc 8" w:uiPriority="39"/>
+    <w:lsdException w:name="toc 9" w:uiPriority="39"/>
+    <w:lsdException w:name="caption" w:uiPriority="35" w:qFormat="1"/>
+    <w:lsdException w:name="Title" w:semiHidden="0" w:uiPriority="10" w:unhideWhenUsed="0" w:qFormat="1"/>
+    <w:lsdException w:name="Default Paragraph Font" w:uiPriority="1"/>
+    <w:lsdException w:name="Body Text" w:uiPriority="0"/>
+    <w:lsdException w:name="Subtitle" w:semiHidden="0" w:uiPriority="11" w:unhideWhenUsed="0" w:qFormat="1"/>
+    <w:lsdException w:name="Strong" w:semiHidden="0" w:uiPriority="22" w:unhideWhenUsed="0" w:qFormat="1"/>
+    <w:lsdException w:name="Emphasis" w:semiHidden="0" w:uiPriority="20" w:unhideWhenUsed="0" w:qFormat="1"/>
+    <w:lsdException w:name="Table Grid" w:semiHidden="0" w:uiPriority="39" w:unhideWhenUsed="0"/>
+    <w:lsdException w:name="Note Level 1" w:semiHidden="0" w:unhideWhenUsed="0"/>
+    <w:lsdException w:name="Note Level 2" w:semiHidden="0" w:unhideWhenUsed="0"/>
+    <w:lsdException w:name="Note Level 3" w:semiHidden="0" w:unhideWhenUsed="0"/>
+    <w:lsdException w:name="Note Level 4" w:semiHidden="0" w:unhideWhenUsed="0"/>
+    <w:lsdException w:name="Note Level 5" w:semiHidden="0" w:unhideWhenUsed="0"/>
+    <w:lsdException w:name="Note Level 6" w:semiHidden="0" w:unhideWhenUsed="0"/>
+    <w:lsdException w:name="Note Level 7" w:semiHidden="0" w:unhideWhenUsed="0"/>
+    <w:lsdException w:name="Note Level 8" w:semiHidden="0" w:unhideWhenUsed="0"/>
+    <w:lsdException w:name="Note Level 9" w:semiHidden="0" w:unhideWhenUsed="0"/>
+    <w:lsdException w:name="Placeholder Text" w:unhideWhenUsed="0"/>
+    <w:lsdException w:name="No Spacing" w:semiHidden="0" w:uiPriority="1" w:unhideWhenUsed="0" w:qFormat="1"/>
+    <w:lsdException w:name="Light Shading" w:semiHidden="0" w:uiPriority="60" w:unhideWhenUsed="0"/>
+    <w:lsdException w:name="Light List" w:semiHidden="0" w:uiPriority="61" w:unhideWhenUsed="0"/>
+    <w:lsdException w:name="Light Grid" w:semiHidden="0" w:uiPriority="62" w:unhideWhenUsed="0"/>
+    <w:lsdException w:name="Medium Shading 1" w:semiHidden="0" w:uiPriority="63" w:unhideWhenUsed="0"/>
+    <w:lsdException w:name="Medium Shading 2" w:semiHidden="0" w:uiPriority="64" w:unhideWhenUsed="0"/>
+    <w:lsdException w:name="Medium List 1" w:semiHidden="0" w:uiPriority="65" w:unhideWhenUsed="0"/>
+    <w:lsdException w:name="Medium List 2" w:semiHidden="0" w:uiPriority="66" w:unhideWhenUsed="0"/>
+    <w:lsdException w:name="Medium Grid 1" w:semiHidden="0" w:uiPriority="67" w:unhideWhenUsed="0"/>
+    <w:lsdException w:name="Medium Grid 2" w:semiHidden="0" w:uiPriority="68" w:unhideWhenUsed="0"/>
+    <w:lsdException w:name="Medium Grid 3" w:semiHidden="0" w:uiPriority="69" w:unhideWhenUsed="0"/>
+    <w:lsdException w:name="Dark List" w:semiHidden="0" w:uiPriority="70" w:unhideWhenUsed="0"/>
+    <w:lsdException w:name="Colorful Shading" w:semiHidden="0" w:uiPriority="71" w:unhideWhenUsed="0"/>
+    <w:lsdException w:name="Colorful List" w:semiHidden="0" w:uiPriority="72" w:unhideWhenUsed="0"/>
+    <w:lsdException w:name="Colorful Grid" w:semiHidden="0" w:uiPriority="73" w:unhideWhenUsed="0"/>
+    <w:lsdException w:name="Light Shading Accent 1" w:semiHidden="0" w:uiPriority="60" w:unhideWhenUsed="0"/>
+    <w:lsdException w:name="Light List Accent 1" w:semiHidden="0" w:uiPriority="61" w:unhideWhenUsed="0"/>
+    <w:lsdException w:name="Light Grid Accent 1" w:semiHidden="0" w:uiPriority="62" w:unhideWhenUsed="0"/>
+    <w:lsdException w:name="Medium Shading 1 Accent 1" w:semiHidden="0" w:uiPriority="63" w:unhideWhenUsed="0"/>
+    <w:lsdException w:name="Medium Shading 2 Accent 1" w:semiHidden="0" w:uiPriority="64" w:unhideWhenUsed="0"/>
+    <w:lsdException w:name="Medium List 1 Accent 1" w:semiHidden="0" w:uiPriority="65" w:unhideWhenUsed="0"/>
+    <w:lsdException w:name="Revision" w:unhideWhenUsed="0"/>
+    <w:lsdException w:name="List Paragraph" w:semiHidden="0" w:uiPriority="34" w:unhideWhenUsed="0" w:qFormat="1"/>
+    <w:lsdException w:name="Quote" w:semiHidden="0" w:uiPriority="29" w:unhideWhenUsed="0" w:qFormat="1"/>
+    <w:lsdException w:name="Intense Quote" w:semiHidden="0" w:uiPriority="30" w:unhideWhenUsed="0" w:qFormat="1"/>
+    <w:lsdException w:name="Medium List 2 Accent 1" w:semiHidden="0" w:uiPriority="66" w:unhideWhenUsed="0"/>
+    <w:lsdException w:name="Medium Grid 1 Accent 1" w:semiHidden="0" w:uiPriority="67" w:unhideWhenUsed="0"/>
+    <w:lsdException w:name="Medium Grid 2 Accent 1" w:semiHidden="0" w:uiPriority="68" w:unhideWhenUsed="0"/>
+    <w:lsdException w:name="Medium Grid 3 Accent 1" w:semiHidden="0" w:uiPriority="69" w:unhideWhenUsed="0"/>
+    <w:lsdException w:name="Dark List Accent 1" w:semiHidden="0" w:uiPriority="70" w:unhideWhenUsed="0"/>
+    <w:lsdException w:name="Colorful Shading Accent 1" w:semiHidden="0" w:uiPriority="71" w:unhideWhenUsed="0"/>
+    <w:lsdException w:name="Colorful List Accent 1" w:semiHidden="0" w:uiPriority="72" w:unhideWhenUsed="0"/>
+    <w:lsdException w:name="Colorful Grid Accent 1" w:semiHidden="0" w:uiPriority="73" w:unhideWhenUsed="0"/>
+    <w:lsdException w:name="Light Shading Accent 2" w:semiHidden="0" w:uiPriority="60" w:unhideWhenUsed="0"/>
+    <w:lsdException w:name="Light List Accent 2" w:semiHidden="0" w:uiPriority="61" w:unhideWhenUsed="0"/>
+    <w:lsdException w:name="Light Grid Accent 2" w:semiHidden="0" w:uiPriority="62" w:unhideWhenUsed="0"/>
+    <w:lsdException w:name="Medium Shading 1 Accent 2" w:semiHidden="0" w:uiPriority="63" w:unhideWhenUsed="0"/>
+    <w:lsdException w:name="Medium Shading 2 Accent 2" w:semiHidden="0" w:uiPriority="64" w:unhideWhenUsed="0"/>
+    <w:lsdException w:name="Medium List 1 Accent 2" w:semiHidden="0" w:uiPriority="65" w:unhideWhenUsed="0"/>
+    <w:lsdException w:name="Medium List 2 Accent 2" w:semiHidden="0" w:uiPriority="66" w:unhideWhenUsed="0"/>
+    <w:lsdException w:name="Medium Grid 1 Accent 2" w:semiHidden="0" w:uiPriority="67" w:unhideWhenUsed="0"/>
+    <w:lsdException w:name="Medium Grid 2 Accent 2" w:semiHidden="0" w:uiPriority="68" w:unhideWhenUsed="0"/>
+    <w:lsdException w:name="Medium Grid 3 Accent 2" w:semiHidden="0" w:uiPriority="69" w:unhideWhenUsed="0"/>
+    <w:lsdException w:name="Dark List Accent 2" w:semiHidden="0" w:uiPriority="70" w:unhideWhenUsed="0"/>
+    <w:lsdException w:name="Colorful Shading Accent 2" w:semiHidden="0" w:uiPriority="71" w:unhideWhenUsed="0"/>
+    <w:lsdException w:name="Colorful List Accent 2" w:semiHidden="0" w:uiPriority="72" w:unhideWhenUsed="0"/>
+    <w:lsdException w:name="Colorful Grid Accent 2" w:semiHidden="0" w:uiPriority="73" w:unhideWhenUsed="0"/>
+    <w:lsdException w:name="Light Shading Accent 3" w:semiHidden="0" w:uiPriority="60" w:unhideWhenUsed="0"/>
+    <w:lsdException w:name="Light List Accent 3" w:semiHidden="0" w:uiPriority="61" w:unhideWhenUsed="0"/>
+    <w:lsdException w:name="Light Grid Accent 3" w:semiHidden="0" w:uiPriority="62" w:unhideWhenUsed="0"/>
+    <w:lsdException w:name="Medium Shading 1 Accent 3" w:semiHidden="0" w:uiPriority="63" w:unhideWhenUsed="0"/>
+    <w:lsdException w:name="Medium Shading 2 Accent 3" w:semiHidden="0" w:uiPriority="64" w:unhideWhenUsed="0"/>
+    <w:lsdException w:name="Medium List 1 Accent 3" w:semiHidden="0" w:uiPriority="65" w:unhideWhenUsed="0"/>
+    <w:lsdException w:name="Medium List 2 Accent 3" w:semiHidden="0" w:uiPriority="66" w:unhideWhenUsed="0"/>
+    <w:lsdException w:name="Medium Grid 1 Accent 3" w:semiHidden="0" w:uiPriority="67" w:unhideWhenUsed="0"/>
+    <w:lsdException w:name="Medium Grid 2 Accent 3" w:semiHidden="0" w:uiPriority="68" w:unhideWhenUsed="0"/>
+    <w:lsdException w:name="Medium Grid 3 Accent 3" w:semiHidden="0" w:uiPriority="69" w:unhideWhenUsed="0"/>
+    <w:lsdException w:name="Dark List Accent 3" w:semiHidden="0" w:uiPriority="70" w:unhideWhenUsed="0"/>
+    <w:lsdException w:name="Colorful Shading Accent 3" w:semiHidden="0" w:uiPriority="71" w:unhideWhenUsed="0"/>
+    <w:lsdException w:name="Colorful List Accent 3" w:semiHidden="0" w:uiPriority="72" w:unhideWhenUsed="0"/>
+    <w:lsdException w:name="Colorful Grid Accent 3" w:semiHidden="0" w:uiPriority="73" w:unhideWhenUsed="0"/>
+    <w:lsdException w:name="Light Shading Accent 4" w:semiHidden="0" w:uiPriority="60" w:unhideWhenUsed="0"/>
+    <w:lsdException w:name="Light List Accent 4" w:semiHidden="0" w:uiPriority="61" w:unhideWhenUsed="0"/>
+    <w:lsdException w:name="Light Grid Accent 4" w:semiHidden="0" w:uiPriority="62" w:unhideWhenUsed="0"/>
+    <w:lsdException w:name="Medium Shading 1 Accent 4" w:semiHidden="0" w:uiPriority="63" w:unhideWhenUsed="0"/>
+    <w:lsdException w:name="Medium Shading 2 Accent 4" w:semiHidden="0" w:uiPriority="64" w:unhideWhenUsed="0"/>
+    <w:lsdException w:name="Medium List 1 Accent 4" w:semiHidden="0" w:uiPriority="65" w:unhideWhenUsed="0"/>
+    <w:lsdException w:name="Medium List 2 Accent 4" w:semiHidden="0" w:uiPriority="66" w:unhideWhenUsed="0"/>
+    <w:lsdException w:name="Medium Grid 1 Accent 4" w:semiHidden="0" w:uiPriority="67" w:unhideWhenUsed="0"/>
+    <w:lsdException w:name="Medium Grid 2 Accent 4" w:semiHidden="0" w:uiPriority="68" w:unhideWhenUsed="0"/>
+    <w:lsdException w:name="Medium Grid 3 Accent 4" w:semiHidden="0" w:uiPriority="69" w:unhideWhenUsed="0"/>
+    <w:lsdException w:name="Dark List Accent 4" w:semiHidden="0" w:uiPriority="70" w:unhideWhenUsed="0"/>
+    <w:lsdException w:name="Colorful Shading Accent 4" w:semiHidden="0" w:uiPriority="71" w:unhideWhenUsed="0"/>
+    <w:lsdException w:name="Colorful List Accent 4" w:semiHidden="0" w:uiPriority="72" w:unhideWhenUsed="0"/>
+    <w:lsdException w:name="Colorful Grid Accent 4" w:semiHidden="0" w:uiPriority="73" w:unhideWhenUsed="0"/>
+    <w:lsdException w:name="Light Shading Accent 5" w:semiHidden="0" w:uiPriority="60" w:unhideWhenUsed="0"/>
+    <w:lsdException w:name="Light List Accent 5" w:semiHidden="0" w:uiPriority="61" w:unhideWhenUsed="0"/>
+    <w:lsdException w:name="Light Grid Accent 5" w:semiHidden="0" w:uiPriority="62" w:unhideWhenUsed="0"/>
+    <w:lsdException w:name="Medium Shading 1 Accent 5" w:semiHidden="0" w:uiPriority="63" w:unhideWhenUsed="0"/>
+    <w:lsdException w:name="Medium Shading 2 Accent 5" w:semiHidden="0" w:uiPriority="64" w:unhideWhenUsed="0"/>
+    <w:lsdException w:name="Medium List 1 Accent 5" w:semiHidden="0" w:uiPriority="65" w:unhideWhenUsed="0"/>
+    <w:lsdException w:name="Medium List 2 Accent 5" w:semiHidden="0" w:uiPriority="66" w:unhideWhenUsed="0"/>
+    <w:lsdException w:name="Medium Grid 1 Accent 5" w:semiHidden="0" w:uiPriority="67" w:unhideWhenUsed="0"/>
+    <w:lsdException w:name="Medium Grid 2 Accent 5" w:semiHidden="0" w:uiPriority="68" w:unhideWhenUsed="0"/>
+    <w:lsdException w:name="Medium Grid 3 Accent 5" w:semiHidden="0" w:uiPriority="69" w:unhideWhenUsed="0"/>
+    <w:lsdException w:name="Dark List Accent 5" w:semiHidden="0" w:uiPriority="70" w:unhideWhenUsed="0"/>
+    <w:lsdException w:name="Colorful Shading Accent 5" w:semiHidden="0" w:uiPriority="71" w:unhideWhenUsed="0"/>
+    <w:lsdException w:name="Colorful List Accent 5" w:semiHidden="0" w:uiPriority="72" w:unhideWhenUsed="0"/>
+    <w:lsdException w:name="Colorful Grid Accent 5" w:semiHidden="0" w:uiPriority="73" w:unhideWhenUsed="0"/>
+    <w:lsdException w:name="Light Shading Accent 6" w:semiHidden="0" w:uiPriority="60" w:unhideWhenUsed="0"/>
+    <w:lsdException w:name="Light List Accent 6" w:semiHidden="0" w:uiPriority="61" w:unhideWhenUsed="0"/>
+    <w:lsdException w:name="Light Grid Accent 6" w:semiHidden="0" w:uiPriority="62" w:unhideWhenUsed="0"/>
+    <w:lsdException w:name="Medium Shading 1 Accent 6" w:semiHidden="0" w:uiPriority="63" w:unhideWhenUsed="0"/>
+    <w:lsdException w:name="Medium Shading 2 Accent 6" w:semiHidden="0" w:uiPriority="64" w:unhideWhenUsed="0"/>
+    <w:lsdException w:name="Medium List 1 Accent 6" w:semiHidden="0" w:uiPriority="65" w:unhideWhenUsed="0"/>
+    <w:lsdException w:name="Medium List 2 Accent 6" w:semiHidden="0" w:uiPriority="66" w:unhideWhenUsed="0"/>
+    <w:lsdException w:name="Medium Grid 1 Accent 6" w:semiHidden="0" w:uiPriority="67" w:unhideWhenUsed="0"/>
+    <w:lsdException w:name="Medium Grid 2 Accent 6" w:semiHidden="0" w:uiPriority="68" w:unhideWhenUsed="0"/>
+    <w:lsdException w:name="Medium Grid 3 Accent 6" w:semiHidden="0" w:uiPriority="69" w:unhideWhenUsed="0"/>
+    <w:lsdException w:name="Dark List Accent 6" w:semiHidden="0" w:uiPriority="70" w:unhideWhenUsed="0"/>
+    <w:lsdException w:name="Colorful Shading Accent 6" w:semiHidden="0" w:uiPriority="71" w:unhideWhenUsed="0"/>
+    <w:lsdException w:name="Colorful List Accent 6" w:semiHidden="0" w:uiPriority="72" w:unhideWhenUsed="0"/>
+    <w:lsdException w:name="Colorful Grid Accent 6" w:semiHidden="0" w:uiPriority="73" w:unhideWhenUsed="0"/>
+    <w:lsdException w:name="Subtle Emphasis" w:semiHidden="0" w:uiPriority="19" w:unhideWhenUsed="0" w:qFormat="1"/>
+    <w:lsdException w:name="Intense Emphasis" w:semiHidden="0" w:uiPriority="21" w:unhideWhenUsed="0" w:qFormat="1"/>
+    <w:lsdException w:name="Subtle Reference" w:semiHidden="0" w:uiPriority="31" w:unhideWhenUsed="0" w:qFormat="1"/>
+    <w:lsdException w:name="Intense Reference" w:semiHidden="0" w:uiPriority="32" w:unhideWhenUsed="0" w:qFormat="1"/>
+    <w:lsdException w:name="Book Title" w:semiHidden="0" w:uiPriority="33" w:unhideWhenUsed="0" w:qFormat="1"/>
+    <w:lsdException w:name="Bibliography" w:uiPriority="37"/>
+    <w:lsdException w:name="TOC Heading" w:uiPriority="39" w:qFormat="1"/>
   </w:latentStyles>
   <w:style w:type="paragraph" w:default="1" w:styleId="Normal">
     <w:name w:val="Normal"/>
@@ -10839,6 +11639,422 @@
     <w:basedOn w:val="DefaultParagraphFont"/>
     <w:rsid w:val="00C173C8"/>
   </w:style>
+  <w:style w:type="character" w:styleId="Hyperlink">
+    <w:name w:val="Hyperlink"/>
+    <w:basedOn w:val="DefaultParagraphFont"/>
+    <w:uiPriority w:val="99"/>
+    <w:unhideWhenUsed/>
+    <w:rsid w:val="00437FF6"/>
+    <w:rPr>
+      <w:color w:val="0563C1" w:themeColor="hyperlink"/>
+      <w:u w:val="single"/>
+    </w:rPr>
+  </w:style>
+</w:styles>
+</file>
+
+<file path=word/stylesWithEffects.xml><?xml version="1.0" encoding="utf-8"?>
+<w:styles xmlns:wpc="http://schemas.microsoft.com/office/word/2010/wordprocessingCanvas" xmlns:mo="http://schemas.microsoft.com/office/mac/office/2008/main" xmlns:mc="http://schemas.openxmlformats.org/markup-compatibility/2006" xmlns:mv="urn:schemas-microsoft-com:mac:vml" xmlns:o="urn:schemas-microsoft-com:office:office" xmlns:r="http://schemas.openxmlformats.org/officeDocument/2006/relationships" xmlns:m="http://schemas.openxmlformats.org/officeDocument/2006/math" xmlns:v="urn:schemas-microsoft-com:vml" xmlns:wp14="http://schemas.microsoft.com/office/word/2010/wordprocessingDrawing" xmlns:wp="http://schemas.openxmlformats.org/drawingml/2006/wordprocessingDrawing" xmlns:w10="urn:schemas-microsoft-com:office:word" xmlns:w="http://schemas.openxmlformats.org/wordprocessingml/2006/main" xmlns:w14="http://schemas.microsoft.com/office/word/2010/wordml" xmlns:wpg="http://schemas.microsoft.com/office/word/2010/wordprocessingGroup" xmlns:wpi="http://schemas.microsoft.com/office/word/2010/wordprocessingInk" xmlns:wne="http://schemas.microsoft.com/office/word/2006/wordml" xmlns:wps="http://schemas.microsoft.com/office/word/2010/wordprocessingShape" mc:Ignorable="w14 wp14">
+  <w:docDefaults>
+    <w:rPrDefault>
+      <w:rPr>
+        <w:rFonts w:asciiTheme="minorHAnsi" w:eastAsiaTheme="minorEastAsia" w:hAnsiTheme="minorHAnsi" w:cstheme="minorBidi"/>
+        <w:sz w:val="22"/>
+        <w:szCs w:val="22"/>
+        <w:lang w:val="en-US" w:eastAsia="ja-JP" w:bidi="ar-SA"/>
+      </w:rPr>
+    </w:rPrDefault>
+    <w:pPrDefault>
+      <w:pPr>
+        <w:spacing w:after="160" w:line="259" w:lineRule="auto"/>
+      </w:pPr>
+    </w:pPrDefault>
+  </w:docDefaults>
+  <w:latentStyles w:defLockedState="0" w:defUIPriority="99" w:defSemiHidden="1" w:defUnhideWhenUsed="1" w:defQFormat="0" w:count="276">
+    <w:lsdException w:name="Normal" w:semiHidden="0" w:uiPriority="0" w:unhideWhenUsed="0" w:qFormat="1"/>
+    <w:lsdException w:name="heading 1" w:semiHidden="0" w:uiPriority="9" w:unhideWhenUsed="0" w:qFormat="1"/>
+    <w:lsdException w:name="heading 2" w:uiPriority="9" w:qFormat="1"/>
+    <w:lsdException w:name="heading 3" w:uiPriority="9" w:qFormat="1"/>
+    <w:lsdException w:name="heading 4" w:uiPriority="9" w:qFormat="1"/>
+    <w:lsdException w:name="heading 5" w:uiPriority="9" w:qFormat="1"/>
+    <w:lsdException w:name="heading 6" w:uiPriority="9" w:qFormat="1"/>
+    <w:lsdException w:name="heading 7" w:uiPriority="9" w:qFormat="1"/>
+    <w:lsdException w:name="heading 8" w:uiPriority="9" w:qFormat="1"/>
+    <w:lsdException w:name="heading 9" w:uiPriority="9" w:qFormat="1"/>
+    <w:lsdException w:name="toc 1" w:uiPriority="39"/>
+    <w:lsdException w:name="toc 2" w:uiPriority="39"/>
+    <w:lsdException w:name="toc 3" w:uiPriority="39"/>
+    <w:lsdException w:name="toc 4" w:uiPriority="39"/>
+    <w:lsdException w:name="toc 5" w:uiPriority="39"/>
+    <w:lsdException w:name="toc 6" w:uiPriority="39"/>
+    <w:lsdException w:name="toc 7" w:uiPriority="39"/>
+    <w:lsdException w:name="toc 8" w:uiPriority="39"/>
+    <w:lsdException w:name="toc 9" w:uiPriority="39"/>
+    <w:lsdException w:name="caption" w:uiPriority="35" w:qFormat="1"/>
+    <w:lsdException w:name="Title" w:semiHidden="0" w:uiPriority="10" w:unhideWhenUsed="0" w:qFormat="1"/>
+    <w:lsdException w:name="Default Paragraph Font" w:uiPriority="1"/>
+    <w:lsdException w:name="Body Text" w:uiPriority="0"/>
+    <w:lsdException w:name="Subtitle" w:semiHidden="0" w:uiPriority="11" w:unhideWhenUsed="0" w:qFormat="1"/>
+    <w:lsdException w:name="Strong" w:semiHidden="0" w:uiPriority="22" w:unhideWhenUsed="0" w:qFormat="1"/>
+    <w:lsdException w:name="Emphasis" w:semiHidden="0" w:uiPriority="20" w:unhideWhenUsed="0" w:qFormat="1"/>
+    <w:lsdException w:name="Table Grid" w:semiHidden="0" w:uiPriority="39" w:unhideWhenUsed="0"/>
+    <w:lsdException w:name="Note Level 1" w:semiHidden="0" w:unhideWhenUsed="0"/>
+    <w:lsdException w:name="Note Level 2" w:semiHidden="0" w:unhideWhenUsed="0"/>
+    <w:lsdException w:name="Note Level 3" w:semiHidden="0" w:unhideWhenUsed="0"/>
+    <w:lsdException w:name="Note Level 4" w:semiHidden="0" w:unhideWhenUsed="0"/>
+    <w:lsdException w:name="Note Level 5" w:semiHidden="0" w:unhideWhenUsed="0"/>
+    <w:lsdException w:name="Note Level 6" w:semiHidden="0" w:unhideWhenUsed="0"/>
+    <w:lsdException w:name="Note Level 7" w:semiHidden="0" w:unhideWhenUsed="0"/>
+    <w:lsdException w:name="Note Level 8" w:semiHidden="0" w:unhideWhenUsed="0"/>
+    <w:lsdException w:name="Note Level 9" w:semiHidden="0" w:unhideWhenUsed="0"/>
+    <w:lsdException w:name="Placeholder Text" w:unhideWhenUsed="0"/>
+    <w:lsdException w:name="No Spacing" w:semiHidden="0" w:uiPriority="1" w:unhideWhenUsed="0" w:qFormat="1"/>
+    <w:lsdException w:name="Light Shading" w:semiHidden="0" w:uiPriority="60" w:unhideWhenUsed="0"/>
+    <w:lsdException w:name="Light List" w:semiHidden="0" w:uiPriority="61" w:unhideWhenUsed="0"/>
+    <w:lsdException w:name="Light Grid" w:semiHidden="0" w:uiPriority="62" w:unhideWhenUsed="0"/>
+    <w:lsdException w:name="Medium Shading 1" w:semiHidden="0" w:uiPriority="63" w:unhideWhenUsed="0"/>
+    <w:lsdException w:name="Medium Shading 2" w:semiHidden="0" w:uiPriority="64" w:unhideWhenUsed="0"/>
+    <w:lsdException w:name="Medium List 1" w:semiHidden="0" w:uiPriority="65" w:unhideWhenUsed="0"/>
+    <w:lsdException w:name="Medium List 2" w:semiHidden="0" w:uiPriority="66" w:unhideWhenUsed="0"/>
+    <w:lsdException w:name="Medium Grid 1" w:semiHidden="0" w:uiPriority="67" w:unhideWhenUsed="0"/>
+    <w:lsdException w:name="Medium Grid 2" w:semiHidden="0" w:uiPriority="68" w:unhideWhenUsed="0"/>
+    <w:lsdException w:name="Medium Grid 3" w:semiHidden="0" w:uiPriority="69" w:unhideWhenUsed="0"/>
+    <w:lsdException w:name="Dark List" w:semiHidden="0" w:uiPriority="70" w:unhideWhenUsed="0"/>
+    <w:lsdException w:name="Colorful Shading" w:semiHidden="0" w:uiPriority="71" w:unhideWhenUsed="0"/>
+    <w:lsdException w:name="Colorful List" w:semiHidden="0" w:uiPriority="72" w:unhideWhenUsed="0"/>
+    <w:lsdException w:name="Colorful Grid" w:semiHidden="0" w:uiPriority="73" w:unhideWhenUsed="0"/>
+    <w:lsdException w:name="Light Shading Accent 1" w:semiHidden="0" w:uiPriority="60" w:unhideWhenUsed="0"/>
+    <w:lsdException w:name="Light List Accent 1" w:semiHidden="0" w:uiPriority="61" w:unhideWhenUsed="0"/>
+    <w:lsdException w:name="Light Grid Accent 1" w:semiHidden="0" w:uiPriority="62" w:unhideWhenUsed="0"/>
+    <w:lsdException w:name="Medium Shading 1 Accent 1" w:semiHidden="0" w:uiPriority="63" w:unhideWhenUsed="0"/>
+    <w:lsdException w:name="Medium Shading 2 Accent 1" w:semiHidden="0" w:uiPriority="64" w:unhideWhenUsed="0"/>
+    <w:lsdException w:name="Medium List 1 Accent 1" w:semiHidden="0" w:uiPriority="65" w:unhideWhenUsed="0"/>
+    <w:lsdException w:name="Revision" w:unhideWhenUsed="0"/>
+    <w:lsdException w:name="List Paragraph" w:semiHidden="0" w:uiPriority="34" w:unhideWhenUsed="0" w:qFormat="1"/>
+    <w:lsdException w:name="Quote" w:semiHidden="0" w:uiPriority="29" w:unhideWhenUsed="0" w:qFormat="1"/>
+    <w:lsdException w:name="Intense Quote" w:semiHidden="0" w:uiPriority="30" w:unhideWhenUsed="0" w:qFormat="1"/>
+    <w:lsdException w:name="Medium List 2 Accent 1" w:semiHidden="0" w:uiPriority="66" w:unhideWhenUsed="0"/>
+    <w:lsdException w:name="Medium Grid 1 Accent 1" w:semiHidden="0" w:uiPriority="67" w:unhideWhenUsed="0"/>
+    <w:lsdException w:name="Medium Grid 2 Accent 1" w:semiHidden="0" w:uiPriority="68" w:unhideWhenUsed="0"/>
+    <w:lsdException w:name="Medium Grid 3 Accent 1" w:semiHidden="0" w:uiPriority="69" w:unhideWhenUsed="0"/>
+    <w:lsdException w:name="Dark List Accent 1" w:semiHidden="0" w:uiPriority="70" w:unhideWhenUsed="0"/>
+    <w:lsdException w:name="Colorful Shading Accent 1" w:semiHidden="0" w:uiPriority="71" w:unhideWhenUsed="0"/>
+    <w:lsdException w:name="Colorful List Accent 1" w:semiHidden="0" w:uiPriority="72" w:unhideWhenUsed="0"/>
+    <w:lsdException w:name="Colorful Grid Accent 1" w:semiHidden="0" w:uiPriority="73" w:unhideWhenUsed="0"/>
+    <w:lsdException w:name="Light Shading Accent 2" w:semiHidden="0" w:uiPriority="60" w:unhideWhenUsed="0"/>
+    <w:lsdException w:name="Light List Accent 2" w:semiHidden="0" w:uiPriority="61" w:unhideWhenUsed="0"/>
+    <w:lsdException w:name="Light Grid Accent 2" w:semiHidden="0" w:uiPriority="62" w:unhideWhenUsed="0"/>
+    <w:lsdException w:name="Medium Shading 1 Accent 2" w:semiHidden="0" w:uiPriority="63" w:unhideWhenUsed="0"/>
+    <w:lsdException w:name="Medium Shading 2 Accent 2" w:semiHidden="0" w:uiPriority="64" w:unhideWhenUsed="0"/>
+    <w:lsdException w:name="Medium List 1 Accent 2" w:semiHidden="0" w:uiPriority="65" w:unhideWhenUsed="0"/>
+    <w:lsdException w:name="Medium List 2 Accent 2" w:semiHidden="0" w:uiPriority="66" w:unhideWhenUsed="0"/>
+    <w:lsdException w:name="Medium Grid 1 Accent 2" w:semiHidden="0" w:uiPriority="67" w:unhideWhenUsed="0"/>
+    <w:lsdException w:name="Medium Grid 2 Accent 2" w:semiHidden="0" w:uiPriority="68" w:unhideWhenUsed="0"/>
+    <w:lsdException w:name="Medium Grid 3 Accent 2" w:semiHidden="0" w:uiPriority="69" w:unhideWhenUsed="0"/>
+    <w:lsdException w:name="Dark List Accent 2" w:semiHidden="0" w:uiPriority="70" w:unhideWhenUsed="0"/>
+    <w:lsdException w:name="Colorful Shading Accent 2" w:semiHidden="0" w:uiPriority="71" w:unhideWhenUsed="0"/>
+    <w:lsdException w:name="Colorful List Accent 2" w:semiHidden="0" w:uiPriority="72" w:unhideWhenUsed="0"/>
+    <w:lsdException w:name="Colorful Grid Accent 2" w:semiHidden="0" w:uiPriority="73" w:unhideWhenUsed="0"/>
+    <w:lsdException w:name="Light Shading Accent 3" w:semiHidden="0" w:uiPriority="60" w:unhideWhenUsed="0"/>
+    <w:lsdException w:name="Light List Accent 3" w:semiHidden="0" w:uiPriority="61" w:unhideWhenUsed="0"/>
+    <w:lsdException w:name="Light Grid Accent 3" w:semiHidden="0" w:uiPriority="62" w:unhideWhenUsed="0"/>
+    <w:lsdException w:name="Medium Shading 1 Accent 3" w:semiHidden="0" w:uiPriority="63" w:unhideWhenUsed="0"/>
+    <w:lsdException w:name="Medium Shading 2 Accent 3" w:semiHidden="0" w:uiPriority="64" w:unhideWhenUsed="0"/>
+    <w:lsdException w:name="Medium List 1 Accent 3" w:semiHidden="0" w:uiPriority="65" w:unhideWhenUsed="0"/>
+    <w:lsdException w:name="Medium List 2 Accent 3" w:semiHidden="0" w:uiPriority="66" w:unhideWhenUsed="0"/>
+    <w:lsdException w:name="Medium Grid 1 Accent 3" w:semiHidden="0" w:uiPriority="67" w:unhideWhenUsed="0"/>
+    <w:lsdException w:name="Medium Grid 2 Accent 3" w:semiHidden="0" w:uiPriority="68" w:unhideWhenUsed="0"/>
+    <w:lsdException w:name="Medium Grid 3 Accent 3" w:semiHidden="0" w:uiPriority="69" w:unhideWhenUsed="0"/>
+    <w:lsdException w:name="Dark List Accent 3" w:semiHidden="0" w:uiPriority="70" w:unhideWhenUsed="0"/>
+    <w:lsdException w:name="Colorful Shading Accent 3" w:semiHidden="0" w:uiPriority="71" w:unhideWhenUsed="0"/>
+    <w:lsdException w:name="Colorful List Accent 3" w:semiHidden="0" w:uiPriority="72" w:unhideWhenUsed="0"/>
+    <w:lsdException w:name="Colorful Grid Accent 3" w:semiHidden="0" w:uiPriority="73" w:unhideWhenUsed="0"/>
+    <w:lsdException w:name="Light Shading Accent 4" w:semiHidden="0" w:uiPriority="60" w:unhideWhenUsed="0"/>
+    <w:lsdException w:name="Light List Accent 4" w:semiHidden="0" w:uiPriority="61" w:unhideWhenUsed="0"/>
+    <w:lsdException w:name="Light Grid Accent 4" w:semiHidden="0" w:uiPriority="62" w:unhideWhenUsed="0"/>
+    <w:lsdException w:name="Medium Shading 1 Accent 4" w:semiHidden="0" w:uiPriority="63" w:unhideWhenUsed="0"/>
+    <w:lsdException w:name="Medium Shading 2 Accent 4" w:semiHidden="0" w:uiPriority="64" w:unhideWhenUsed="0"/>
+    <w:lsdException w:name="Medium List 1 Accent 4" w:semiHidden="0" w:uiPriority="65" w:unhideWhenUsed="0"/>
+    <w:lsdException w:name="Medium List 2 Accent 4" w:semiHidden="0" w:uiPriority="66" w:unhideWhenUsed="0"/>
+    <w:lsdException w:name="Medium Grid 1 Accent 4" w:semiHidden="0" w:uiPriority="67" w:unhideWhenUsed="0"/>
+    <w:lsdException w:name="Medium Grid 2 Accent 4" w:semiHidden="0" w:uiPriority="68" w:unhideWhenUsed="0"/>
+    <w:lsdException w:name="Medium Grid 3 Accent 4" w:semiHidden="0" w:uiPriority="69" w:unhideWhenUsed="0"/>
+    <w:lsdException w:name="Dark List Accent 4" w:semiHidden="0" w:uiPriority="70" w:unhideWhenUsed="0"/>
+    <w:lsdException w:name="Colorful Shading Accent 4" w:semiHidden="0" w:uiPriority="71" w:unhideWhenUsed="0"/>
+    <w:lsdException w:name="Colorful List Accent 4" w:semiHidden="0" w:uiPriority="72" w:unhideWhenUsed="0"/>
+    <w:lsdException w:name="Colorful Grid Accent 4" w:semiHidden="0" w:uiPriority="73" w:unhideWhenUsed="0"/>
+    <w:lsdException w:name="Light Shading Accent 5" w:semiHidden="0" w:uiPriority="60" w:unhideWhenUsed="0"/>
+    <w:lsdException w:name="Light List Accent 5" w:semiHidden="0" w:uiPriority="61" w:unhideWhenUsed="0"/>
+    <w:lsdException w:name="Light Grid Accent 5" w:semiHidden="0" w:uiPriority="62" w:unhideWhenUsed="0"/>
+    <w:lsdException w:name="Medium Shading 1 Accent 5" w:semiHidden="0" w:uiPriority="63" w:unhideWhenUsed="0"/>
+    <w:lsdException w:name="Medium Shading 2 Accent 5" w:semiHidden="0" w:uiPriority="64" w:unhideWhenUsed="0"/>
+    <w:lsdException w:name="Medium List 1 Accent 5" w:semiHidden="0" w:uiPriority="65" w:unhideWhenUsed="0"/>
+    <w:lsdException w:name="Medium List 2 Accent 5" w:semiHidden="0" w:uiPriority="66" w:unhideWhenUsed="0"/>
+    <w:lsdException w:name="Medium Grid 1 Accent 5" w:semiHidden="0" w:uiPriority="67" w:unhideWhenUsed="0"/>
+    <w:lsdException w:name="Medium Grid 2 Accent 5" w:semiHidden="0" w:uiPriority="68" w:unhideWhenUsed="0"/>
+    <w:lsdException w:name="Medium Grid 3 Accent 5" w:semiHidden="0" w:uiPriority="69" w:unhideWhenUsed="0"/>
+    <w:lsdException w:name="Dark List Accent 5" w:semiHidden="0" w:uiPriority="70" w:unhideWhenUsed="0"/>
+    <w:lsdException w:name="Colorful Shading Accent 5" w:semiHidden="0" w:uiPriority="71" w:unhideWhenUsed="0"/>
+    <w:lsdException w:name="Colorful List Accent 5" w:semiHidden="0" w:uiPriority="72" w:unhideWhenUsed="0"/>
+    <w:lsdException w:name="Colorful Grid Accent 5" w:semiHidden="0" w:uiPriority="73" w:unhideWhenUsed="0"/>
+    <w:lsdException w:name="Light Shading Accent 6" w:semiHidden="0" w:uiPriority="60" w:unhideWhenUsed="0"/>
+    <w:lsdException w:name="Light List Accent 6" w:semiHidden="0" w:uiPriority="61" w:unhideWhenUsed="0"/>
+    <w:lsdException w:name="Light Grid Accent 6" w:semiHidden="0" w:uiPriority="62" w:unhideWhenUsed="0"/>
+    <w:lsdException w:name="Medium Shading 1 Accent 6" w:semiHidden="0" w:uiPriority="63" w:unhideWhenUsed="0"/>
+    <w:lsdException w:name="Medium Shading 2 Accent 6" w:semiHidden="0" w:uiPriority="64" w:unhideWhenUsed="0"/>
+    <w:lsdException w:name="Medium List 1 Accent 6" w:semiHidden="0" w:uiPriority="65" w:unhideWhenUsed="0"/>
+    <w:lsdException w:name="Medium List 2 Accent 6" w:semiHidden="0" w:uiPriority="66" w:unhideWhenUsed="0"/>
+    <w:lsdException w:name="Medium Grid 1 Accent 6" w:semiHidden="0" w:uiPriority="67" w:unhideWhenUsed="0"/>
+    <w:lsdException w:name="Medium Grid 2 Accent 6" w:semiHidden="0" w:uiPriority="68" w:unhideWhenUsed="0"/>
+    <w:lsdException w:name="Medium Grid 3 Accent 6" w:semiHidden="0" w:uiPriority="69" w:unhideWhenUsed="0"/>
+    <w:lsdException w:name="Dark List Accent 6" w:semiHidden="0" w:uiPriority="70" w:unhideWhenUsed="0"/>
+    <w:lsdException w:name="Colorful Shading Accent 6" w:semiHidden="0" w:uiPriority="71" w:unhideWhenUsed="0"/>
+    <w:lsdException w:name="Colorful List Accent 6" w:semiHidden="0" w:uiPriority="72" w:unhideWhenUsed="0"/>
+    <w:lsdException w:name="Colorful Grid Accent 6" w:semiHidden="0" w:uiPriority="73" w:unhideWhenUsed="0"/>
+    <w:lsdException w:name="Subtle Emphasis" w:semiHidden="0" w:uiPriority="19" w:unhideWhenUsed="0" w:qFormat="1"/>
+    <w:lsdException w:name="Intense Emphasis" w:semiHidden="0" w:uiPriority="21" w:unhideWhenUsed="0" w:qFormat="1"/>
+    <w:lsdException w:name="Subtle Reference" w:semiHidden="0" w:uiPriority="31" w:unhideWhenUsed="0" w:qFormat="1"/>
+    <w:lsdException w:name="Intense Reference" w:semiHidden="0" w:uiPriority="32" w:unhideWhenUsed="0" w:qFormat="1"/>
+    <w:lsdException w:name="Book Title" w:semiHidden="0" w:uiPriority="33" w:unhideWhenUsed="0" w:qFormat="1"/>
+    <w:lsdException w:name="Bibliography" w:uiPriority="37"/>
+    <w:lsdException w:name="TOC Heading" w:uiPriority="39" w:qFormat="1"/>
+  </w:latentStyles>
+  <w:style w:type="paragraph" w:default="1" w:styleId="Normal">
+    <w:name w:val="Normal"/>
+    <w:qFormat/>
+  </w:style>
+  <w:style w:type="paragraph" w:styleId="Heading1">
+    <w:name w:val="heading 1"/>
+    <w:basedOn w:val="Normal"/>
+    <w:next w:val="Normal"/>
+    <w:link w:val="Heading1Char"/>
+    <w:uiPriority w:val="9"/>
+    <w:qFormat/>
+    <w:rsid w:val="00D77DC6"/>
+    <w:pPr>
+      <w:keepNext/>
+      <w:keepLines/>
+      <w:spacing w:before="240" w:after="0"/>
+      <w:outlineLvl w:val="0"/>
+    </w:pPr>
+    <w:rPr>
+      <w:rFonts w:asciiTheme="majorHAnsi" w:eastAsiaTheme="majorEastAsia" w:hAnsiTheme="majorHAnsi" w:cstheme="majorBidi"/>
+      <w:color w:val="2E74B5" w:themeColor="accent1" w:themeShade="BF"/>
+      <w:sz w:val="32"/>
+      <w:szCs w:val="32"/>
+    </w:rPr>
+  </w:style>
+  <w:style w:type="paragraph" w:styleId="Heading2">
+    <w:name w:val="heading 2"/>
+    <w:basedOn w:val="Normal"/>
+    <w:next w:val="Normal"/>
+    <w:link w:val="Heading2Char"/>
+    <w:uiPriority w:val="9"/>
+    <w:unhideWhenUsed/>
+    <w:qFormat/>
+    <w:rsid w:val="00D77DC6"/>
+    <w:pPr>
+      <w:keepNext/>
+      <w:keepLines/>
+      <w:spacing w:before="40" w:after="0"/>
+      <w:outlineLvl w:val="1"/>
+    </w:pPr>
+    <w:rPr>
+      <w:rFonts w:asciiTheme="majorHAnsi" w:eastAsiaTheme="majorEastAsia" w:hAnsiTheme="majorHAnsi" w:cstheme="majorBidi"/>
+      <w:color w:val="2E74B5" w:themeColor="accent1" w:themeShade="BF"/>
+      <w:sz w:val="26"/>
+      <w:szCs w:val="26"/>
+    </w:rPr>
+  </w:style>
+  <w:style w:type="paragraph" w:styleId="Heading3">
+    <w:name w:val="heading 3"/>
+    <w:basedOn w:val="Normal"/>
+    <w:next w:val="Normal"/>
+    <w:link w:val="Heading3Char"/>
+    <w:uiPriority w:val="9"/>
+    <w:unhideWhenUsed/>
+    <w:qFormat/>
+    <w:rsid w:val="00D77DC6"/>
+    <w:pPr>
+      <w:keepNext/>
+      <w:keepLines/>
+      <w:spacing w:before="40" w:after="0"/>
+      <w:outlineLvl w:val="2"/>
+    </w:pPr>
+    <w:rPr>
+      <w:rFonts w:asciiTheme="majorHAnsi" w:eastAsiaTheme="majorEastAsia" w:hAnsiTheme="majorHAnsi" w:cstheme="majorBidi"/>
+      <w:color w:val="1F4D78" w:themeColor="accent1" w:themeShade="7F"/>
+      <w:sz w:val="24"/>
+      <w:szCs w:val="24"/>
+    </w:rPr>
+  </w:style>
+  <w:style w:type="character" w:default="1" w:styleId="DefaultParagraphFont">
+    <w:name w:val="Default Paragraph Font"/>
+    <w:uiPriority w:val="1"/>
+    <w:semiHidden/>
+    <w:unhideWhenUsed/>
+  </w:style>
+  <w:style w:type="table" w:default="1" w:styleId="TableNormal">
+    <w:name w:val="Normal Table"/>
+    <w:uiPriority w:val="99"/>
+    <w:semiHidden/>
+    <w:unhideWhenUsed/>
+    <w:tblPr>
+      <w:tblInd w:w="0" w:type="dxa"/>
+      <w:tblCellMar>
+        <w:top w:w="0" w:type="dxa"/>
+        <w:left w:w="108" w:type="dxa"/>
+        <w:bottom w:w="0" w:type="dxa"/>
+        <w:right w:w="108" w:type="dxa"/>
+      </w:tblCellMar>
+    </w:tblPr>
+  </w:style>
+  <w:style w:type="numbering" w:default="1" w:styleId="NoList">
+    <w:name w:val="No List"/>
+    <w:uiPriority w:val="99"/>
+    <w:semiHidden/>
+    <w:unhideWhenUsed/>
+  </w:style>
+  <w:style w:type="character" w:customStyle="1" w:styleId="Heading1Char">
+    <w:name w:val="Heading 1 Char"/>
+    <w:basedOn w:val="DefaultParagraphFont"/>
+    <w:link w:val="Heading1"/>
+    <w:uiPriority w:val="9"/>
+    <w:rsid w:val="00D77DC6"/>
+    <w:rPr>
+      <w:rFonts w:asciiTheme="majorHAnsi" w:eastAsiaTheme="majorEastAsia" w:hAnsiTheme="majorHAnsi" w:cstheme="majorBidi"/>
+      <w:color w:val="2E74B5" w:themeColor="accent1" w:themeShade="BF"/>
+      <w:sz w:val="32"/>
+      <w:szCs w:val="32"/>
+    </w:rPr>
+  </w:style>
+  <w:style w:type="character" w:customStyle="1" w:styleId="Heading2Char">
+    <w:name w:val="Heading 2 Char"/>
+    <w:basedOn w:val="DefaultParagraphFont"/>
+    <w:link w:val="Heading2"/>
+    <w:uiPriority w:val="9"/>
+    <w:rsid w:val="00D77DC6"/>
+    <w:rPr>
+      <w:rFonts w:asciiTheme="majorHAnsi" w:eastAsiaTheme="majorEastAsia" w:hAnsiTheme="majorHAnsi" w:cstheme="majorBidi"/>
+      <w:color w:val="2E74B5" w:themeColor="accent1" w:themeShade="BF"/>
+      <w:sz w:val="26"/>
+      <w:szCs w:val="26"/>
+    </w:rPr>
+  </w:style>
+  <w:style w:type="paragraph" w:styleId="ListParagraph">
+    <w:name w:val="List Paragraph"/>
+    <w:basedOn w:val="Normal"/>
+    <w:uiPriority w:val="34"/>
+    <w:qFormat/>
+    <w:rsid w:val="00D77DC6"/>
+    <w:pPr>
+      <w:ind w:left="720"/>
+      <w:contextualSpacing/>
+    </w:pPr>
+  </w:style>
+  <w:style w:type="character" w:customStyle="1" w:styleId="Heading3Char">
+    <w:name w:val="Heading 3 Char"/>
+    <w:basedOn w:val="DefaultParagraphFont"/>
+    <w:link w:val="Heading3"/>
+    <w:uiPriority w:val="9"/>
+    <w:rsid w:val="00D77DC6"/>
+    <w:rPr>
+      <w:rFonts w:asciiTheme="majorHAnsi" w:eastAsiaTheme="majorEastAsia" w:hAnsiTheme="majorHAnsi" w:cstheme="majorBidi"/>
+      <w:color w:val="1F4D78" w:themeColor="accent1" w:themeShade="7F"/>
+      <w:sz w:val="24"/>
+      <w:szCs w:val="24"/>
+    </w:rPr>
+  </w:style>
+  <w:style w:type="paragraph" w:styleId="BalloonText">
+    <w:name w:val="Balloon Text"/>
+    <w:basedOn w:val="Normal"/>
+    <w:link w:val="BalloonTextChar"/>
+    <w:uiPriority w:val="99"/>
+    <w:semiHidden/>
+    <w:unhideWhenUsed/>
+    <w:rsid w:val="00D77DC6"/>
+    <w:pPr>
+      <w:spacing w:after="0" w:line="240" w:lineRule="auto"/>
+    </w:pPr>
+    <w:rPr>
+      <w:rFonts w:ascii="Segoe UI" w:hAnsi="Segoe UI" w:cs="Segoe UI"/>
+      <w:sz w:val="18"/>
+      <w:szCs w:val="18"/>
+    </w:rPr>
+  </w:style>
+  <w:style w:type="character" w:customStyle="1" w:styleId="BalloonTextChar">
+    <w:name w:val="Balloon Text Char"/>
+    <w:basedOn w:val="DefaultParagraphFont"/>
+    <w:link w:val="BalloonText"/>
+    <w:uiPriority w:val="99"/>
+    <w:semiHidden/>
+    <w:rsid w:val="00D77DC6"/>
+    <w:rPr>
+      <w:rFonts w:ascii="Segoe UI" w:hAnsi="Segoe UI" w:cs="Segoe UI"/>
+      <w:sz w:val="18"/>
+      <w:szCs w:val="18"/>
+    </w:rPr>
+  </w:style>
+  <w:style w:type="paragraph" w:styleId="NoSpacing">
+    <w:name w:val="No Spacing"/>
+    <w:uiPriority w:val="1"/>
+    <w:qFormat/>
+    <w:rsid w:val="000E6671"/>
+    <w:pPr>
+      <w:spacing w:after="0" w:line="240" w:lineRule="auto"/>
+    </w:pPr>
+  </w:style>
+  <w:style w:type="paragraph" w:styleId="BodyText">
+    <w:name w:val="Body Text"/>
+    <w:basedOn w:val="Normal"/>
+    <w:link w:val="BodyTextChar1"/>
+    <w:rsid w:val="00BF02CD"/>
+    <w:pPr>
+      <w:spacing w:before="60" w:after="120" w:line="240" w:lineRule="auto"/>
+      <w:ind w:left="576"/>
+      <w:jc w:val="both"/>
+    </w:pPr>
+    <w:rPr>
+      <w:rFonts w:ascii="Times New Roman" w:eastAsia="Times New Roman" w:hAnsi="Times New Roman" w:cs="Times New Roman"/>
+      <w:sz w:val="24"/>
+      <w:szCs w:val="24"/>
+      <w:lang w:eastAsia="en-US"/>
+    </w:rPr>
+  </w:style>
+  <w:style w:type="character" w:customStyle="1" w:styleId="BodyTextChar">
+    <w:name w:val="Body Text Char"/>
+    <w:basedOn w:val="DefaultParagraphFont"/>
+    <w:uiPriority w:val="99"/>
+    <w:semiHidden/>
+    <w:rsid w:val="00BF02CD"/>
+  </w:style>
+  <w:style w:type="character" w:customStyle="1" w:styleId="BodyTextChar1">
+    <w:name w:val="Body Text Char1"/>
+    <w:link w:val="BodyText"/>
+    <w:rsid w:val="00BF02CD"/>
+    <w:rPr>
+      <w:rFonts w:ascii="Times New Roman" w:eastAsia="Times New Roman" w:hAnsi="Times New Roman" w:cs="Times New Roman"/>
+      <w:sz w:val="24"/>
+      <w:szCs w:val="24"/>
+      <w:lang w:eastAsia="en-US"/>
+    </w:rPr>
+  </w:style>
+  <w:style w:type="character" w:customStyle="1" w:styleId="apple-converted-space">
+    <w:name w:val="apple-converted-space"/>
+    <w:basedOn w:val="DefaultParagraphFont"/>
+    <w:rsid w:val="00C173C8"/>
+  </w:style>
+  <w:style w:type="character" w:styleId="Hyperlink">
+    <w:name w:val="Hyperlink"/>
+    <w:basedOn w:val="DefaultParagraphFont"/>
+    <w:uiPriority w:val="99"/>
+    <w:unhideWhenUsed/>
+    <w:rsid w:val="00437FF6"/>
+    <w:rPr>
+      <w:color w:val="0563C1" w:themeColor="hyperlink"/>
+      <w:u w:val="single"/>
+    </w:rPr>
+  </w:style>
 </w:styles>
 </file>
 
@@ -10885,7 +12101,7 @@
     </a:clrScheme>
     <a:fontScheme name="Office">
       <a:majorFont>
-        <a:latin typeface="Calibri Light" panose="020F0302020204030204"/>
+        <a:latin typeface="Calibri Light"/>
         <a:ea typeface=""/>
         <a:cs typeface=""/>
         <a:font script="Jpan" typeface="ＭＳ ゴシック"/>
@@ -10920,7 +12136,7 @@
         <a:font script="Geor" typeface="Sylfaen"/>
       </a:majorFont>
       <a:minorFont>
-        <a:latin typeface="Calibri" panose="020F0502020204030204"/>
+        <a:latin typeface="Calibri"/>
         <a:ea typeface=""/>
         <a:cs typeface=""/>
         <a:font script="Jpan" typeface="ＭＳ 明朝"/>
@@ -11097,7 +12313,7 @@
   <a:extraClrSchemeLst/>
   <a:extLst>
     <a:ext uri="{05A4C25C-085E-4340-85A3-A5531E510DB2}">
-      <thm15:themeFamily xmlns:thm15="http://schemas.microsoft.com/office/thememl/2012/main" name="Office Theme" id="{62F939B6-93AF-4DB8-9C6B-D6C7DFDC589F}" vid="{4A3C46E8-61CC-4603-A589-7422A47A8E4A}"/>
+      <thm15:themeFamily xmlns:thm15="http://schemas.microsoft.com/office/thememl/2012/main" xmlns="" name="Office Theme" id="{62F939B6-93AF-4DB8-9C6B-D6C7DFDC589F}" vid="{4A3C46E8-61CC-4603-A589-7422A47A8E4A}"/>
     </a:ext>
   </a:extLst>
 </a:theme>

</xml_diff>